<commit_message>
STARLIGHT update to r313 and modifications for phi->KK (by srklein)
</commit_message>
<xml_diff>
--- a/STARLIGHT/starlight/Readme.docx
+++ b/STARLIGHT/starlight/Readme.docx
@@ -1,6 +1,6 @@
 
 <file path=word/document.xml><?xml version="1.0" encoding="utf-8"?>
-<w:document xmlns:wpc="http://schemas.microsoft.com/office/word/2010/wordprocessingCanvas" xmlns:cx="http://schemas.microsoft.com/office/drawing/2014/chartex" xmlns:cx1="http://schemas.microsoft.com/office/drawing/2015/9/8/chartex" xmlns:cx2="http://schemas.microsoft.com/office/drawing/2015/10/21/chartex" xmlns:cx3="http://schemas.microsoft.com/office/drawing/2016/5/9/chartex" xmlns:cx4="http://schemas.microsoft.com/office/drawing/2016/5/10/chartex" xmlns:cx5="http://schemas.microsoft.com/office/drawing/2016/5/11/chartex" xmlns:cx6="http://schemas.microsoft.com/office/drawing/2016/5/12/chartex" xmlns:cx7="http://schemas.microsoft.com/office/drawing/2016/5/13/chartex" xmlns:cx8="http://schemas.microsoft.com/office/drawing/2016/5/14/chartex" xmlns:mc="http://schemas.openxmlformats.org/markup-compatibility/2006" xmlns:aink="http://schemas.microsoft.com/office/drawing/2016/ink" xmlns:am3d="http://schemas.microsoft.com/office/drawing/2017/model3d" xmlns:o="urn:schemas-microsoft-com:office:office" xmlns:r="http://schemas.openxmlformats.org/officeDocument/2006/relationships" xmlns:m="http://schemas.openxmlformats.org/officeDocument/2006/math" xmlns:v="urn:schemas-microsoft-com:vml" xmlns:wp14="http://schemas.microsoft.com/office/word/2010/wordprocessingDrawing" xmlns:wp="http://schemas.openxmlformats.org/drawingml/2006/wordprocessingDrawing" xmlns:w10="urn:schemas-microsoft-com:office:word" xmlns:w="http://schemas.openxmlformats.org/wordprocessingml/2006/main" xmlns:w14="http://schemas.microsoft.com/office/word/2010/wordml" xmlns:w15="http://schemas.microsoft.com/office/word/2012/wordml" xmlns:w16cid="http://schemas.microsoft.com/office/word/2016/wordml/cid" xmlns:w16se="http://schemas.microsoft.com/office/word/2015/wordml/symex" xmlns:wpg="http://schemas.microsoft.com/office/word/2010/wordprocessingGroup" xmlns:wpi="http://schemas.microsoft.com/office/word/2010/wordprocessingInk" xmlns:wne="http://schemas.microsoft.com/office/word/2006/wordml" xmlns:wps="http://schemas.microsoft.com/office/word/2010/wordprocessingShape" mc:Ignorable="w14 w15 w16se w16cid wp14">
+<w:document xmlns:mo="http://schemas.microsoft.com/office/mac/office/2008/main" xmlns:ve="http://schemas.openxmlformats.org/markup-compatibility/2006" xmlns:mv="urn:schemas-microsoft-com:mac:vml" xmlns:o="urn:schemas-microsoft-com:office:office" xmlns:r="http://schemas.openxmlformats.org/officeDocument/2006/relationships" xmlns:m="http://schemas.openxmlformats.org/officeDocument/2006/math" xmlns:v="urn:schemas-microsoft-com:vml" xmlns:wp="http://schemas.openxmlformats.org/drawingml/2006/wordprocessingDrawing" xmlns:w10="urn:schemas-microsoft-com:office:word" xmlns:w="http://schemas.openxmlformats.org/wordprocessingml/2006/main" xmlns:wne="http://schemas.microsoft.com/office/word/2006/wordml">
   <w:body>
     <w:sdt>
       <w:sdtPr>
@@ -10,7 +10,6 @@
           <w:docPartUnique/>
         </w:docPartObj>
       </w:sdtPr>
-      <w:sdtEndPr/>
       <w:sdtContent>
         <w:p>
           <w:pPr>
@@ -42,6 +41,7 @@
         <w:pStyle w:val="Contents1"/>
         <w:rPr>
           <w:rFonts w:eastAsiaTheme="minorEastAsia"/>
+          <w:noProof/>
         </w:rPr>
       </w:pPr>
       <w:r>
@@ -58,6 +58,7 @@
           <w:rPr>
             <w:rStyle w:val="IndexLink"/>
             <w:rFonts w:ascii="Courier New" w:hAnsi="Courier New" w:cs="Courier New"/>
+            <w:noProof/>
             <w:webHidden/>
           </w:rPr>
           <w:t>Overview</w:t>
@@ -67,28 +68,32 @@
             <w:rStyle w:val="IndexLink"/>
             <w:rFonts w:ascii="Courier New" w:hAnsi="Courier New" w:cs="Courier New"/>
             <w:b/>
+            <w:noProof/>
           </w:rPr>
           <w:t>:</w:t>
         </w:r>
         <w:r>
           <w:rPr>
+            <w:noProof/>
             <w:webHidden/>
           </w:rPr>
           <w:fldChar w:fldCharType="begin"/>
         </w:r>
         <w:r>
           <w:rPr>
+            <w:noProof/>
             <w:webHidden/>
           </w:rPr>
           <w:instrText>PAGEREF _Toc461369149 \h</w:instrText>
         </w:r>
         <w:r>
           <w:rPr>
-            <w:webHidden/>
+            <w:noProof/>
           </w:rPr>
         </w:r>
         <w:r>
           <w:rPr>
+            <w:noProof/>
             <w:webHidden/>
           </w:rPr>
           <w:fldChar w:fldCharType="separate"/>
@@ -102,6 +107,7 @@
         </w:r>
         <w:r>
           <w:rPr>
+            <w:noProof/>
             <w:webHidden/>
           </w:rPr>
           <w:fldChar w:fldCharType="end"/>
@@ -113,6 +119,7 @@
         <w:pStyle w:val="Contents1"/>
         <w:rPr>
           <w:rFonts w:eastAsiaTheme="minorEastAsia"/>
+          <w:noProof/>
         </w:rPr>
       </w:pPr>
       <w:hyperlink w:anchor="_Toc461369150">
@@ -120,29 +127,33 @@
           <w:rPr>
             <w:rStyle w:val="IndexLink"/>
             <w:rFonts w:ascii="Courier New" w:hAnsi="Courier New" w:cs="Courier New"/>
+            <w:noProof/>
             <w:webHidden/>
           </w:rPr>
           <w:t>Installation:</w:t>
         </w:r>
         <w:r>
           <w:rPr>
+            <w:noProof/>
             <w:webHidden/>
           </w:rPr>
           <w:fldChar w:fldCharType="begin"/>
         </w:r>
         <w:r>
           <w:rPr>
+            <w:noProof/>
             <w:webHidden/>
           </w:rPr>
           <w:instrText>PAGEREF _Toc461369150 \h</w:instrText>
         </w:r>
         <w:r>
           <w:rPr>
-            <w:webHidden/>
+            <w:noProof/>
           </w:rPr>
         </w:r>
         <w:r>
           <w:rPr>
+            <w:noProof/>
             <w:webHidden/>
           </w:rPr>
           <w:fldChar w:fldCharType="separate"/>
@@ -156,6 +167,7 @@
         </w:r>
         <w:r>
           <w:rPr>
+            <w:noProof/>
             <w:webHidden/>
           </w:rPr>
           <w:fldChar w:fldCharType="end"/>
@@ -167,6 +179,7 @@
         <w:pStyle w:val="Contents1"/>
         <w:rPr>
           <w:rFonts w:eastAsiaTheme="minorEastAsia"/>
+          <w:noProof/>
         </w:rPr>
       </w:pPr>
       <w:hyperlink w:anchor="_Toc461369151">
@@ -174,29 +187,33 @@
           <w:rPr>
             <w:rStyle w:val="IndexLink"/>
             <w:rFonts w:ascii="Courier New" w:hAnsi="Courier New" w:cs="Courier New"/>
+            <w:noProof/>
             <w:webHidden/>
           </w:rPr>
           <w:t>Input:</w:t>
         </w:r>
         <w:r>
           <w:rPr>
+            <w:noProof/>
             <w:webHidden/>
           </w:rPr>
           <w:fldChar w:fldCharType="begin"/>
         </w:r>
         <w:r>
           <w:rPr>
+            <w:noProof/>
             <w:webHidden/>
           </w:rPr>
           <w:instrText>PAGEREF _Toc461369151 \h</w:instrText>
         </w:r>
         <w:r>
           <w:rPr>
-            <w:webHidden/>
+            <w:noProof/>
           </w:rPr>
         </w:r>
         <w:r>
           <w:rPr>
+            <w:noProof/>
             <w:webHidden/>
           </w:rPr>
           <w:fldChar w:fldCharType="separate"/>
@@ -206,10 +223,11 @@
             <w:noProof/>
             <w:webHidden/>
           </w:rPr>
-          <w:t>5</w:t>
+          <w:t>6</w:t>
         </w:r>
         <w:r>
           <w:rPr>
+            <w:noProof/>
             <w:webHidden/>
           </w:rPr>
           <w:fldChar w:fldCharType="end"/>
@@ -221,6 +239,7 @@
         <w:pStyle w:val="Contents1"/>
         <w:rPr>
           <w:rFonts w:eastAsiaTheme="minorEastAsia"/>
+          <w:noProof/>
         </w:rPr>
       </w:pPr>
       <w:hyperlink w:anchor="_Toc461369152">
@@ -228,29 +247,33 @@
           <w:rPr>
             <w:rStyle w:val="IndexLink"/>
             <w:rFonts w:ascii="Courier New" w:hAnsi="Courier New" w:cs="Courier New"/>
+            <w:noProof/>
             <w:webHidden/>
           </w:rPr>
           <w:t>DPMJET:</w:t>
         </w:r>
         <w:r>
           <w:rPr>
+            <w:noProof/>
             <w:webHidden/>
           </w:rPr>
           <w:fldChar w:fldCharType="begin"/>
         </w:r>
         <w:r>
           <w:rPr>
+            <w:noProof/>
             <w:webHidden/>
           </w:rPr>
           <w:instrText>PAGEREF _Toc461369152 \h</w:instrText>
         </w:r>
         <w:r>
           <w:rPr>
-            <w:webHidden/>
+            <w:noProof/>
           </w:rPr>
         </w:r>
         <w:r>
           <w:rPr>
+            <w:noProof/>
             <w:webHidden/>
           </w:rPr>
           <w:fldChar w:fldCharType="separate"/>
@@ -260,10 +283,11 @@
             <w:noProof/>
             <w:webHidden/>
           </w:rPr>
-          <w:t>12</w:t>
+          <w:t>13</w:t>
         </w:r>
         <w:r>
           <w:rPr>
+            <w:noProof/>
             <w:webHidden/>
           </w:rPr>
           <w:fldChar w:fldCharType="end"/>
@@ -275,6 +299,7 @@
         <w:pStyle w:val="Contents1"/>
         <w:rPr>
           <w:rFonts w:eastAsiaTheme="minorEastAsia"/>
+          <w:noProof/>
         </w:rPr>
       </w:pPr>
       <w:hyperlink w:anchor="_Toc461369153">
@@ -282,29 +307,33 @@
           <w:rPr>
             <w:rStyle w:val="IndexLink"/>
             <w:rFonts w:ascii="Courier New" w:hAnsi="Courier New" w:cs="Courier New"/>
+            <w:noProof/>
             <w:webHidden/>
           </w:rPr>
           <w:t>Output</w:t>
         </w:r>
         <w:r>
           <w:rPr>
+            <w:noProof/>
             <w:webHidden/>
           </w:rPr>
           <w:fldChar w:fldCharType="begin"/>
         </w:r>
         <w:r>
           <w:rPr>
+            <w:noProof/>
             <w:webHidden/>
           </w:rPr>
           <w:instrText>PAGEREF _Toc461369153 \h</w:instrText>
         </w:r>
         <w:r>
           <w:rPr>
-            <w:webHidden/>
+            <w:noProof/>
           </w:rPr>
         </w:r>
         <w:r>
           <w:rPr>
+            <w:noProof/>
             <w:webHidden/>
           </w:rPr>
           <w:fldChar w:fldCharType="separate"/>
@@ -314,10 +343,11 @@
             <w:noProof/>
             <w:webHidden/>
           </w:rPr>
-          <w:t>14</w:t>
+          <w:t>15</w:t>
         </w:r>
         <w:r>
           <w:rPr>
+            <w:noProof/>
             <w:webHidden/>
           </w:rPr>
           <w:fldChar w:fldCharType="end"/>
@@ -329,6 +359,7 @@
         <w:pStyle w:val="Contents1"/>
         <w:rPr>
           <w:rFonts w:eastAsiaTheme="minorEastAsia"/>
+          <w:noProof/>
         </w:rPr>
       </w:pPr>
       <w:hyperlink w:anchor="_Toc461369154">
@@ -336,80 +367,33 @@
           <w:rPr>
             <w:rStyle w:val="IndexLink"/>
             <w:rFonts w:ascii="Courier New" w:hAnsi="Courier New" w:cs="Courier New"/>
+            <w:noProof/>
             <w:webHidden/>
           </w:rPr>
           <w:t>Class Diagram</w:t>
         </w:r>
         <w:r>
           <w:rPr>
+            <w:noProof/>
             <w:webHidden/>
           </w:rPr>
           <w:fldChar w:fldCharType="begin"/>
         </w:r>
         <w:r>
           <w:rPr>
+            <w:noProof/>
             <w:webHidden/>
           </w:rPr>
           <w:instrText>PAGEREF _Toc461369154 \h</w:instrText>
         </w:r>
         <w:r>
           <w:rPr>
-            <w:webHidden/>
+            <w:noProof/>
           </w:rPr>
         </w:r>
         <w:r>
           <w:rPr>
-            <w:webHidden/>
-          </w:rPr>
-          <w:fldChar w:fldCharType="separate"/>
-        </w:r>
-        <w:r>
-          <w:rPr>
             <w:noProof/>
-            <w:webHidden/>
-          </w:rPr>
-          <w:t>16</w:t>
-        </w:r>
-        <w:r>
-          <w:rPr>
-            <w:webHidden/>
-          </w:rPr>
-          <w:fldChar w:fldCharType="end"/>
-        </w:r>
-      </w:hyperlink>
-    </w:p>
-    <w:p>
-      <w:pPr>
-        <w:pStyle w:val="Contents1"/>
-      </w:pPr>
-      <w:hyperlink w:anchor="_Toc461369155">
-        <w:r>
-          <w:rPr>
-            <w:rStyle w:val="IndexLink"/>
-            <w:rFonts w:ascii="Courier New" w:hAnsi="Courier New" w:cs="Courier New"/>
-            <w:webHidden/>
-          </w:rPr>
-          <w:t>File Descriptions</w:t>
-        </w:r>
-        <w:r>
-          <w:rPr>
-            <w:webHidden/>
-          </w:rPr>
-          <w:fldChar w:fldCharType="begin"/>
-        </w:r>
-        <w:r>
-          <w:rPr>
-            <w:webHidden/>
-          </w:rPr>
-          <w:instrText>PAGEREF _Toc461369155 \h</w:instrText>
-        </w:r>
-        <w:r>
-          <w:rPr>
-            <w:webHidden/>
-          </w:rPr>
-        </w:r>
-        <w:r>
-          <w:rPr>
             <w:webHidden/>
           </w:rPr>
           <w:fldChar w:fldCharType="separate"/>
@@ -423,17 +407,84 @@
         </w:r>
         <w:r>
           <w:rPr>
+            <w:noProof/>
             <w:webHidden/>
           </w:rPr>
           <w:fldChar w:fldCharType="end"/>
         </w:r>
       </w:hyperlink>
     </w:p>
-    <w:p/>
+    <w:p>
+      <w:pPr>
+        <w:pStyle w:val="Contents1"/>
+        <w:rPr>
+          <w:noProof/>
+        </w:rPr>
+      </w:pPr>
+      <w:hyperlink w:anchor="_Toc461369155">
+        <w:r>
+          <w:rPr>
+            <w:rStyle w:val="IndexLink"/>
+            <w:rFonts w:ascii="Courier New" w:hAnsi="Courier New" w:cs="Courier New"/>
+            <w:noProof/>
+            <w:webHidden/>
+          </w:rPr>
+          <w:t>File Descriptions</w:t>
+        </w:r>
+        <w:r>
+          <w:rPr>
+            <w:noProof/>
+            <w:webHidden/>
+          </w:rPr>
+          <w:fldChar w:fldCharType="begin"/>
+        </w:r>
+        <w:r>
+          <w:rPr>
+            <w:noProof/>
+            <w:webHidden/>
+          </w:rPr>
+          <w:instrText>PAGEREF _Toc461369155 \h</w:instrText>
+        </w:r>
+        <w:r>
+          <w:rPr>
+            <w:noProof/>
+          </w:rPr>
+        </w:r>
+        <w:r>
+          <w:rPr>
+            <w:noProof/>
+            <w:webHidden/>
+          </w:rPr>
+          <w:fldChar w:fldCharType="separate"/>
+        </w:r>
+        <w:r>
+          <w:rPr>
+            <w:noProof/>
+            <w:webHidden/>
+          </w:rPr>
+          <w:t>18</w:t>
+        </w:r>
+        <w:r>
+          <w:rPr>
+            <w:noProof/>
+            <w:webHidden/>
+          </w:rPr>
+          <w:fldChar w:fldCharType="end"/>
+        </w:r>
+      </w:hyperlink>
+    </w:p>
+    <w:p>
+      <w:pPr>
+        <w:rPr>
+          <w:noProof/>
+        </w:rPr>
+      </w:pPr>
+    </w:p>
     <w:p>
       <w:pPr>
         <w:rPr>
           <w:rFonts w:ascii="Calibri Light" w:hAnsi="Calibri Light"/>
+          <w:noProof/>
           <w:color w:val="5B9BD5" w:themeColor="accent1"/>
           <w:sz w:val="32"/>
           <w:szCs w:val="32"/>
@@ -442,6 +493,7 @@
       <w:r>
         <w:rPr>
           <w:rFonts w:ascii="Calibri Light" w:hAnsi="Calibri Light"/>
+          <w:noProof/>
           <w:color w:val="5B9BD5" w:themeColor="accent1"/>
           <w:sz w:val="32"/>
           <w:szCs w:val="32"/>
@@ -453,76 +505,412 @@
       <w:pPr>
         <w:rPr>
           <w:rFonts w:ascii="Courier New" w:hAnsi="Courier New" w:cs="Courier New"/>
-        </w:rPr>
-      </w:pPr>
-      <w:r>
-        <w:rPr>
-          <w:rFonts w:ascii="Courier New" w:hAnsi="Courier New" w:cs="Courier New"/>
-        </w:rPr>
-        <w:t xml:space="preserve">v299:  Added hard-coded Woods-Saxon radii, thickness and density for </w:t>
-      </w:r>
-      <w:r>
-        <w:rPr>
-          <w:rFonts w:ascii="Courier New" w:hAnsi="Courier New" w:cs="Courier New"/>
+          <w:noProof/>
+        </w:rPr>
+      </w:pPr>
+      <w:r>
+        <w:rPr>
+          <w:rFonts w:ascii="Courier New" w:hAnsi="Courier New" w:cs="Courier New"/>
+          <w:noProof/>
+        </w:rPr>
+        <w:t xml:space="preserve">v313: Found a bug in channel: ω -&gt; </w:t>
+      </w:r>
+      <w:r>
+        <w:rPr>
+          <w:rFonts w:ascii="Courier New" w:hAnsi="Courier New" w:cs="Courier New"/>
+          <w:noProof/>
+        </w:rPr>
+        <w:t>π</w:t>
+      </w:r>
+      <w:r>
+        <w:rPr>
+          <w:rFonts w:ascii="Courier New" w:hAnsi="Courier New" w:cs="Courier New"/>
+          <w:noProof/>
           <w:vertAlign w:val="superscript"/>
         </w:rPr>
-        <w:t>96</w:t>
-      </w:r>
-      <w:r>
-        <w:rPr>
-          <w:rFonts w:ascii="Courier New" w:hAnsi="Courier New" w:cs="Courier New"/>
-        </w:rPr>
-        <w:t xml:space="preserve">Ru and </w:t>
-      </w:r>
-      <w:r>
-        <w:rPr>
-          <w:rFonts w:ascii="Courier New" w:hAnsi="Courier New" w:cs="Courier New"/>
+        <w:t>+</w:t>
+      </w:r>
+      <w:r>
+        <w:rPr>
+          <w:rFonts w:ascii="Courier New" w:hAnsi="Courier New" w:cs="Courier New"/>
+          <w:noProof/>
+        </w:rPr>
+        <w:t>π</w:t>
+      </w:r>
+      <w:r>
+        <w:rPr>
+          <w:rFonts w:ascii="Courier New" w:hAnsi="Courier New" w:cs="Courier New"/>
+          <w:noProof/>
           <w:vertAlign w:val="superscript"/>
         </w:rPr>
-        <w:t>96</w:t>
-      </w:r>
-      <w:r>
-        <w:rPr>
-          <w:rFonts w:ascii="Courier New" w:hAnsi="Courier New" w:cs="Courier New"/>
-        </w:rPr>
-        <w:t>Zr, for the RHIC isobar run.  Data is from arXiv:1607.04697</w:t>
-      </w:r>
-    </w:p>
-    <w:p>
-      <w:pPr>
-        <w:rPr>
-          <w:rFonts w:ascii="Courier New" w:hAnsi="Courier New" w:cs="Courier New"/>
-        </w:rPr>
-      </w:pPr>
-      <w:r>
-        <w:rPr>
-          <w:rFonts w:ascii="Courier New" w:hAnsi="Courier New" w:cs="Courier New"/>
-        </w:rPr>
-        <w:t>v297: Changed normalized for Woods-Saxon density for non-predefined (i. e. not gold, lead, xenon or copper</w:t>
-      </w:r>
-      <w:r>
-        <w:rPr>
-          <w:rFonts w:ascii="Courier New" w:hAnsi="Courier New" w:cs="Courier New"/>
-        </w:rPr>
-        <w:t xml:space="preserve"> or nuclei with Z&lt;7</w:t>
-      </w:r>
-      <w:r>
-        <w:rPr>
-          <w:rFonts w:ascii="Courier New" w:hAnsi="Courier New" w:cs="Courier New"/>
-        </w:rPr>
-        <w:t xml:space="preserve">) so that the density is </w:t>
-      </w:r>
-      <w:r>
-        <w:rPr>
-          <w:rFonts w:ascii="Courier New" w:hAnsi="Courier New" w:cs="Courier New"/>
-        </w:rPr>
-        <w:t xml:space="preserve">properly </w:t>
-      </w:r>
-      <w:r>
-        <w:rPr>
-          <w:rFonts w:ascii="Courier New" w:hAnsi="Courier New" w:cs="Courier New"/>
-        </w:rPr>
-        <w:t xml:space="preserve">normalized \int d^3r rho(r ) = A.  The normalization was previously done for a hard-sphere nucleus, so this over-estimated the cross-sections by 5-10%.  </w:t>
+        <w:t>-</w:t>
+      </w:r>
+      <w:r>
+        <w:rPr>
+          <w:rFonts w:ascii="Courier New" w:hAnsi="Courier New" w:cs="Courier New"/>
+          <w:noProof/>
+        </w:rPr>
+        <w:t>π</w:t>
+      </w:r>
+      <w:r>
+        <w:rPr>
+          <w:rFonts w:ascii="Courier New" w:hAnsi="Courier New" w:cs="Courier New"/>
+          <w:noProof/>
+          <w:vertAlign w:val="superscript"/>
+        </w:rPr>
+        <w:t>0</w:t>
+      </w:r>
+      <w:r>
+        <w:rPr>
+          <w:rFonts w:ascii="Courier New" w:hAnsi="Courier New" w:cs="Courier New"/>
+          <w:noProof/>
+        </w:rPr>
+        <w:t xml:space="preserve">. Reconstructed ω mass is about 0.4% too high. While debugging, resolved an unrelated error. Marked ω -&gt; </w:t>
+      </w:r>
+      <w:r>
+        <w:rPr>
+          <w:rFonts w:ascii="Courier New" w:hAnsi="Courier New" w:cs="Courier New"/>
+          <w:noProof/>
+        </w:rPr>
+        <w:t>π</w:t>
+      </w:r>
+      <w:r>
+        <w:rPr>
+          <w:rFonts w:ascii="Courier New" w:hAnsi="Courier New" w:cs="Courier New"/>
+          <w:noProof/>
+          <w:vertAlign w:val="superscript"/>
+        </w:rPr>
+        <w:t>+</w:t>
+      </w:r>
+      <w:r>
+        <w:rPr>
+          <w:rFonts w:ascii="Courier New" w:hAnsi="Courier New" w:cs="Courier New"/>
+          <w:noProof/>
+        </w:rPr>
+        <w:t>π</w:t>
+      </w:r>
+      <w:r>
+        <w:rPr>
+          <w:rFonts w:ascii="Courier New" w:hAnsi="Courier New" w:cs="Courier New"/>
+          <w:noProof/>
+          <w:vertAlign w:val="superscript"/>
+        </w:rPr>
+        <w:t>-</w:t>
+      </w:r>
+      <w:r>
+        <w:rPr>
+          <w:rFonts w:ascii="Courier New" w:hAnsi="Courier New" w:cs="Courier New"/>
+          <w:noProof/>
+        </w:rPr>
+        <w:t>π</w:t>
+      </w:r>
+      <w:r>
+        <w:rPr>
+          <w:rFonts w:ascii="Courier New" w:hAnsi="Courier New" w:cs="Courier New"/>
+          <w:noProof/>
+          <w:vertAlign w:val="superscript"/>
+        </w:rPr>
+        <w:t>0</w:t>
+      </w:r>
+      <w:r>
+        <w:rPr>
+          <w:rFonts w:ascii="Courier New" w:hAnsi="Courier New" w:cs="Courier New"/>
+          <w:noProof/>
+        </w:rPr>
+        <w:t xml:space="preserve"> as UNSTABLE in this document.</w:t>
+      </w:r>
+    </w:p>
+    <w:p>
+      <w:pPr>
+        <w:rPr>
+          <w:rFonts w:ascii="Courier New" w:hAnsi="Courier New" w:cs="Courier New"/>
+          <w:noProof/>
+        </w:rPr>
+      </w:pPr>
+      <w:r>
+        <w:rPr>
+          <w:rFonts w:ascii="Courier New" w:hAnsi="Courier New" w:cs="Courier New"/>
+          <w:noProof/>
+        </w:rPr>
+        <w:t xml:space="preserve">v311: </w:t>
+      </w:r>
+      <w:r>
+        <w:rPr>
+          <w:rFonts w:ascii="Courier New" w:hAnsi="Courier New" w:cs="Courier New"/>
+          <w:noProof/>
+        </w:rPr>
+        <w:t xml:space="preserve">(UNSTABLE) </w:t>
+      </w:r>
+      <w:r>
+        <w:rPr>
+          <w:rFonts w:ascii="Courier New" w:hAnsi="Courier New" w:cs="Courier New"/>
+          <w:noProof/>
+        </w:rPr>
+        <w:t xml:space="preserve">Added channel: ω -&gt; </w:t>
+      </w:r>
+      <w:r>
+        <w:rPr>
+          <w:rFonts w:ascii="Courier New" w:hAnsi="Courier New" w:cs="Courier New"/>
+          <w:noProof/>
+        </w:rPr>
+        <w:t>π</w:t>
+      </w:r>
+      <w:r>
+        <w:rPr>
+          <w:rFonts w:ascii="Courier New" w:hAnsi="Courier New" w:cs="Courier New"/>
+          <w:noProof/>
+          <w:vertAlign w:val="superscript"/>
+        </w:rPr>
+        <w:t>+</w:t>
+      </w:r>
+      <w:r>
+        <w:rPr>
+          <w:rFonts w:ascii="Courier New" w:hAnsi="Courier New" w:cs="Courier New"/>
+          <w:noProof/>
+        </w:rPr>
+        <w:t>π</w:t>
+      </w:r>
+      <w:r>
+        <w:rPr>
+          <w:rFonts w:ascii="Courier New" w:hAnsi="Courier New" w:cs="Courier New"/>
+          <w:noProof/>
+          <w:vertAlign w:val="superscript"/>
+        </w:rPr>
+        <w:t>-</w:t>
+      </w:r>
+      <w:r>
+        <w:rPr>
+          <w:rFonts w:ascii="Courier New" w:hAnsi="Courier New" w:cs="Courier New"/>
+          <w:noProof/>
+        </w:rPr>
+        <w:t>π</w:t>
+      </w:r>
+      <w:r>
+        <w:rPr>
+          <w:rFonts w:ascii="Courier New" w:hAnsi="Courier New" w:cs="Courier New"/>
+          <w:noProof/>
+          <w:vertAlign w:val="superscript"/>
+        </w:rPr>
+        <w:t>0</w:t>
+      </w:r>
+      <w:r>
+        <w:rPr>
+          <w:rFonts w:ascii="Courier New" w:hAnsi="Courier New" w:cs="Courier New"/>
+          <w:noProof/>
+        </w:rPr>
+        <w:t xml:space="preserve"> with code (</w:t>
+      </w:r>
+      <w:r>
+        <w:rPr>
+          <w:rFonts w:ascii="Courier New" w:hAnsi="Courier New" w:cs="Courier New"/>
+          <w:noProof/>
+        </w:rPr>
+        <w:t>223211111</w:t>
+      </w:r>
+      <w:r>
+        <w:rPr>
+          <w:rFonts w:ascii="Courier New" w:hAnsi="Courier New" w:cs="Courier New"/>
+          <w:noProof/>
+        </w:rPr>
+        <w:t>).</w:t>
+      </w:r>
+    </w:p>
+    <w:p>
+      <w:pPr>
+        <w:rPr>
+          <w:rFonts w:ascii="Arial Hebrew" w:hAnsi="Arial Hebrew" w:cs="Courier New"/>
+          <w:noProof/>
+        </w:rPr>
+      </w:pPr>
+      <w:r>
+        <w:rPr>
+          <w:rFonts w:ascii="Courier New" w:hAnsi="Courier New" w:cs="Courier New"/>
+          <w:noProof/>
+        </w:rPr>
+        <w:t xml:space="preserve">v309: Added channels: </w:t>
+      </w:r>
+      <w:r>
+        <w:rPr>
+          <w:rFonts w:ascii="Courier New" w:hAnsi="Courier New" w:cs="Courier New"/>
+          <w:noProof/>
+        </w:rPr>
+        <w:t>ρ</w:t>
+      </w:r>
+      <w:r>
+        <w:rPr>
+          <w:rFonts w:ascii="Courier New" w:hAnsi="Courier New" w:cs="Courier New"/>
+          <w:noProof/>
+          <w:vertAlign w:val="superscript"/>
+        </w:rPr>
+        <w:t>0</w:t>
+      </w:r>
+      <w:r>
+        <w:rPr>
+          <w:rFonts w:ascii="Courier New" w:hAnsi="Courier New" w:cs="Courier New"/>
+          <w:noProof/>
+        </w:rPr>
+        <w:t xml:space="preserve"> -&gt; e</w:t>
+      </w:r>
+      <w:r>
+        <w:rPr>
+          <w:rFonts w:ascii="Courier New" w:hAnsi="Courier New" w:cs="Courier New"/>
+          <w:noProof/>
+          <w:vertAlign w:val="superscript"/>
+        </w:rPr>
+        <w:t>+</w:t>
+      </w:r>
+      <w:r>
+        <w:rPr>
+          <w:rFonts w:ascii="Courier New" w:hAnsi="Courier New" w:cs="Courier New"/>
+          <w:noProof/>
+        </w:rPr>
+        <w:t>e</w:t>
+      </w:r>
+      <w:r>
+        <w:rPr>
+          <w:rFonts w:ascii="Courier New" w:hAnsi="Courier New" w:cs="Courier New"/>
+          <w:noProof/>
+          <w:vertAlign w:val="superscript"/>
+        </w:rPr>
+        <w:t>-</w:t>
+      </w:r>
+      <w:r>
+        <w:rPr>
+          <w:rFonts w:ascii="Courier New" w:hAnsi="Courier New" w:cs="Courier New"/>
+          <w:noProof/>
+        </w:rPr>
+        <w:t xml:space="preserve"> and </w:t>
+      </w:r>
+      <w:r>
+        <w:rPr>
+          <w:rFonts w:ascii="Courier New" w:hAnsi="Courier New" w:cs="Courier New"/>
+          <w:noProof/>
+        </w:rPr>
+        <w:t>ρ</w:t>
+      </w:r>
+      <w:r>
+        <w:rPr>
+          <w:rFonts w:ascii="Courier New" w:hAnsi="Courier New" w:cs="Courier New"/>
+          <w:noProof/>
+          <w:vertAlign w:val="superscript"/>
+        </w:rPr>
+        <w:t>0</w:t>
+      </w:r>
+      <w:r>
+        <w:rPr>
+          <w:rFonts w:ascii="Courier New" w:hAnsi="Courier New" w:cs="Courier New"/>
+          <w:noProof/>
+        </w:rPr>
+        <w:t xml:space="preserve"> -&gt; </w:t>
+      </w:r>
+      <w:r>
+        <w:rPr>
+          <w:rFonts w:ascii="Courier New" w:hAnsi="Courier New" w:cs="Courier New"/>
+          <w:noProof/>
+        </w:rPr>
+        <w:t>μ</w:t>
+      </w:r>
+      <w:r>
+        <w:rPr>
+          <w:rFonts w:ascii="Courier New" w:hAnsi="Courier New" w:cs="Courier New"/>
+          <w:noProof/>
+          <w:vertAlign w:val="superscript"/>
+        </w:rPr>
+        <w:t>+</w:t>
+      </w:r>
+      <w:r>
+        <w:rPr>
+          <w:rFonts w:ascii="Courier New" w:hAnsi="Courier New" w:cs="Courier New"/>
+          <w:noProof/>
+        </w:rPr>
+        <w:t>μ</w:t>
+      </w:r>
+      <w:r>
+        <w:rPr>
+          <w:rFonts w:ascii="Courier New" w:hAnsi="Courier New" w:cs="Courier New"/>
+          <w:noProof/>
+          <w:vertAlign w:val="superscript"/>
+        </w:rPr>
+        <w:t>-</w:t>
+      </w:r>
+      <w:r>
+        <w:rPr>
+          <w:rFonts w:ascii="Courier New" w:hAnsi="Courier New" w:cs="Courier New"/>
+          <w:noProof/>
+        </w:rPr>
+        <w:t xml:space="preserve"> with codes(113011) and (113013) </w:t>
+      </w:r>
+      <w:r>
+        <w:rPr>
+          <w:rFonts w:ascii="Courier New" w:hAnsi="Courier New" w:cs="Courier New"/>
+          <w:noProof/>
+        </w:rPr>
+        <w:t>respectively</w:t>
+      </w:r>
+      <w:r>
+        <w:rPr>
+          <w:rFonts w:ascii="Courier New" w:hAnsi="Courier New" w:cs="Courier New"/>
+          <w:noProof/>
+        </w:rPr>
+        <w:t>.</w:t>
+      </w:r>
+    </w:p>
+    <w:p>
+      <w:pPr>
+        <w:rPr>
+          <w:rFonts w:ascii="Courier New" w:hAnsi="Courier New" w:cs="Courier New"/>
+          <w:noProof/>
+        </w:rPr>
+      </w:pPr>
+      <w:r>
+        <w:rPr>
+          <w:rFonts w:ascii="Courier New" w:hAnsi="Courier New" w:cs="Courier New"/>
+          <w:noProof/>
+        </w:rPr>
+        <w:t>v308:  Added an option to display a header in the output file. This header will show input parameters in a similar format to eSTARlight.</w:t>
+      </w:r>
+      <w:r>
+        <w:rPr>
+          <w:rFonts w:ascii="Courier New" w:hAnsi="Courier New" w:cs="Courier New"/>
+          <w:noProof/>
+        </w:rPr>
+        <w:t xml:space="preserve"> Option is controlled by input parameter "OUTPUT_HEADER", see below.</w:t>
+      </w:r>
+    </w:p>
+    <w:p>
+      <w:pPr>
+        <w:rPr>
+          <w:rFonts w:ascii="Courier New" w:hAnsi="Courier New" w:cs="Courier New"/>
+          <w:noProof/>
+        </w:rPr>
+      </w:pPr>
+      <w:r>
+        <w:rPr>
+          <w:rFonts w:ascii="Courier New" w:hAnsi="Courier New" w:cs="Courier New"/>
+          <w:noProof/>
+        </w:rPr>
+        <w:t xml:space="preserve">v307:  Fixed 4-prong mass spectrum, properly converting dsigma/ds to dsigma/dW.  The net effect is to </w:t>
+      </w:r>
+      <w:r>
+        <w:rPr>
+          <w:rFonts w:ascii="Courier New" w:hAnsi="Courier New" w:cs="Courier New"/>
+          <w:noProof/>
+        </w:rPr>
+        <w:t>scale</w:t>
+      </w:r>
+      <w:r>
+        <w:rPr>
+          <w:rFonts w:ascii="Courier New" w:hAnsi="Courier New" w:cs="Courier New"/>
+          <w:noProof/>
+        </w:rPr>
+        <w:t xml:space="preserve"> the mass spectrum by 1/M_{4\pi}, </w:t>
+      </w:r>
+      <w:r>
+        <w:rPr>
+          <w:rFonts w:ascii="Courier New" w:hAnsi="Courier New" w:cs="Courier New"/>
+          <w:noProof/>
+        </w:rPr>
+        <w:t xml:space="preserve">reducing the number of high-mass states. </w:t>
       </w:r>
       <w:bookmarkStart w:id="0" w:name="_GoBack"/>
       <w:bookmarkEnd w:id="0"/>
@@ -531,11 +919,188 @@
       <w:pPr>
         <w:rPr>
           <w:rFonts w:ascii="Courier New" w:hAnsi="Courier New" w:cs="Courier New"/>
-        </w:rPr>
-      </w:pPr>
-      <w:r>
-        <w:rPr>
-          <w:rFonts w:ascii="Courier New" w:hAnsi="Courier New" w:cs="Courier New"/>
+          <w:noProof/>
+        </w:rPr>
+      </w:pPr>
+      <w:r>
+        <w:rPr>
+          <w:rFonts w:ascii="Courier New" w:hAnsi="Courier New" w:cs="Courier New"/>
+          <w:noProof/>
+        </w:rPr>
+        <w:t xml:space="preserve">v306: </w:t>
+      </w:r>
+      <w:r>
+        <w:rPr>
+          <w:rFonts w:ascii="Courier New" w:hAnsi="Courier New" w:cs="Courier New"/>
+          <w:noProof/>
+        </w:rPr>
+        <w:t>Updated gammavm.cpp, to properly output 4 pions with net charge 0.  Also c</w:t>
+      </w:r>
+      <w:r>
+        <w:rPr>
+          <w:rFonts w:ascii="Courier New" w:hAnsi="Courier New" w:cs="Courier New"/>
+          <w:noProof/>
+        </w:rPr>
+        <w:t>hanged default Wmax for 4-prong final state to be the larger of the kinematic limit or 10 GeV; previously, it was unduly large for the LHC.</w:t>
+      </w:r>
+    </w:p>
+    <w:p>
+      <w:pPr>
+        <w:rPr>
+          <w:rFonts w:ascii="Courier New" w:hAnsi="Courier New" w:cs="Courier New"/>
+          <w:noProof/>
+        </w:rPr>
+      </w:pPr>
+      <w:r>
+        <w:rPr>
+          <w:rFonts w:ascii="Courier New" w:hAnsi="Courier New" w:cs="Courier New"/>
+          <w:noProof/>
+        </w:rPr>
+        <w:t xml:space="preserve">v305: Changed coefficient in calculation of pt2 in gammavm.cpp from 8 to 32.  This changes the maximum p_T for vector mesons for calculations without interference from about 250 MeV/c to about 1 Gev/c.  In the long run, we could </w:t>
+      </w:r>
+      <w:r>
+        <w:rPr>
+          <w:rFonts w:ascii="Courier New" w:hAnsi="Courier New" w:cs="Courier New"/>
+          <w:noProof/>
+        </w:rPr>
+        <w:t>rename INT_</w:t>
+      </w:r>
+      <w:r>
+        <w:rPr>
+          <w:rFonts w:ascii="Courier New" w:hAnsi="Courier New" w:cs="Courier New"/>
+          <w:noProof/>
+        </w:rPr>
+        <w:t>PT_MAX</w:t>
+      </w:r>
+      <w:r>
+        <w:rPr>
+          <w:rFonts w:ascii="Courier New" w:hAnsi="Courier New" w:cs="Courier New"/>
+          <w:noProof/>
+        </w:rPr>
+        <w:t xml:space="preserve"> and make it  required parameter with or without interference. This could make the running a bit more efficient. </w:t>
+      </w:r>
+    </w:p>
+    <w:p>
+      <w:pPr>
+        <w:rPr>
+          <w:rFonts w:ascii="Courier New" w:hAnsi="Courier New" w:cs="Courier New"/>
+          <w:noProof/>
+        </w:rPr>
+      </w:pPr>
+      <w:r>
+        <w:rPr>
+          <w:rFonts w:ascii="Courier New" w:hAnsi="Courier New" w:cs="Courier New"/>
+          <w:noProof/>
+        </w:rPr>
+        <w:t xml:space="preserve">v304: Fixed a bug in gammaaluminosity.cpp lines 404, where photonDensity was called with its arguments reversed.  </w:t>
+      </w:r>
+      <w:r>
+        <w:rPr>
+          <w:rFonts w:ascii="Courier New" w:hAnsi="Courier New" w:cs="Courier New"/>
+          <w:noProof/>
+        </w:rPr>
+        <w:t>This bug affected the p_T spectrum when interference is turned on.</w:t>
+      </w:r>
+    </w:p>
+    <w:p>
+      <w:pPr>
+        <w:rPr>
+          <w:rFonts w:ascii="Courier New" w:hAnsi="Courier New" w:cs="Courier New"/>
+          <w:noProof/>
+        </w:rPr>
+      </w:pPr>
+      <w:r>
+        <w:rPr>
+          <w:rFonts w:ascii="Courier New" w:hAnsi="Courier New" w:cs="Courier New"/>
+          <w:noProof/>
+        </w:rPr>
+        <w:t xml:space="preserve">v299:  Added hard-coded Woods-Saxon radii, thickness and density for </w:t>
+      </w:r>
+      <w:r>
+        <w:rPr>
+          <w:rFonts w:ascii="Courier New" w:hAnsi="Courier New" w:cs="Courier New"/>
+          <w:noProof/>
+          <w:vertAlign w:val="superscript"/>
+        </w:rPr>
+        <w:t>96</w:t>
+      </w:r>
+      <w:r>
+        <w:rPr>
+          <w:rFonts w:ascii="Courier New" w:hAnsi="Courier New" w:cs="Courier New"/>
+          <w:noProof/>
+        </w:rPr>
+        <w:t xml:space="preserve">Ru and </w:t>
+      </w:r>
+      <w:r>
+        <w:rPr>
+          <w:rFonts w:ascii="Courier New" w:hAnsi="Courier New" w:cs="Courier New"/>
+          <w:noProof/>
+          <w:vertAlign w:val="superscript"/>
+        </w:rPr>
+        <w:t>96</w:t>
+      </w:r>
+      <w:r>
+        <w:rPr>
+          <w:rFonts w:ascii="Courier New" w:hAnsi="Courier New" w:cs="Courier New"/>
+          <w:noProof/>
+        </w:rPr>
+        <w:t>Zr, for the RHIC isobar run.  Data is from arXiv:1607.04697</w:t>
+      </w:r>
+    </w:p>
+    <w:p>
+      <w:pPr>
+        <w:rPr>
+          <w:rFonts w:ascii="Courier New" w:hAnsi="Courier New" w:cs="Courier New"/>
+          <w:noProof/>
+        </w:rPr>
+      </w:pPr>
+      <w:r>
+        <w:rPr>
+          <w:rFonts w:ascii="Courier New" w:hAnsi="Courier New" w:cs="Courier New"/>
+          <w:noProof/>
+        </w:rPr>
+        <w:t>v297: Changed normalized for Woods-Saxon density for non-predefined (i. e. not gold, lead, xenon or copper</w:t>
+      </w:r>
+      <w:r>
+        <w:rPr>
+          <w:rFonts w:ascii="Courier New" w:hAnsi="Courier New" w:cs="Courier New"/>
+          <w:noProof/>
+        </w:rPr>
+        <w:t xml:space="preserve"> or nuclei with Z&lt;7</w:t>
+      </w:r>
+      <w:r>
+        <w:rPr>
+          <w:rFonts w:ascii="Courier New" w:hAnsi="Courier New" w:cs="Courier New"/>
+          <w:noProof/>
+        </w:rPr>
+        <w:t xml:space="preserve">) so that the density is </w:t>
+      </w:r>
+      <w:r>
+        <w:rPr>
+          <w:rFonts w:ascii="Courier New" w:hAnsi="Courier New" w:cs="Courier New"/>
+          <w:noProof/>
+        </w:rPr>
+        <w:t xml:space="preserve">properly </w:t>
+      </w:r>
+      <w:r>
+        <w:rPr>
+          <w:rFonts w:ascii="Courier New" w:hAnsi="Courier New" w:cs="Courier New"/>
+          <w:noProof/>
+        </w:rPr>
+        <w:t xml:space="preserve">normalized \int d^3r rho(r ) = A.  The normalization was previously done for a hard-sphere nucleus, so this over-estimated the cross-sections by 5-10%.  </w:t>
+      </w:r>
+    </w:p>
+    <w:p>
+      <w:pPr>
+        <w:rPr>
+          <w:rFonts w:ascii="Courier New" w:hAnsi="Courier New" w:cs="Courier New"/>
+          <w:noProof/>
+        </w:rPr>
+      </w:pPr>
+      <w:r>
+        <w:rPr>
+          <w:rFonts w:ascii="Courier New" w:hAnsi="Courier New" w:cs="Courier New"/>
+          <w:noProof/>
         </w:rPr>
         <w:t>v295:  Added hard-coded values for xenon-129 to match the recent LHC run.   Radius=5.36 fm, density=0.18406</w:t>
       </w:r>
@@ -544,35 +1109,41 @@
       <w:pPr>
         <w:rPr>
           <w:rFonts w:ascii="Courier New" w:hAnsi="Courier New" w:cs="Courier New"/>
-        </w:rPr>
-      </w:pPr>
-      <w:r>
-        <w:rPr>
-          <w:rFonts w:ascii="Courier New" w:hAnsi="Courier New" w:cs="Courier New"/>
+          <w:noProof/>
+        </w:rPr>
+      </w:pPr>
+      <w:r>
+        <w:rPr>
+          <w:rFonts w:ascii="Courier New" w:hAnsi="Courier New" w:cs="Courier New"/>
+          <w:noProof/>
         </w:rPr>
         <w:t>v293:  Introduced shared random number generator which can be externally passed by the user.</w:t>
       </w:r>
       <w:r>
         <w:rPr>
           <w:rFonts w:ascii="Courier New" w:hAnsi="Courier New" w:cs="Courier New"/>
+          <w:noProof/>
         </w:rPr>
         <w:t xml:space="preserve"> </w:t>
       </w:r>
       <w:r>
         <w:rPr>
           <w:rFonts w:ascii="Courier New" w:hAnsi="Courier New" w:cs="Courier New"/>
+          <w:noProof/>
         </w:rPr>
         <w:t xml:space="preserve"> All particle constants (masses, widths, </w:t>
       </w:r>
       <w:r>
         <w:rPr>
           <w:rFonts w:ascii="Courier New" w:hAnsi="Courier New" w:cs="Courier New"/>
+          <w:noProof/>
         </w:rPr>
         <w:t>branching ratio</w:t>
       </w:r>
       <w:r>
         <w:rPr>
           <w:rFonts w:ascii="Courier New" w:hAnsi="Courier New" w:cs="Courier New"/>
+          <w:noProof/>
         </w:rPr>
         <w:t>s, and spins) can now also be set by the user, but should be changed from the default values with care.</w:t>
       </w:r>
@@ -581,35 +1152,41 @@
       <w:pPr>
         <w:rPr>
           <w:rFonts w:ascii="Courier New" w:hAnsi="Courier New" w:cs="Courier New"/>
-        </w:rPr>
-      </w:pPr>
-      <w:r>
-        <w:rPr>
-          <w:rFonts w:ascii="Courier New" w:hAnsi="Courier New" w:cs="Courier New"/>
+          <w:noProof/>
+        </w:rPr>
+      </w:pPr>
+      <w:r>
+        <w:rPr>
+          <w:rFonts w:ascii="Courier New" w:hAnsi="Courier New" w:cs="Courier New"/>
+          <w:noProof/>
         </w:rPr>
         <w:t>v</w:t>
       </w:r>
       <w:r>
         <w:rPr>
           <w:rFonts w:ascii="Courier New" w:hAnsi="Courier New" w:cs="Courier New"/>
+          <w:noProof/>
         </w:rPr>
         <w:t xml:space="preserve">290:  Added an </w:t>
       </w:r>
       <w:r>
         <w:rPr>
           <w:rFonts w:ascii="Courier New" w:hAnsi="Courier New" w:cs="Courier New"/>
+          <w:noProof/>
         </w:rPr>
         <w:t xml:space="preserve">new BREAKUP_MODE </w:t>
       </w:r>
       <w:r>
         <w:rPr>
           <w:rFonts w:ascii="Courier New" w:hAnsi="Courier New" w:cs="Courier New"/>
+          <w:noProof/>
         </w:rPr>
         <w:t xml:space="preserve">option to generate two-photon events in peripheral collisions.  </w:t>
       </w:r>
       <w:r>
         <w:rPr>
           <w:rFonts w:ascii="Courier New" w:hAnsi="Courier New" w:cs="Courier New"/>
+          <w:noProof/>
         </w:rPr>
         <w:t xml:space="preserve">BREAKUP_MODE=8 sets a fixed impact parameter range, regardless of the presence of nuclear breakup; it is intended to study two-photon production in peripheral collisions.  It requires two additional otherwise optional input lines, BMIN and BMAX, to set the impact parameter range.  It does not (yet?) work for photonuclear interactions. </w:t>
       </w:r>
@@ -618,11 +1195,13 @@
       <w:pPr>
         <w:rPr>
           <w:rFonts w:ascii="Courier New" w:hAnsi="Courier New" w:cs="Courier New"/>
-        </w:rPr>
-      </w:pPr>
-      <w:r>
-        <w:rPr>
-          <w:rFonts w:ascii="Courier New" w:hAnsi="Courier New" w:cs="Courier New"/>
+          <w:noProof/>
+        </w:rPr>
+      </w:pPr>
+      <w:r>
+        <w:rPr>
+          <w:rFonts w:ascii="Courier New" w:hAnsi="Courier New" w:cs="Courier New"/>
+          <w:noProof/>
         </w:rPr>
         <w:t>278:  Added two new optional parameters:</w:t>
       </w:r>
@@ -631,17 +1210,20 @@
       <w:pPr>
         <w:rPr>
           <w:rFonts w:ascii="Courier New" w:hAnsi="Courier New" w:cs="Courier New"/>
-        </w:rPr>
-      </w:pPr>
-      <w:r>
-        <w:rPr>
-          <w:rFonts w:ascii="Courier New" w:hAnsi="Courier New" w:cs="Courier New"/>
+          <w:noProof/>
+        </w:rPr>
+      </w:pPr>
+      <w:r>
+        <w:rPr>
+          <w:rFonts w:ascii="Courier New" w:hAnsi="Courier New" w:cs="Courier New"/>
+          <w:noProof/>
         </w:rPr>
         <w:t>IMPULSE_VM  Normally 0, but can be set to 1 to perform an impulse approximation calculation (i.e. ignoring nuclear effects)</w:t>
       </w:r>
       <w:r>
         <w:rPr>
           <w:rFonts w:ascii="Courier New" w:hAnsi="Courier New" w:cs="Courier New"/>
+          <w:noProof/>
         </w:rPr>
         <w:t xml:space="preserve"> </w:t>
       </w:r>
@@ -650,13 +1232,14 @@
       <w:pPr>
         <w:rPr>
           <w:rFonts w:ascii="Courier New" w:hAnsi="Courier New" w:cs="Courier New"/>
-        </w:rPr>
-      </w:pPr>
-      <w:r>
-        <w:rPr>
-          <w:rFonts w:ascii="Courier New" w:hAnsi="Courier New" w:cs="Courier New"/>
-        </w:rPr>
-        <w:lastRenderedPageBreak/>
+          <w:noProof/>
+        </w:rPr>
+      </w:pPr>
+      <w:r>
+        <w:rPr>
+          <w:rFonts w:ascii="Courier New" w:hAnsi="Courier New" w:cs="Courier New"/>
+          <w:noProof/>
+        </w:rPr>
         <w:t>QUANTUM_GLAUBER.  When set to 1, performs a quantum Glauber calculation, rather than a classical one.  This leads to greatly increased rho and omega cross-sections for heavy nuclei, little effect for heavier mesons.</w:t>
       </w:r>
     </w:p>
@@ -664,23 +1247,27 @@
       <w:pPr>
         <w:rPr>
           <w:rFonts w:ascii="Courier New" w:hAnsi="Courier New" w:cs="Courier New"/>
-        </w:rPr>
-      </w:pPr>
-      <w:r>
-        <w:rPr>
-          <w:rFonts w:ascii="Courier New" w:hAnsi="Courier New" w:cs="Courier New"/>
+          <w:noProof/>
+        </w:rPr>
+      </w:pPr>
+      <w:r>
+        <w:rPr>
+          <w:rFonts w:ascii="Courier New" w:hAnsi="Courier New" w:cs="Courier New"/>
+          <w:noProof/>
         </w:rPr>
         <w:t>Also added a final state</w:t>
       </w:r>
       <w:r>
         <w:rPr>
           <w:rFonts w:ascii="Courier New" w:hAnsi="Courier New" w:cs="Courier New"/>
+          <w:noProof/>
         </w:rPr>
         <w:t xml:space="preserve">, </w:t>
       </w:r>
       <w:r>
         <w:rPr>
           <w:rFonts w:ascii="Courier New" w:hAnsi="Courier New" w:cs="Courier New"/>
+          <w:noProof/>
         </w:rPr>
         <w:t>4432212, for J/psi -&gt; pbar p</w:t>
       </w:r>
@@ -689,24 +1276,28 @@
       <w:pPr>
         <w:rPr>
           <w:rFonts w:ascii="Courier New" w:hAnsi="Courier New" w:cs="Courier New"/>
-        </w:rPr>
-      </w:pPr>
-    </w:p>
-    <w:p>
-      <w:pPr>
-        <w:rPr>
-          <w:rFonts w:ascii="Courier New" w:hAnsi="Courier New" w:cs="Courier New"/>
-        </w:rPr>
-      </w:pPr>
-      <w:r>
-        <w:rPr>
-          <w:rFonts w:ascii="Courier New" w:hAnsi="Courier New" w:cs="Courier New"/>
+          <w:noProof/>
+        </w:rPr>
+      </w:pPr>
+    </w:p>
+    <w:p>
+      <w:pPr>
+        <w:rPr>
+          <w:rFonts w:ascii="Courier New" w:hAnsi="Courier New" w:cs="Courier New"/>
+          <w:noProof/>
+        </w:rPr>
+      </w:pPr>
+      <w:r>
+        <w:rPr>
+          <w:rFonts w:ascii="Courier New" w:hAnsi="Courier New" w:cs="Courier New"/>
+          <w:noProof/>
         </w:rPr>
         <w:t>v276:   Added two new optional parameters (BSLOPE DEFINITION and BSLOPE_VALUE) for the p</w:t>
       </w:r>
       <w:r>
         <w:rPr>
           <w:rFonts w:ascii="Courier New" w:hAnsi="Courier New" w:cs="Courier New"/>
+          <w:noProof/>
           <w:vertAlign w:val="subscript"/>
         </w:rPr>
         <w:t>T</w:t>
@@ -714,6 +1305,7 @@
       <w:r>
         <w:rPr>
           <w:rFonts w:ascii="Courier New" w:hAnsi="Courier New" w:cs="Courier New"/>
+          <w:noProof/>
         </w:rPr>
         <w:t xml:space="preserve"> spectrum ('bslope') for proton targets or incoherent production on nuclei </w:t>
       </w:r>
@@ -727,18 +1319,21 @@
       <w:r>
         <w:rPr>
           <w:rFonts w:ascii="Courier New" w:hAnsi="Courier New" w:cs="Courier New"/>
+          <w:noProof/>
         </w:rPr>
         <w:t xml:space="preserve">v275:   Added </w:t>
       </w:r>
       <w:r>
         <w:rPr>
           <w:rFonts w:ascii="Symbol" w:hAnsi="Symbol" w:cs="Courier New"/>
+          <w:noProof/>
         </w:rPr>
         <w:t>gg</w:t>
       </w:r>
       <w:r>
         <w:rPr>
           <w:rFonts w:ascii="Courier New" w:hAnsi="Courier New" w:cs="Courier New"/>
+          <w:noProof/>
         </w:rPr>
         <w:t xml:space="preserve"> to axion channel as two-photon channel 88, per  S. Knapen et al., arXiv:1607.07083 v273: "Baseline" version, described in  arXiv:1607.03838)</w:t>
       </w:r>
@@ -774,7 +1369,6 @@
           <w:rFonts w:ascii="Courier New" w:hAnsi="Courier New" w:cs="Courier New"/>
           <w:sz w:val="32"/>
         </w:rPr>
-        <w:lastRenderedPageBreak/>
         <w:t>Overview</w:t>
       </w:r>
       <w:bookmarkEnd w:id="1"/>
@@ -924,7 +1518,6 @@
           <w:rFonts w:ascii="Courier New" w:hAnsi="Courier New" w:cs="Courier New"/>
           <w:sz w:val="32"/>
         </w:rPr>
-        <w:lastRenderedPageBreak/>
         <w:t>Installation</w:t>
       </w:r>
       <w:bookmarkEnd w:id="2"/>
@@ -940,7 +1533,6 @@
     <w:p>
       <w:pPr>
         <w:pStyle w:val="PlainText"/>
-        <w:outlineLvl w:val="0"/>
         <w:rPr>
           <w:rFonts w:ascii="Courier New" w:hAnsi="Courier New" w:cs="Courier New"/>
           <w:sz w:val="32"/>
@@ -950,9 +1542,705 @@
     <w:p>
       <w:pPr>
         <w:pStyle w:val="PlainText"/>
+        <w:rPr>
+          <w:rFonts w:ascii="Courier New" w:hAnsi="Courier New" w:cs="Courier New"/>
+          <w:sz w:val="24"/>
+          <w:szCs w:val="24"/>
+        </w:rPr>
+      </w:pPr>
+      <w:r>
+        <w:rPr>
+          <w:rFonts w:ascii="Courier New" w:hAnsi="Courier New" w:cs="Courier New"/>
+          <w:sz w:val="24"/>
+          <w:szCs w:val="24"/>
+        </w:rPr>
+        <w:t>To install &amp; run STARlight in a *nix based environment, follow these steps(README):</w:t>
+      </w:r>
+    </w:p>
+    <w:p>
+      <w:pPr>
+        <w:pStyle w:val="PlainText"/>
+        <w:rPr>
+          <w:rFonts w:ascii="Courier New" w:hAnsi="Courier New" w:cs="Courier New"/>
+          <w:sz w:val="24"/>
+          <w:szCs w:val="24"/>
+        </w:rPr>
+      </w:pPr>
+    </w:p>
+    <w:p>
+      <w:pPr>
+        <w:pStyle w:val="PlainText"/>
+        <w:rPr>
+          <w:rFonts w:ascii="Courier New" w:hAnsi="Courier New" w:cs="Courier New"/>
+          <w:sz w:val="24"/>
+          <w:szCs w:val="24"/>
+        </w:rPr>
+      </w:pPr>
+      <w:r>
+        <w:rPr>
+          <w:rFonts w:ascii="Courier New" w:hAnsi="Courier New" w:cs="Courier New"/>
+        </w:rPr>
+        <w:t>Download the starlight package from 'Downloads' on the left sidebar o</w:t>
+      </w:r>
+      <w:r>
+        <w:rPr>
+          <w:rFonts w:ascii="Courier New" w:hAnsi="Courier New" w:cs="Courier New"/>
+        </w:rPr>
+        <w:t>f the homepage</w:t>
+      </w:r>
+      <w:r>
+        <w:rPr>
+          <w:rFonts w:ascii="Courier New" w:hAnsi="Courier New" w:cs="Courier New"/>
+        </w:rPr>
+        <w:t>. The version in the example might be outdated.</w:t>
+      </w:r>
+    </w:p>
+    <w:p>
+      <w:pPr>
+        <w:pStyle w:val="PlainText"/>
+        <w:rPr>
+          <w:rFonts w:ascii="Courier New" w:hAnsi="Courier New" w:cs="Courier New"/>
+        </w:rPr>
+      </w:pPr>
+      <w:r>
+        <w:rPr>
+          <w:rFonts w:ascii="Courier New" w:hAnsi="Courier New" w:cs="Courier New"/>
+        </w:rPr>
+        <w:t>-</w:t>
+      </w:r>
+      <w:r>
+        <w:rPr>
+          <w:rFonts w:ascii="Courier New" w:hAnsi="Courier New" w:cs="Courier New"/>
+        </w:rPr>
+        <w:t>wget  '</w:t>
+      </w:r>
+      <w:hyperlink r:id="rId7" w:history="1">
+        <w:r>
+          <w:rPr>
+            <w:rStyle w:val="Hyperlink"/>
+            <w:rFonts w:ascii="Courier New" w:hAnsi="Courier New" w:cs="Courier New"/>
+          </w:rPr>
+          <w:t>https://starlight.hepforge.org/downloads?f=starlight_r300.tar</w:t>
+        </w:r>
+      </w:hyperlink>
+      <w:r>
+        <w:rPr>
+          <w:rFonts w:ascii="Courier New" w:hAnsi="Courier New" w:cs="Courier New"/>
+        </w:rPr>
+        <w:t>'</w:t>
+      </w:r>
+    </w:p>
+    <w:p>
+      <w:pPr>
+        <w:pStyle w:val="PlainText"/>
+        <w:rPr>
+          <w:rFonts w:ascii="Courier New" w:hAnsi="Courier New" w:cs="Courier New"/>
+        </w:rPr>
+      </w:pPr>
+      <w:r>
+        <w:rPr>
+          <w:rFonts w:ascii="Courier New" w:hAnsi="Courier New" w:cs="Courier New"/>
+        </w:rPr>
+        <w:t>-</w:t>
+      </w:r>
+      <w:r>
+        <w:rPr>
+          <w:rFonts w:ascii="Courier New" w:hAnsi="Courier New" w:cs="Courier New"/>
+        </w:rPr>
+        <w:t>mv 'downloads?f=starlight_r300.tar' starlight_r300.tar</w:t>
+      </w:r>
+    </w:p>
+    <w:p>
+      <w:pPr>
+        <w:pStyle w:val="PlainText"/>
+        <w:rPr>
+          <w:rFonts w:ascii="Courier New" w:hAnsi="Courier New" w:cs="Courier New"/>
+        </w:rPr>
+      </w:pPr>
+      <w:r>
+        <w:rPr>
+          <w:rFonts w:ascii="Courier New" w:hAnsi="Courier New" w:cs="Courier New"/>
+        </w:rPr>
+        <w:t>-</w:t>
+      </w:r>
+      <w:r>
+        <w:rPr>
+          <w:rFonts w:ascii="Courier New" w:hAnsi="Courier New" w:cs="Courier New"/>
+        </w:rPr>
+        <w:t>tar xvf starlight_r300.tar</w:t>
+      </w:r>
+    </w:p>
+    <w:p>
+      <w:pPr>
+        <w:pStyle w:val="PlainText"/>
+        <w:rPr>
+          <w:rFonts w:ascii="Courier New" w:hAnsi="Courier New" w:cs="Courier New"/>
+          <w:sz w:val="24"/>
+          <w:szCs w:val="24"/>
+        </w:rPr>
+      </w:pPr>
+    </w:p>
+    <w:p>
+      <w:pPr>
+        <w:pStyle w:val="PlainText"/>
+        <w:rPr>
+          <w:rFonts w:ascii="Courier New" w:hAnsi="Courier New" w:cs="Courier New"/>
+        </w:rPr>
+      </w:pPr>
+      <w:r>
+        <w:rPr>
+          <w:rFonts w:ascii="Courier New" w:hAnsi="Courier New" w:cs="Courier New"/>
+        </w:rPr>
+        <w:t>Alternatively, one may obtain the latest version via svn.</w:t>
+      </w:r>
+    </w:p>
+    <w:p>
+      <w:pPr>
+        <w:pStyle w:val="PlainText"/>
+        <w:rPr>
+          <w:rFonts w:ascii="Courier New" w:hAnsi="Courier New" w:cs="Courier New"/>
+        </w:rPr>
+      </w:pPr>
+      <w:r>
+        <w:rPr>
+          <w:rFonts w:ascii="Courier New" w:hAnsi="Courier New" w:cs="Courier New"/>
+        </w:rPr>
+        <w:t xml:space="preserve">HEPforge uses phabricator and no longer allows for anonymous checkouts of the repository.  (Please read </w:t>
+      </w:r>
+      <w:hyperlink r:id="rId8" w:history="1">
+        <w:r>
+          <w:rPr>
+            <w:rStyle w:val="Hyperlink"/>
+            <w:rFonts w:ascii="Courier New" w:hAnsi="Courier New" w:cs="Courier New"/>
+          </w:rPr>
+          <w:t>https://www.hepforge.org/guide.pdf</w:t>
+        </w:r>
+      </w:hyperlink>
+      <w:r>
+        <w:rPr>
+          <w:rFonts w:ascii="Courier New" w:hAnsi="Courier New" w:cs="Courier New"/>
+        </w:rPr>
+        <w:t xml:space="preserve"> .)  </w:t>
+      </w:r>
+    </w:p>
+    <w:p>
+      <w:pPr>
+        <w:pStyle w:val="PlainText"/>
+        <w:rPr>
+          <w:rFonts w:ascii="Courier New" w:hAnsi="Courier New" w:cs="Courier New"/>
+          <w:sz w:val="24"/>
+          <w:szCs w:val="24"/>
+        </w:rPr>
+      </w:pPr>
+    </w:p>
+    <w:p>
+      <w:pPr>
+        <w:pStyle w:val="PlainText"/>
+        <w:rPr>
+          <w:rFonts w:ascii="Courier New" w:hAnsi="Courier New" w:cs="Courier New"/>
+        </w:rPr>
+      </w:pPr>
+      <w:r>
+        <w:rPr>
+          <w:rFonts w:ascii="Courier New" w:hAnsi="Courier New" w:cs="Courier New"/>
+        </w:rPr>
+        <w:t>To obtain an account, register here:  </w:t>
+      </w:r>
+      <w:hyperlink r:id="rId9" w:history="1">
+        <w:r>
+          <w:rPr>
+            <w:rStyle w:val="Hyperlink"/>
+            <w:rFonts w:ascii="Courier New" w:hAnsi="Courier New" w:cs="Courier New"/>
+          </w:rPr>
+          <w:t>https://www.hepforge.org/register</w:t>
+        </w:r>
+      </w:hyperlink>
+    </w:p>
+    <w:p>
+      <w:pPr>
+        <w:pStyle w:val="PlainText"/>
+        <w:rPr>
+          <w:rFonts w:ascii="Courier New" w:hAnsi="Courier New" w:cs="Courier New"/>
+          <w:sz w:val="24"/>
+          <w:szCs w:val="24"/>
+        </w:rPr>
+      </w:pPr>
+    </w:p>
+    <w:p>
+      <w:pPr>
+        <w:pStyle w:val="PlainText"/>
+        <w:rPr>
+          <w:rFonts w:ascii="Courier New" w:hAnsi="Courier New" w:cs="Courier New"/>
+        </w:rPr>
+      </w:pPr>
+      <w:r>
+        <w:rPr>
+          <w:rFonts w:ascii="Courier New" w:hAnsi="Courier New" w:cs="Courier New"/>
+        </w:rPr>
+        <w:t>Once you are registered, login:</w:t>
+      </w:r>
+    </w:p>
+    <w:p>
+      <w:pPr>
+        <w:pStyle w:val="PlainText"/>
+        <w:rPr>
+          <w:rFonts w:ascii="Courier New" w:hAnsi="Courier New" w:cs="Courier New"/>
+        </w:rPr>
+      </w:pPr>
+      <w:hyperlink r:id="rId10" w:history="1">
+        <w:r>
+          <w:rPr>
+            <w:rStyle w:val="Hyperlink"/>
+            <w:rFonts w:ascii="Courier New" w:hAnsi="Courier New" w:cs="Courier New"/>
+          </w:rPr>
+          <w:t>https://phab.hepforge.org/auth/start/?next=%2F</w:t>
+        </w:r>
+      </w:hyperlink>
+    </w:p>
+    <w:p>
+      <w:pPr>
+        <w:pStyle w:val="PlainText"/>
+        <w:rPr>
+          <w:rFonts w:ascii="Courier New" w:hAnsi="Courier New" w:cs="Courier New"/>
+          <w:sz w:val="24"/>
+          <w:szCs w:val="24"/>
+        </w:rPr>
+      </w:pPr>
+    </w:p>
+    <w:p>
+      <w:pPr>
+        <w:pStyle w:val="PlainText"/>
+        <w:rPr>
+          <w:rFonts w:ascii="Courier New" w:hAnsi="Courier New" w:cs="Courier New"/>
+        </w:rPr>
+      </w:pPr>
+      <w:r>
+        <w:rPr>
+          <w:rFonts w:ascii="Courier New" w:hAnsi="Courier New" w:cs="Courier New"/>
+        </w:rPr>
+        <w:t>Set up a version control settings (VCS) password under your account's Settings-&gt;AUTHENTICATION-&gt;VCS password .  The VCS password is needed to checkout the code.</w:t>
+      </w:r>
+    </w:p>
+    <w:p>
+      <w:pPr>
+        <w:pStyle w:val="PlainText"/>
+        <w:rPr>
+          <w:rFonts w:ascii="Courier New" w:hAnsi="Courier New" w:cs="Courier New"/>
+          <w:sz w:val="24"/>
+          <w:szCs w:val="24"/>
+        </w:rPr>
+      </w:pPr>
+    </w:p>
+    <w:p>
+      <w:pPr>
+        <w:pStyle w:val="PlainText"/>
+        <w:rPr>
+          <w:rFonts w:ascii="Courier New" w:hAnsi="Courier New" w:cs="Courier New"/>
+        </w:rPr>
+      </w:pPr>
+      <w:r>
+        <w:rPr>
+          <w:rFonts w:ascii="Courier New" w:hAnsi="Courier New" w:cs="Courier New"/>
+        </w:rPr>
+        <w:t>(</w:t>
+      </w:r>
+      <w:r>
+        <w:rPr>
+          <w:rFonts w:ascii="Courier New" w:hAnsi="Courier New" w:cs="Courier New"/>
+        </w:rPr>
+        <w:t>F</w:t>
+      </w:r>
+      <w:r>
+        <w:rPr>
+          <w:rFonts w:ascii="Courier New" w:hAnsi="Courier New" w:cs="Courier New"/>
+        </w:rPr>
+        <w:t>or remote users) To identify yourself, upload a SSH public key under account's Settings-&gt;AUTHENTICATION-&gt;SSH Public Keys with the button SSH Key Actions-&gt;Upload Public Key.</w:t>
+      </w:r>
+      <w:r>
+        <w:rPr>
+          <w:rFonts w:ascii="Courier New" w:hAnsi="Courier New" w:cs="Courier New"/>
+        </w:rPr>
+        <w:t xml:space="preserve">  </w:t>
+      </w:r>
+      <w:r>
+        <w:rPr>
+          <w:rFonts w:ascii="Courier New" w:hAnsi="Courier New" w:cs="Courier New"/>
+        </w:rPr>
+        <w:t>This key will provide your identity when checking out the code as VCS.</w:t>
+      </w:r>
+      <w:r>
+        <w:rPr>
+          <w:rFonts w:ascii="Courier New" w:hAnsi="Courier New" w:cs="Courier New"/>
+        </w:rPr>
+        <w:t xml:space="preserve">  </w:t>
+      </w:r>
+      <w:r>
+        <w:rPr>
+          <w:rFonts w:ascii="Courier New" w:hAnsi="Courier New" w:cs="Courier New"/>
+        </w:rPr>
+        <w:t>If you do not have a public ssh key to upload, you may generate a pair on the same SSH Public Keys page with the button SSH Key Actions-&gt; Generate Keypair.</w:t>
+      </w:r>
+    </w:p>
+    <w:p>
+      <w:pPr>
+        <w:pStyle w:val="PlainText"/>
+        <w:rPr>
+          <w:rFonts w:ascii="Courier New" w:hAnsi="Courier New" w:cs="Courier New"/>
+          <w:sz w:val="24"/>
+          <w:szCs w:val="24"/>
+        </w:rPr>
+      </w:pPr>
+    </w:p>
+    <w:p>
+      <w:pPr>
+        <w:pStyle w:val="PlainText"/>
+        <w:rPr>
+          <w:rFonts w:ascii="Courier New" w:hAnsi="Courier New" w:cs="Courier New"/>
+        </w:rPr>
+      </w:pPr>
+      <w:r>
+        <w:rPr>
+          <w:rFonts w:ascii="Courier New" w:hAnsi="Courier New" w:cs="Courier New"/>
+        </w:rPr>
+        <w:t>With the private ssh key loaded on your machine (and public on their machine), use svn to checkout the trunk/:</w:t>
+      </w:r>
+    </w:p>
+    <w:p>
+      <w:pPr>
+        <w:pStyle w:val="PlainText"/>
+        <w:rPr>
+          <w:rFonts w:ascii="Courier New" w:hAnsi="Courier New" w:cs="Courier New"/>
+        </w:rPr>
+      </w:pPr>
+      <w:r>
+        <w:rPr>
+          <w:rFonts w:ascii="Courier New" w:hAnsi="Courier New" w:cs="Courier New"/>
+        </w:rPr>
+        <w:t>-svn co svn+ssh://</w:t>
+      </w:r>
+      <w:hyperlink r:id="rId11" w:history="1">
+        <w:r>
+          <w:rPr>
+            <w:rStyle w:val="Hyperlink"/>
+            <w:rFonts w:ascii="Courier New" w:hAnsi="Courier New" w:cs="Courier New"/>
+          </w:rPr>
+          <w:t>vcs@phab.hepforge.org</w:t>
+        </w:r>
+      </w:hyperlink>
+      <w:r>
+        <w:rPr>
+          <w:rFonts w:ascii="Courier New" w:hAnsi="Courier New" w:cs="Courier New"/>
+        </w:rPr>
+        <w:t>/source/starlightsvn/trunk</w:t>
+      </w:r>
+    </w:p>
+    <w:p>
+      <w:pPr>
+        <w:pStyle w:val="PlainText"/>
+        <w:rPr>
+          <w:rFonts w:ascii="Courier New" w:hAnsi="Courier New" w:cs="Courier New"/>
+          <w:sz w:val="24"/>
+          <w:szCs w:val="24"/>
+        </w:rPr>
+      </w:pPr>
+    </w:p>
+    <w:p>
+      <w:pPr>
+        <w:pStyle w:val="PlainText"/>
+        <w:rPr>
+          <w:rFonts w:ascii="Courier New" w:hAnsi="Courier New" w:cs="Courier New"/>
+        </w:rPr>
+      </w:pPr>
+      <w:r>
+        <w:rPr>
+          <w:rFonts w:ascii="Courier New" w:hAnsi="Courier New" w:cs="Courier New"/>
+        </w:rPr>
+        <w:t>Change to the installation directory of your choice</w:t>
+      </w:r>
+    </w:p>
+    <w:p>
+      <w:pPr>
+        <w:pStyle w:val="PlainText"/>
+        <w:rPr>
+          <w:rFonts w:ascii="Courier New" w:hAnsi="Courier New" w:cs="Courier New"/>
+        </w:rPr>
+      </w:pPr>
+      <w:r>
+        <w:rPr>
+          <w:rFonts w:ascii="Courier New" w:hAnsi="Courier New" w:cs="Courier New"/>
+        </w:rPr>
+        <w:t>-</w:t>
+      </w:r>
+      <w:r>
+        <w:rPr>
+          <w:rFonts w:ascii="Courier New" w:hAnsi="Courier New" w:cs="Courier New"/>
+        </w:rPr>
+        <w:t>mkdir /home/my/installation/dir</w:t>
+      </w:r>
+    </w:p>
+    <w:p>
+      <w:pPr>
+        <w:pStyle w:val="PlainText"/>
+        <w:rPr>
+          <w:rFonts w:ascii="Courier New" w:hAnsi="Courier New" w:cs="Courier New"/>
+        </w:rPr>
+      </w:pPr>
+      <w:r>
+        <w:rPr>
+          <w:rFonts w:ascii="Courier New" w:hAnsi="Courier New" w:cs="Courier New"/>
+        </w:rPr>
+        <w:t>-</w:t>
+      </w:r>
+      <w:r>
+        <w:rPr>
+          <w:rFonts w:ascii="Courier New" w:hAnsi="Courier New" w:cs="Courier New"/>
+        </w:rPr>
+        <w:t>cd /home/my/installation/dir</w:t>
+      </w:r>
+    </w:p>
+    <w:p>
+      <w:pPr>
+        <w:pStyle w:val="PlainText"/>
+        <w:rPr>
+          <w:rFonts w:ascii="Courier New" w:hAnsi="Courier New" w:cs="Courier New"/>
+        </w:rPr>
+      </w:pPr>
+      <w:r>
+        <w:rPr>
+          <w:rFonts w:ascii="Courier New" w:hAnsi="Courier New" w:cs="Courier New"/>
+        </w:rPr>
+        <w:t>Setup the compilation with cmake</w:t>
+      </w:r>
+    </w:p>
+    <w:p>
+      <w:pPr>
+        <w:pStyle w:val="PlainText"/>
+        <w:rPr>
+          <w:rFonts w:ascii="Courier New" w:hAnsi="Courier New" w:cs="Courier New"/>
+        </w:rPr>
+      </w:pPr>
+      <w:r>
+        <w:rPr>
+          <w:rFonts w:ascii="Courier New" w:hAnsi="Courier New" w:cs="Courier New"/>
+        </w:rPr>
+        <w:t>-</w:t>
+      </w:r>
+      <w:r>
+        <w:rPr>
+          <w:rFonts w:ascii="Courier New" w:hAnsi="Courier New" w:cs="Courier New"/>
+        </w:rPr>
+        <w:t>cmake /path/to/trunk</w:t>
+      </w:r>
+    </w:p>
+    <w:p>
+      <w:pPr>
+        <w:pStyle w:val="PlainText"/>
+        <w:rPr>
+          <w:rFonts w:ascii="Courier New" w:hAnsi="Courier New" w:cs="Courier New"/>
+        </w:rPr>
+      </w:pPr>
+      <w:r>
+        <w:rPr>
+          <w:rFonts w:ascii="Courier New" w:hAnsi="Courier New" w:cs="Courier New"/>
+        </w:rPr>
+        <w:t>Compile with (g)make</w:t>
+      </w:r>
+    </w:p>
+    <w:p>
+      <w:pPr>
+        <w:pStyle w:val="PlainText"/>
+        <w:rPr>
+          <w:rFonts w:ascii="Courier New" w:hAnsi="Courier New" w:cs="Courier New"/>
+        </w:rPr>
+      </w:pPr>
+      <w:r>
+        <w:rPr>
+          <w:rFonts w:ascii="Courier New" w:hAnsi="Courier New" w:cs="Courier New"/>
+        </w:rPr>
+        <w:t>-</w:t>
+      </w:r>
+      <w:r>
+        <w:rPr>
+          <w:rFonts w:ascii="Courier New" w:hAnsi="Courier New" w:cs="Courier New"/>
+        </w:rPr>
+        <w:t>gmake</w:t>
+      </w:r>
+    </w:p>
+    <w:p>
+      <w:pPr>
+        <w:pStyle w:val="PlainText"/>
+        <w:rPr>
+          <w:rFonts w:ascii="Courier New" w:hAnsi="Courier New" w:cs="Courier New"/>
+        </w:rPr>
+      </w:pPr>
+      <w:r>
+        <w:rPr>
+          <w:rFonts w:ascii="Courier New" w:hAnsi="Courier New" w:cs="Courier New"/>
+        </w:rPr>
+        <w:t>Setup the input file, slight.in, for your simluation needs</w:t>
+      </w:r>
+    </w:p>
+    <w:p>
+      <w:pPr>
+        <w:pStyle w:val="PlainText"/>
+        <w:rPr>
+          <w:rFonts w:ascii="Courier New" w:hAnsi="Courier New" w:cs="Courier New"/>
+        </w:rPr>
+      </w:pPr>
+      <w:r>
+        <w:rPr>
+          <w:rFonts w:ascii="Courier New" w:hAnsi="Courier New" w:cs="Courier New"/>
+        </w:rPr>
+        <w:t>-</w:t>
+      </w:r>
+      <w:r>
+        <w:rPr>
+          <w:rFonts w:ascii="Courier New" w:hAnsi="Courier New" w:cs="Courier New"/>
+        </w:rPr>
+        <w:t>cp /path/to/trunk/config/slight.in .</w:t>
+      </w:r>
+    </w:p>
+    <w:p>
+      <w:pPr>
+        <w:pStyle w:val="PlainText"/>
+        <w:rPr>
+          <w:rFonts w:ascii="Courier New" w:hAnsi="Courier New" w:cs="Courier New"/>
+        </w:rPr>
+      </w:pPr>
+      <w:r>
+        <w:rPr>
+          <w:rFonts w:ascii="Courier New" w:hAnsi="Courier New" w:cs="Courier New"/>
+        </w:rPr>
+        <w:t>-</w:t>
+      </w:r>
+      <w:r>
+        <w:rPr>
+          <w:rFonts w:ascii="Courier New" w:hAnsi="Courier New" w:cs="Courier New"/>
+        </w:rPr>
+        <w:t>vim slight.in</w:t>
+      </w:r>
+    </w:p>
+    <w:p>
+      <w:pPr>
+        <w:pStyle w:val="PlainText"/>
+        <w:rPr>
+          <w:rFonts w:ascii="Courier New" w:hAnsi="Courier New" w:cs="Courier New"/>
+        </w:rPr>
+      </w:pPr>
+      <w:r>
+        <w:rPr>
+          <w:rFonts w:ascii="Courier New" w:hAnsi="Courier New" w:cs="Courier New"/>
+        </w:rPr>
+        <w:t>Run</w:t>
+      </w:r>
+    </w:p>
+    <w:p>
+      <w:pPr>
+        <w:pStyle w:val="PlainText"/>
+        <w:rPr>
+          <w:rFonts w:ascii="Courier New" w:hAnsi="Courier New" w:cs="Courier New"/>
+        </w:rPr>
+      </w:pPr>
+      <w:r>
+        <w:rPr>
+          <w:rFonts w:ascii="Courier New" w:hAnsi="Courier New" w:cs="Courier New"/>
+        </w:rPr>
+        <w:t>-</w:t>
+      </w:r>
+      <w:r>
+        <w:rPr>
+          <w:rFonts w:ascii="Courier New" w:hAnsi="Courier New" w:cs="Courier New"/>
+        </w:rPr>
+        <w:t>./starlight &gt;&amp; output.txt&amp;</w:t>
+      </w:r>
+    </w:p>
+    <w:p>
+      <w:pPr>
+        <w:pStyle w:val="PlainText"/>
+        <w:rPr>
+          <w:rFonts w:ascii="Courier New" w:hAnsi="Courier New" w:cs="Courier New"/>
+          <w:sz w:val="24"/>
+          <w:szCs w:val="24"/>
+        </w:rPr>
+      </w:pPr>
+    </w:p>
+    <w:p>
+      <w:pPr>
+        <w:pStyle w:val="PlainText"/>
+        <w:rPr>
+          <w:rFonts w:ascii="Courier New" w:hAnsi="Courier New" w:cs="Courier New"/>
+        </w:rPr>
+      </w:pPr>
+      <w:r>
+        <w:rPr>
+          <w:rFonts w:ascii="Courier New" w:hAnsi="Courier New" w:cs="Courier New"/>
+        </w:rPr>
+        <w:t>For more information and special scenarios, such as running with PYTHIA or DPMJET, consult the README files located in trunk/</w:t>
+      </w:r>
+    </w:p>
+    <w:p>
+      <w:pPr>
+        <w:pStyle w:val="PlainText"/>
+        <w:rPr>
+          <w:rFonts w:ascii="Courier New" w:hAnsi="Courier New" w:cs="Courier New"/>
+        </w:rPr>
+      </w:pPr>
+    </w:p>
+    <w:p>
+      <w:pPr>
+        <w:pStyle w:val="PlainText"/>
+        <w:rPr>
+          <w:rFonts w:ascii="Courier New" w:hAnsi="Courier New" w:cs="Courier New"/>
+        </w:rPr>
+      </w:pPr>
+      <w:r>
+        <w:rPr>
+          <w:rFonts w:ascii="Courier New" w:hAnsi="Courier New" w:cs="Courier New"/>
+        </w:rPr>
+        <w:t xml:space="preserve">If you would like to browse the code, please visit: </w:t>
+      </w:r>
+      <w:hyperlink r:id="rId12" w:history="1">
+        <w:r>
+          <w:rPr>
+            <w:rStyle w:val="Hyperlink"/>
+            <w:rFonts w:ascii="Courier New" w:hAnsi="Courier New" w:cs="Courier New"/>
+          </w:rPr>
+          <w:t>https://phab.hepforge.org/source/starlightsvn/</w:t>
+        </w:r>
+      </w:hyperlink>
+    </w:p>
+    <w:p>
+      <w:pPr>
+        <w:pStyle w:val="PlainText"/>
+        <w:rPr>
+          <w:rFonts w:ascii="Courier New" w:hAnsi="Courier New" w:cs="Courier New"/>
+          <w:sz w:val="32"/>
+        </w:rPr>
+      </w:pPr>
+    </w:p>
+    <w:p>
+      <w:pPr>
+        <w:pStyle w:val="PlainText"/>
         <w:outlineLvl w:val="1"/>
         <w:rPr>
           <w:rFonts w:ascii="Courier New" w:hAnsi="Courier New" w:cs="Courier New"/>
+          <w:sz w:val="22"/>
+        </w:rPr>
+      </w:pPr>
+      <w:r>
+        <w:rPr>
+          <w:rFonts w:ascii="Courier New" w:hAnsi="Courier New" w:cs="Courier New"/>
+          <w:sz w:val="22"/>
+        </w:rPr>
+        <w:t>------Before HEPForge updated their repository management system----</w:t>
+      </w:r>
+    </w:p>
+    <w:p>
+      <w:pPr>
+        <w:pStyle w:val="PlainText"/>
+        <w:outlineLvl w:val="1"/>
+        <w:rPr>
+          <w:rFonts w:ascii="Courier New" w:hAnsi="Courier New" w:cs="Courier New"/>
           <w:sz w:val="24"/>
         </w:rPr>
       </w:pPr>
@@ -977,7 +2265,7 @@
         </w:rPr>
         <w:t xml:space="preserve">-svn co </w:t>
       </w:r>
-      <w:hyperlink r:id="rId7">
+      <w:hyperlink r:id="rId13">
         <w:r>
           <w:rPr>
             <w:rStyle w:val="InternetLink"/>
@@ -1028,7 +2316,7 @@
         </w:rPr>
         <w:t xml:space="preserve">-Visit </w:t>
       </w:r>
-      <w:hyperlink r:id="rId8">
+      <w:hyperlink r:id="rId14">
         <w:r>
           <w:rPr>
             <w:rStyle w:val="InternetLink"/>
@@ -1816,13 +3104,19 @@
       <m:oMath>
         <m:r>
           <w:rPr>
-            <w:rFonts w:ascii="Cambria Math" w:hAnsi="Cambria Math"/>
+            <w:rFonts w:ascii="Lucida Sans Unicode" w:hAnsi="Lucida Sans Unicode" w:cs="Lucida Sans Unicode"/>
           </w:rPr>
-          <m:t>ℏc</m:t>
+          <m:t>ℏ</m:t>
+        </m:r>
+        <m:r>
+          <w:rPr>
+            <w:rFonts w:ascii="STIXGeneral-Regular" w:hAnsi="STIXGeneral-Regular" w:cs="STIXGeneral-Regular"/>
+          </w:rPr>
+          <m:t>c</m:t>
         </m:r>
         <m:rad>
           <m:radPr>
-            <m:degHide m:val="1"/>
+            <m:degHide m:val="on"/>
             <m:ctrlPr>
               <w:rPr>
                 <w:rFonts w:ascii="Cambria Math" w:hAnsi="Cambria Math"/>
@@ -1851,7 +3145,7 @@
                   <m:e>
                     <m:r>
                       <w:rPr>
-                        <w:rFonts w:ascii="Cambria Math" w:hAnsi="Cambria Math"/>
+                        <w:rFonts w:ascii="STIXGeneral-Regular" w:hAnsi="STIXGeneral-Regular" w:cs="STIXGeneral-Regular"/>
                       </w:rPr>
                       <m:t>γ</m:t>
                     </m:r>
@@ -1876,7 +3170,7 @@
                   <m:e>
                     <m:r>
                       <w:rPr>
-                        <w:rFonts w:ascii="Cambria Math" w:hAnsi="Cambria Math"/>
+                        <w:rFonts w:ascii="STIXGeneral-Regular" w:hAnsi="STIXGeneral-Regular" w:cs="STIXGeneral-Regular"/>
                       </w:rPr>
                       <m:t>γ</m:t>
                     </m:r>
@@ -1903,7 +3197,7 @@
                   <m:e>
                     <m:r>
                       <w:rPr>
-                        <w:rFonts w:ascii="Cambria Math" w:hAnsi="Cambria Math"/>
+                        <w:rFonts w:ascii="STIXGeneral-Regular" w:hAnsi="STIXGeneral-Regular" w:cs="STIXGeneral-Regular"/>
                       </w:rPr>
                       <m:t>R</m:t>
                     </m:r>
@@ -1928,7 +3222,7 @@
                   <m:e>
                     <m:r>
                       <w:rPr>
-                        <w:rFonts w:ascii="Cambria Math" w:hAnsi="Cambria Math"/>
+                        <w:rFonts w:ascii="STIXGeneral-Regular" w:hAnsi="STIXGeneral-Regular" w:cs="STIXGeneral-Regular"/>
                       </w:rPr>
                       <m:t>R</m:t>
                     </m:r>
@@ -2227,7 +3521,6 @@
         <w:rPr>
           <w:rFonts w:ascii="Courier New" w:hAnsi="Courier New" w:cs="Courier New"/>
         </w:rPr>
-        <w:lastRenderedPageBreak/>
         <w:t xml:space="preserve">CUT_ETA* = 0  </w:t>
       </w:r>
       <w:r>
@@ -2626,14 +3919,7 @@
         <w:rPr>
           <w:rFonts w:ascii="Courier New" w:hAnsi="Courier New" w:cs="Courier New"/>
         </w:rPr>
-        <w:t xml:space="preserve">5 = requires that there be no hadronic break up, no restriction on Coulomb break-up (This is </w:t>
-      </w:r>
-      <w:r>
-        <w:rPr>
-          <w:rFonts w:ascii="Courier New" w:hAnsi="Courier New" w:cs="Courier New"/>
-        </w:rPr>
-        <w:lastRenderedPageBreak/>
-        <w:t xml:space="preserve">similar to option 1, but with the actual hadronic interaction probability). </w:t>
+        <w:t xml:space="preserve">5 = requires that there be no hadronic break up, no restriction on Coulomb break-up (This is similar to option 1, but with the actual hadronic interaction probability). </w:t>
       </w:r>
     </w:p>
     <w:p>
@@ -3023,7 +4309,6 @@
         <w:rPr>
           <w:rFonts w:ascii="Courier New" w:hAnsi="Courier New" w:cs="Courier New"/>
         </w:rPr>
-        <w:lastRenderedPageBreak/>
         <w:t>QUANTUM_GLAUBER</w:t>
       </w:r>
       <w:r>
@@ -3077,6 +4362,37 @@
         <w:tab/>
         <w:t>Needed for Breakup mode=8.  Sets sthe maximum impact parameter.</w:t>
       </w:r>
+    </w:p>
+    <w:p>
+      <w:pPr>
+        <w:pStyle w:val="PlainText"/>
+        <w:ind w:left="2880" w:hanging="2880"/>
+        <w:rPr>
+          <w:rFonts w:ascii="Courier New" w:hAnsi="Courier New" w:cs="Courier New"/>
+        </w:rPr>
+      </w:pPr>
+      <w:r>
+        <w:rPr>
+          <w:rFonts w:ascii="Courier New" w:hAnsi="Courier New" w:cs="Courier New"/>
+        </w:rPr>
+        <w:t>OUTPUT_HEADER</w:t>
+      </w:r>
+      <w:r>
+        <w:rPr>
+          <w:rFonts w:ascii="Courier New" w:hAnsi="Courier New" w:cs="Courier New"/>
+        </w:rPr>
+        <w:tab/>
+        <w:t>Adds a header to the output file. This header will contain various input parameters. (1 for header, 0 for no header, default is no header)</w:t>
+      </w:r>
+    </w:p>
+    <w:p>
+      <w:pPr>
+        <w:pStyle w:val="PlainText"/>
+        <w:ind w:left="2880" w:hanging="2880"/>
+        <w:rPr>
+          <w:rFonts w:ascii="Courier New" w:hAnsi="Courier New" w:cs="Courier New"/>
+        </w:rPr>
+      </w:pPr>
     </w:p>
     <w:p>
       <w:pPr>
@@ -4133,7 +5449,6 @@
         <w:rPr>
           <w:rFonts w:ascii="Courier New" w:hAnsi="Courier New" w:cs="Courier New"/>
         </w:rPr>
-        <w:lastRenderedPageBreak/>
         <w:t>f2Spin                 spin of the f_2(1270)</w:t>
       </w:r>
     </w:p>
@@ -5288,7 +6603,6 @@
         <w:rPr>
           <w:rFonts w:ascii="Courier New" w:hAnsi="Courier New" w:cs="Courier New"/>
         </w:rPr>
-        <w:lastRenderedPageBreak/>
         <w:t xml:space="preserve">PYTHIA_PARAMS = ““ </w:t>
       </w:r>
       <w:r>
@@ -6041,6 +7355,72 @@
     <w:p>
       <w:pPr>
         <w:pStyle w:val="PlainText"/>
+        <w:ind w:firstLine="720"/>
+        <w:rPr>
+          <w:rFonts w:ascii="Courier New" w:hAnsi="Courier New" w:cs="Courier New"/>
+        </w:rPr>
+      </w:pPr>
+      <w:r>
+        <w:rPr>
+          <w:rFonts w:ascii="Courier New" w:hAnsi="Courier New" w:cs="Courier New"/>
+        </w:rPr>
+        <w:t>113</w:t>
+      </w:r>
+      <w:r>
+        <w:rPr>
+          <w:rFonts w:ascii="Courier New" w:hAnsi="Courier New" w:cs="Courier New"/>
+        </w:rPr>
+        <w:t>011</w:t>
+      </w:r>
+      <w:r>
+        <w:rPr>
+          <w:rFonts w:ascii="Courier New" w:hAnsi="Courier New" w:cs="Courier New"/>
+        </w:rPr>
+        <w:tab/>
+      </w:r>
+      <w:r>
+        <w:rPr>
+          <w:rFonts w:ascii="Courier New" w:hAnsi="Courier New" w:cs="Courier New"/>
+        </w:rPr>
+        <w:t>rho0 --&gt; e+e-</w:t>
+      </w:r>
+    </w:p>
+    <w:p>
+      <w:pPr>
+        <w:pStyle w:val="PlainText"/>
+        <w:ind w:firstLine="720"/>
+        <w:rPr>
+          <w:rFonts w:ascii="Courier New" w:hAnsi="Courier New" w:cs="Courier New"/>
+        </w:rPr>
+      </w:pPr>
+      <w:r>
+        <w:rPr>
+          <w:rFonts w:ascii="Courier New" w:hAnsi="Courier New" w:cs="Courier New"/>
+        </w:rPr>
+        <w:t>113</w:t>
+      </w:r>
+      <w:r>
+        <w:rPr>
+          <w:rFonts w:ascii="Courier New" w:hAnsi="Courier New" w:cs="Courier New"/>
+        </w:rPr>
+        <w:t>013</w:t>
+      </w:r>
+      <w:r>
+        <w:rPr>
+          <w:rFonts w:ascii="Courier New" w:hAnsi="Courier New" w:cs="Courier New"/>
+        </w:rPr>
+        <w:tab/>
+      </w:r>
+      <w:r>
+        <w:rPr>
+          <w:rFonts w:ascii="Courier New" w:hAnsi="Courier New" w:cs="Courier New"/>
+        </w:rPr>
+        <w:t>rho0 --&gt; mu+mu-</w:t>
+      </w:r>
+    </w:p>
+    <w:p>
+      <w:pPr>
+        <w:pStyle w:val="PlainText"/>
         <w:rPr>
           <w:rFonts w:ascii="Courier New" w:hAnsi="Courier New" w:cs="Courier New"/>
         </w:rPr>
@@ -6069,6 +7449,34 @@
     <w:p>
       <w:pPr>
         <w:pStyle w:val="PlainText"/>
+        <w:ind w:firstLine="720"/>
+        <w:rPr>
+          <w:rFonts w:ascii="Courier New" w:hAnsi="Courier New" w:cs="Courier New"/>
+        </w:rPr>
+      </w:pPr>
+      <w:r>
+        <w:rPr>
+          <w:rFonts w:ascii="Courier New" w:hAnsi="Courier New" w:cs="Courier New"/>
+        </w:rPr>
+        <w:t>223211111</w:t>
+      </w:r>
+      <w:r>
+        <w:rPr>
+          <w:rFonts w:ascii="Courier New" w:hAnsi="Courier New" w:cs="Courier New"/>
+        </w:rPr>
+        <w:tab/>
+        <w:t>omega --&gt; pi+pi-pi0</w:t>
+      </w:r>
+      <w:r>
+        <w:rPr>
+          <w:rFonts w:ascii="Courier New" w:hAnsi="Courier New" w:cs="Courier New"/>
+        </w:rPr>
+        <w:t xml:space="preserve"> (UNSTABLE)</w:t>
+      </w:r>
+    </w:p>
+    <w:p>
+      <w:pPr>
+        <w:pStyle w:val="PlainText"/>
         <w:rPr>
           <w:rFonts w:ascii="Courier New" w:hAnsi="Courier New" w:cs="Courier New"/>
         </w:rPr>
@@ -6156,7 +7564,7 @@
         <w:rPr>
           <w:rFonts w:ascii="Courier New" w:hAnsi="Courier New" w:cs="Courier New"/>
         </w:rPr>
-        <w:sym w:font="Wingdings" w:char="F0E0"/>
+        <w:t>--&gt;</w:t>
       </w:r>
       <w:r>
         <w:rPr>
@@ -6176,7 +7584,6 @@
         <w:rPr>
           <w:rFonts w:ascii="Courier New" w:hAnsi="Courier New" w:cs="Courier New"/>
         </w:rPr>
-        <w:lastRenderedPageBreak/>
         <w:tab/>
         <w:t>444011</w:t>
       </w:r>
@@ -6575,7 +7982,7 @@
         <w:tab/>
         <w:t xml:space="preserve">The DPMJet package can be obtained by contacting the authors as explained here:  </w:t>
       </w:r>
-      <w:hyperlink r:id="rId9">
+      <w:hyperlink r:id="rId15">
         <w:r>
           <w:rPr>
             <w:rStyle w:val="InternetLink"/>
@@ -6774,7 +8181,7 @@
         </w:rPr>
         <w:t xml:space="preserve">, the DPMJet package depends on a floating point exception trap implementation, and only a 32-bit version of that is included in the package, which needs to be replaced. An example implementation can be found here: </w:t>
       </w:r>
-      <w:hyperlink r:id="rId10">
+      <w:hyperlink r:id="rId16">
         <w:r>
           <w:rPr>
             <w:rStyle w:val="InternetLink"/>
@@ -6986,7 +8393,6 @@
           <w:i/>
           <w:sz w:val="20"/>
         </w:rPr>
-        <w:lastRenderedPageBreak/>
         <w:t>collect2: error: ld returned 1 exit status</w:t>
       </w:r>
     </w:p>
@@ -7703,7 +9109,6 @@
         <w:rPr>
           <w:rFonts w:ascii="Courier New" w:hAnsi="Courier New" w:cs="Courier New"/>
         </w:rPr>
-        <w:lastRenderedPageBreak/>
         <w:t>----------- 1.3. Running Starlight with DPMJet interface -----------</w:t>
       </w:r>
     </w:p>
@@ -8136,6 +9541,148 @@
         <w:rPr>
           <w:rFonts w:ascii="Courier New" w:hAnsi="Courier New" w:cs="Courier New"/>
         </w:rPr>
+        <w:t>If OUTPUT_HEADER = 1 (set in input file), then there will be a header at the beginning of the output file</w:t>
+      </w:r>
+      <w:r>
+        <w:rPr>
+          <w:rFonts w:ascii="Courier New" w:hAnsi="Courier New" w:cs="Courier New"/>
+        </w:rPr>
+        <w:t xml:space="preserve"> followed by a list of events</w:t>
+      </w:r>
+      <w:r>
+        <w:rPr>
+          <w:rFonts w:ascii="Courier New" w:hAnsi="Courier New" w:cs="Courier New"/>
+        </w:rPr>
+        <w:t>. If OUTPUT_HEADER = 0, or if OUTPUT_HEADER is not set, then there will be no header in the output file</w:t>
+      </w:r>
+      <w:r>
+        <w:rPr>
+          <w:rFonts w:ascii="Courier New" w:hAnsi="Courier New" w:cs="Courier New"/>
+        </w:rPr>
+        <w:t xml:space="preserve"> and the file will start with the list of events</w:t>
+      </w:r>
+      <w:r>
+        <w:rPr>
+          <w:rFonts w:ascii="Courier New" w:hAnsi="Courier New" w:cs="Courier New"/>
+        </w:rPr>
+        <w:t>.</w:t>
+      </w:r>
+    </w:p>
+    <w:p>
+      <w:pPr>
+        <w:rPr>
+          <w:rFonts w:ascii="Courier New" w:hAnsi="Courier New" w:cs="Courier New"/>
+        </w:rPr>
+      </w:pPr>
+      <w:r>
+        <w:rPr>
+          <w:rFonts w:ascii="Courier New" w:hAnsi="Courier New" w:cs="Courier New"/>
+        </w:rPr>
+        <w:t xml:space="preserve">If there </w:t>
+      </w:r>
+      <w:r>
+        <w:rPr>
+          <w:rFonts w:ascii="Courier New" w:hAnsi="Courier New" w:cs="Courier New"/>
+        </w:rPr>
+        <w:t>is a header, it will be three lines, with the following format:</w:t>
+      </w:r>
+    </w:p>
+    <w:p>
+      <w:pPr>
+        <w:rPr>
+          <w:rFonts w:ascii="Courier New" w:hAnsi="Courier New" w:cs="Courier New"/>
+        </w:rPr>
+      </w:pPr>
+      <w:r>
+        <w:rPr>
+          <w:rFonts w:ascii="Courier New" w:hAnsi="Courier New" w:cs="Courier New"/>
+          <w:b/>
+        </w:rPr>
+        <w:t xml:space="preserve">CONFIG_OPT: </w:t>
+      </w:r>
+      <w:r>
+        <w:rPr>
+          <w:rFonts w:ascii="Courier New" w:hAnsi="Courier New" w:cs="Courier New"/>
+        </w:rPr>
+        <w:t xml:space="preserve">prod_mod  particle_id  nevents  q_glauber  impulse  seed </w:t>
+      </w:r>
+    </w:p>
+    <w:p>
+      <w:pPr>
+        <w:rPr>
+          <w:rFonts w:ascii="Courier New" w:hAnsi="Courier New" w:cs="Courier New"/>
+        </w:rPr>
+      </w:pPr>
+      <w:r>
+        <w:rPr>
+          <w:rFonts w:ascii="Courier New" w:hAnsi="Courier New" w:cs="Courier New"/>
+        </w:rPr>
+        <w:t>where prod_mod indicates if a wide or narrow resonance has been used, particle_id specifies the vector meson species (and decay channel) being produced, nevents indicates the total number of events in the simulation, q_glauber indicates if a quantum (=1) or classical (=0) Glauber has been selected, impulse indicates if the nuclear effects are being modelled (=0) or a simple impulse approx. is employed, and finally seed records the random number seed used when initializing the Monte Carlo. The config opt line is followed by two lines with brief descriptions of beams in the collision, with the format:</w:t>
+      </w:r>
+    </w:p>
+    <w:p>
+      <w:pPr>
+        <w:rPr>
+          <w:rFonts w:ascii="Courier New" w:hAnsi="Courier New" w:cs="Courier New"/>
+        </w:rPr>
+      </w:pPr>
+      <w:r>
+        <w:rPr>
+          <w:rFonts w:ascii="Courier New" w:hAnsi="Courier New" w:cs="Courier New"/>
+          <w:b/>
+        </w:rPr>
+        <w:t xml:space="preserve">BEAM_1(2): </w:t>
+      </w:r>
+      <w:r>
+        <w:rPr>
+          <w:rFonts w:ascii="Courier New" w:hAnsi="Courier New" w:cs="Courier New"/>
+        </w:rPr>
+        <w:t>beam1(2)Z  beam1(2)A  beam1(2)LorentzGamma</w:t>
+      </w:r>
+    </w:p>
+    <w:p>
+      <w:pPr>
+        <w:rPr>
+          <w:rFonts w:ascii="Courier New" w:hAnsi="Courier New" w:cs="Courier New"/>
+        </w:rPr>
+      </w:pPr>
+      <w:r>
+        <w:rPr>
+          <w:rFonts w:ascii="Courier New" w:hAnsi="Courier New" w:cs="Courier New"/>
+        </w:rPr>
+        <w:t>where beam1(2)Z is the is the charge of the particles in beam 1(2), beam1(2)A indicates the</w:t>
+      </w:r>
+      <w:r>
+        <w:rPr>
+          <w:rFonts w:ascii="Courier New" w:hAnsi="Courier New" w:cs="Courier New"/>
+          <w:b/>
+        </w:rPr>
+        <w:t xml:space="preserve"> </w:t>
+      </w:r>
+      <w:r>
+        <w:rPr>
+          <w:rFonts w:ascii="Courier New" w:hAnsi="Courier New" w:cs="Courier New"/>
+        </w:rPr>
+        <w:t>atomic number of beam 1(2) and beam1(2)LorentzGamma is the Lorentz gamma factor associated to beam 1(2)</w:t>
+      </w:r>
+    </w:p>
+    <w:p>
+      <w:pPr>
+        <w:rPr>
+          <w:rFonts w:ascii="Courier New" w:hAnsi="Courier New" w:cs="Courier New"/>
+        </w:rPr>
+      </w:pPr>
+    </w:p>
+    <w:p>
+      <w:pPr>
+        <w:rPr>
+          <w:rFonts w:ascii="Courier New" w:hAnsi="Courier New" w:cs="Courier New"/>
+        </w:rPr>
+      </w:pPr>
+      <w:r>
+        <w:rPr>
+          <w:rFonts w:ascii="Courier New" w:hAnsi="Courier New" w:cs="Courier New"/>
+        </w:rPr>
         <w:t>For each event, a summary line is printed, with the format</w:t>
       </w:r>
     </w:p>
@@ -8145,13 +9692,6 @@
           <w:rFonts w:ascii="Courier New" w:hAnsi="Courier New" w:cs="Courier New"/>
         </w:rPr>
       </w:pPr>
-    </w:p>
-    <w:p>
-      <w:pPr>
-        <w:rPr>
-          <w:rFonts w:ascii="Courier New" w:hAnsi="Courier New" w:cs="Courier New"/>
-        </w:rPr>
-      </w:pPr>
       <w:r>
         <w:rPr>
           <w:rFonts w:ascii="Courier New" w:hAnsi="Courier New" w:cs="Courier New"/>
@@ -8229,7 +9769,6 @@
         <w:rPr>
           <w:rFonts w:ascii="Courier New" w:hAnsi="Courier New" w:cs="Courier New"/>
         </w:rPr>
-        <w:lastRenderedPageBreak/>
         <w:t>where x, y, z and t are the 4-vector components of the vertex location, nv is the vertex number, nproc is a number intended to represent physical process (always set to 0), nparent is the track number of parent track (0 for primary vertex) and ndaughters is the number of daughter tracks from this vertex.</w:t>
       </w:r>
     </w:p>
@@ -8333,7 +9872,7 @@
           <w:noProof/>
         </w:rPr>
         <w:drawing>
-          <wp:inline distT="0" distB="0" distL="0" distR="0" wp14:anchorId="5E837E0A" wp14:editId="75873D97">
+          <wp:inline distT="0" distB="0" distL="0" distR="0">
             <wp:extent cx="7729220" cy="7806690"/>
             <wp:effectExtent l="0" t="0" r="0" b="0"/>
             <wp:docPr id="1" name="Picture" descr="C:\Users\sbutter\AppData\Local\Microsoft\Windows\INetCache\Content.Word\cd214.png"/>
@@ -8350,7 +9889,7 @@
                     </pic:cNvPicPr>
                   </pic:nvPicPr>
                   <pic:blipFill>
-                    <a:blip r:embed="rId11"/>
+                    <a:blip r:embed="rId17"/>
                     <a:stretch>
                       <a:fillRect/>
                     </a:stretch>
@@ -8394,7 +9933,6 @@
           <w:rFonts w:ascii="Courier New" w:hAnsi="Courier New" w:cs="Courier New"/>
           <w:sz w:val="32"/>
         </w:rPr>
-        <w:lastRenderedPageBreak/>
         <w:t>File Descriptions</w:t>
       </w:r>
     </w:p>
@@ -8887,14 +10425,7 @@
         <w:rPr>
           <w:rFonts w:ascii="Courier New" w:hAnsi="Courier New" w:cs="Courier New"/>
         </w:rPr>
-        <w:t xml:space="preserve">used by CMake to find the LHAPDF dependent options enabled. This was necessary for older versions of Pythia8, but this is no longer the case.  However, this file is being kept in the </w:t>
-      </w:r>
-      <w:r>
-        <w:rPr>
-          <w:rFonts w:ascii="Courier New" w:hAnsi="Courier New" w:cs="Courier New"/>
-        </w:rPr>
-        <w:lastRenderedPageBreak/>
-        <w:t>distribution for users that would like to re-enable it.  It searches for: Pythia.h and liblhapdfdummy</w:t>
+        <w:t>used by CMake to find the LHAPDF dependent options enabled. This was necessary for older versions of Pythia8, but this is no longer the case.  However, this file is being kept in the distribution for users that would like to re-enable it.  It searches for: Pythia.h and liblhapdfdummy</w:t>
       </w:r>
     </w:p>
     <w:p>
@@ -9602,7 +11133,6 @@
         <w:rPr>
           <w:rFonts w:ascii="Courier New" w:hAnsi="Courier New" w:cs="Courier New"/>
         </w:rPr>
-        <w:lastRenderedPageBreak/>
         <w:t>Ana.C</w:t>
       </w:r>
     </w:p>
@@ -9945,7 +11475,6 @@
         <w:rPr>
           <w:rFonts w:ascii="Courier New" w:hAnsi="Courier New" w:cs="Courier New"/>
         </w:rPr>
-        <w:lastRenderedPageBreak/>
         <w:tab/>
         <w:t>ConvertStarlightAsciiToTree.C</w:t>
       </w:r>
@@ -10561,7 +12090,6 @@
         <w:rPr>
           <w:rFonts w:ascii="Courier New" w:hAnsi="Courier New" w:cs="Courier New"/>
         </w:rPr>
-        <w:lastRenderedPageBreak/>
         <w:t xml:space="preserve">inherits from readLuminosity.  It is a base for class for functions to produce events that is overloaded by other classes (Gammagammaleptonpair, Gammagammasingle, Gammaavectormeson, starlightDpmJet, and starlightPythia). </w:t>
       </w:r>
     </w:p>
@@ -11261,7 +12789,6 @@
           <w:rFonts w:ascii="Courier New" w:hAnsi="Courier New" w:cs="Courier New"/>
           <w:b/>
         </w:rPr>
-        <w:lastRenderedPageBreak/>
         <w:t>Functions:</w:t>
       </w:r>
     </w:p>
@@ -12145,7 +13672,6 @@
           <w:sz w:val="20"/>
           <w:szCs w:val="21"/>
         </w:rPr>
-        <w:lastRenderedPageBreak/>
         <w:t>Gammagammaleptonpair::thetalep</w:t>
       </w:r>
       <w:r>
@@ -12778,7 +14304,6 @@
           <w:sz w:val="20"/>
           <w:szCs w:val="21"/>
         </w:rPr>
-        <w:lastRenderedPageBreak/>
         <w:t>incoherentPhotonNucleusLuminosity::~incoherentPhotonNucleusLuminosity</w:t>
       </w:r>
     </w:p>
@@ -13686,7 +15211,6 @@
         <w:rPr>
           <w:rFonts w:ascii="Courier New" w:hAnsi="Courier New" w:cs="Courier New"/>
         </w:rPr>
-        <w:lastRenderedPageBreak/>
         <w:t>inherits from photonNucleusCrossSection.  It calculates the cross-section for narrow resonance vector mesons.</w:t>
       </w:r>
     </w:p>
@@ -14473,7 +15997,6 @@
           <w:sz w:val="20"/>
           <w:szCs w:val="21"/>
         </w:rPr>
-        <w:lastRenderedPageBreak/>
         <w:t>photonNucleusCrossSection::~photonNucleusCrossSection</w:t>
       </w:r>
     </w:p>
@@ -15178,7 +16701,6 @@
         <w:rPr>
           <w:rFonts w:ascii="Courier New" w:hAnsi="Courier New" w:cs="Courier New"/>
         </w:rPr>
-        <w:lastRenderedPageBreak/>
         <w:t>sets up functions needed to make cross-section calculations for general photonuclear interactions modeled with DPMJET.</w:t>
       </w:r>
     </w:p>
@@ -16133,7 +17655,6 @@
         <w:rPr>
           <w:rFonts w:ascii="Courier New" w:hAnsi="Courier New" w:cs="Courier New"/>
         </w:rPr>
-        <w:lastRenderedPageBreak/>
         <w:t xml:space="preserve">inherits from the eventChannel class.  It includes methods to calculate diffractive events with Pythia6.  </w:t>
       </w:r>
       <w:r>
@@ -17102,7 +18623,6 @@
           <w:sz w:val="20"/>
           <w:szCs w:val="21"/>
         </w:rPr>
-        <w:lastRenderedPageBreak/>
         <w:t>wideResonanceCrossSection::crossSectionCalculation</w:t>
       </w:r>
       <w:r>
@@ -19228,7 +20748,6 @@
           <w:rFonts w:ascii="Courier New" w:hAnsi="Courier New" w:cs="Courier New"/>
           <w:sz w:val="20"/>
         </w:rPr>
-        <w:lastRenderedPageBreak/>
         <w:tab/>
       </w:r>
       <w:r>
@@ -22822,7 +24341,6 @@
           <w:sz w:val="20"/>
           <w:szCs w:val="21"/>
         </w:rPr>
-        <w:lastRenderedPageBreak/>
         <w:t>twoBodyDecay</w:t>
       </w:r>
     </w:p>
@@ -24547,7 +26065,6 @@
           <w:rFonts w:ascii="Courier New" w:hAnsi="Courier New" w:cs="Courier New"/>
           <w:sz w:val="20"/>
         </w:rPr>
-        <w:lastRenderedPageBreak/>
         <w:tab/>
       </w:r>
       <w:r>
@@ -26623,7 +28140,6 @@
           <w:rFonts w:ascii="Courier New" w:hAnsi="Courier New" w:cs="Courier New"/>
           <w:sz w:val="20"/>
         </w:rPr>
-        <w:lastRenderedPageBreak/>
         <w:tab/>
       </w:r>
       <w:r>
@@ -28736,7 +30252,6 @@
           <w:rFonts w:ascii="Courier New" w:hAnsi="Courier New" w:cs="Courier New"/>
           <w:sz w:val="20"/>
         </w:rPr>
-        <w:lastRenderedPageBreak/>
         <w:tab/>
       </w:r>
       <w:r>
@@ -30550,7 +32065,6 @@
           <w:rFonts w:ascii="Courier New" w:hAnsi="Courier New" w:cs="Courier New"/>
           <w:sz w:val="20"/>
         </w:rPr>
-        <w:lastRenderedPageBreak/>
         <w:tab/>
       </w:r>
       <w:r>
@@ -32605,7 +34119,6 @@
           <w:rFonts w:ascii="Courier New" w:hAnsi="Courier New" w:cs="Courier New"/>
           <w:sz w:val="20"/>
         </w:rPr>
-        <w:lastRenderedPageBreak/>
         <w:tab/>
       </w:r>
       <w:r>
@@ -34213,7 +35726,6 @@
           <w:rFonts w:ascii="Courier New" w:hAnsi="Courier New" w:cs="Courier New"/>
           <w:b/>
         </w:rPr>
-        <w:lastRenderedPageBreak/>
         <w:tab/>
       </w:r>
       <w:r>
@@ -36287,7 +37799,6 @@
           <w:rFonts w:ascii="Courier New" w:hAnsi="Courier New" w:cs="Courier New"/>
           <w:sz w:val="20"/>
         </w:rPr>
-        <w:lastRenderedPageBreak/>
         <w:tab/>
       </w:r>
       <w:r>
@@ -37963,7 +39474,6 @@
           <w:rFonts w:ascii="Courier New" w:hAnsi="Courier New" w:cs="Courier New"/>
           <w:sz w:val="20"/>
         </w:rPr>
-        <w:lastRenderedPageBreak/>
         <w:tab/>
       </w:r>
       <w:r>
@@ -40115,7 +41625,6 @@
           <w:rFonts w:ascii="Courier New" w:hAnsi="Courier New" w:cs="Courier New"/>
           <w:b/>
         </w:rPr>
-        <w:lastRenderedPageBreak/>
         <w:tab/>
       </w:r>
       <w:r>
@@ -43947,7 +45456,6 @@
           <w:rFonts w:ascii="Courier New" w:hAnsi="Courier New" w:cs="Courier New"/>
           <w:sz w:val="20"/>
         </w:rPr>
-        <w:lastRenderedPageBreak/>
         <w:tab/>
       </w:r>
       <w:r>
@@ -44828,10 +46336,9 @@
       </w:r>
     </w:p>
     <w:sectPr>
-      <w:footerReference w:type="default" r:id="rId12"/>
+      <w:footerReference w:type="default" r:id="rId18"/>
       <w:pgSz w:w="12240" w:h="15840"/>
-      <w:pgMar w:top="1440" w:right="1502" w:bottom="1440" w:left="1501" w:header="0" w:footer="720" w:gutter="0"/>
-      <w:cols w:space="720"/>
+      <w:pgMar w:top="1440" w:right="1502" w:bottom="1440" w:left="1501" w:header="0" w:gutter="0"/>
       <w:formProt w:val="0"/>
       <w:docGrid w:linePitch="360" w:charSpace="-2049"/>
     </w:sectPr>
@@ -44840,7 +46347,7 @@
 </file>
 
 <file path=word/endnotes.xml><?xml version="1.0" encoding="utf-8"?>
-<w:endnotes xmlns:wpc="http://schemas.microsoft.com/office/word/2010/wordprocessingCanvas" xmlns:cx="http://schemas.microsoft.com/office/drawing/2014/chartex" xmlns:cx1="http://schemas.microsoft.com/office/drawing/2015/9/8/chartex" xmlns:cx2="http://schemas.microsoft.com/office/drawing/2015/10/21/chartex" xmlns:cx3="http://schemas.microsoft.com/office/drawing/2016/5/9/chartex" xmlns:cx4="http://schemas.microsoft.com/office/drawing/2016/5/10/chartex" xmlns:cx5="http://schemas.microsoft.com/office/drawing/2016/5/11/chartex" xmlns:cx6="http://schemas.microsoft.com/office/drawing/2016/5/12/chartex" xmlns:cx7="http://schemas.microsoft.com/office/drawing/2016/5/13/chartex" xmlns:cx8="http://schemas.microsoft.com/office/drawing/2016/5/14/chartex" xmlns:mc="http://schemas.openxmlformats.org/markup-compatibility/2006" xmlns:aink="http://schemas.microsoft.com/office/drawing/2016/ink" xmlns:am3d="http://schemas.microsoft.com/office/drawing/2017/model3d" xmlns:o="urn:schemas-microsoft-com:office:office" xmlns:r="http://schemas.openxmlformats.org/officeDocument/2006/relationships" xmlns:m="http://schemas.openxmlformats.org/officeDocument/2006/math" xmlns:v="urn:schemas-microsoft-com:vml" xmlns:wp14="http://schemas.microsoft.com/office/word/2010/wordprocessingDrawing" xmlns:wp="http://schemas.openxmlformats.org/drawingml/2006/wordprocessingDrawing" xmlns:w10="urn:schemas-microsoft-com:office:word" xmlns:w="http://schemas.openxmlformats.org/wordprocessingml/2006/main" xmlns:w14="http://schemas.microsoft.com/office/word/2010/wordml" xmlns:w15="http://schemas.microsoft.com/office/word/2012/wordml" xmlns:w16cid="http://schemas.microsoft.com/office/word/2016/wordml/cid" xmlns:w16se="http://schemas.microsoft.com/office/word/2015/wordml/symex" xmlns:wpg="http://schemas.microsoft.com/office/word/2010/wordprocessingGroup" xmlns:wpi="http://schemas.microsoft.com/office/word/2010/wordprocessingInk" xmlns:wne="http://schemas.microsoft.com/office/word/2006/wordml" xmlns:wps="http://schemas.microsoft.com/office/word/2010/wordprocessingShape" mc:Ignorable="w14 w15 w16se w16cid wp14">
+<w:endnotes xmlns:mo="http://schemas.microsoft.com/office/mac/office/2008/main" xmlns:ve="http://schemas.openxmlformats.org/markup-compatibility/2006" xmlns:mv="urn:schemas-microsoft-com:mac:vml" xmlns:o="urn:schemas-microsoft-com:office:office" xmlns:r="http://schemas.openxmlformats.org/officeDocument/2006/relationships" xmlns:m="http://schemas.openxmlformats.org/officeDocument/2006/math" xmlns:v="urn:schemas-microsoft-com:vml" xmlns:wp="http://schemas.openxmlformats.org/drawingml/2006/wordprocessingDrawing" xmlns:w10="urn:schemas-microsoft-com:office:word" xmlns:w="http://schemas.openxmlformats.org/wordprocessingml/2006/main" xmlns:wne="http://schemas.microsoft.com/office/word/2006/wordml">
   <w:endnote w:type="separator" w:id="-1">
     <w:p>
       <w:pPr>
@@ -44865,7 +46372,7 @@
 </file>
 
 <file path=word/footer1.xml><?xml version="1.0" encoding="utf-8"?>
-<w:ftr xmlns:wpc="http://schemas.microsoft.com/office/word/2010/wordprocessingCanvas" xmlns:cx="http://schemas.microsoft.com/office/drawing/2014/chartex" xmlns:cx1="http://schemas.microsoft.com/office/drawing/2015/9/8/chartex" xmlns:cx2="http://schemas.microsoft.com/office/drawing/2015/10/21/chartex" xmlns:cx3="http://schemas.microsoft.com/office/drawing/2016/5/9/chartex" xmlns:cx4="http://schemas.microsoft.com/office/drawing/2016/5/10/chartex" xmlns:cx5="http://schemas.microsoft.com/office/drawing/2016/5/11/chartex" xmlns:cx6="http://schemas.microsoft.com/office/drawing/2016/5/12/chartex" xmlns:cx7="http://schemas.microsoft.com/office/drawing/2016/5/13/chartex" xmlns:cx8="http://schemas.microsoft.com/office/drawing/2016/5/14/chartex" xmlns:mc="http://schemas.openxmlformats.org/markup-compatibility/2006" xmlns:aink="http://schemas.microsoft.com/office/drawing/2016/ink" xmlns:am3d="http://schemas.microsoft.com/office/drawing/2017/model3d" xmlns:o="urn:schemas-microsoft-com:office:office" xmlns:r="http://schemas.openxmlformats.org/officeDocument/2006/relationships" xmlns:m="http://schemas.openxmlformats.org/officeDocument/2006/math" xmlns:v="urn:schemas-microsoft-com:vml" xmlns:wp14="http://schemas.microsoft.com/office/word/2010/wordprocessingDrawing" xmlns:wp="http://schemas.openxmlformats.org/drawingml/2006/wordprocessingDrawing" xmlns:w10="urn:schemas-microsoft-com:office:word" xmlns:w="http://schemas.openxmlformats.org/wordprocessingml/2006/main" xmlns:w14="http://schemas.microsoft.com/office/word/2010/wordml" xmlns:w15="http://schemas.microsoft.com/office/word/2012/wordml" xmlns:w16cid="http://schemas.microsoft.com/office/word/2016/wordml/cid" xmlns:w16se="http://schemas.microsoft.com/office/word/2015/wordml/symex" xmlns:wpg="http://schemas.microsoft.com/office/word/2010/wordprocessingGroup" xmlns:wpi="http://schemas.microsoft.com/office/word/2010/wordprocessingInk" xmlns:wne="http://schemas.microsoft.com/office/word/2006/wordml" xmlns:wps="http://schemas.microsoft.com/office/word/2010/wordprocessingShape" mc:Ignorable="w14 w15 w16se w16cid wp14">
+<w:ftr xmlns:mo="http://schemas.microsoft.com/office/mac/office/2008/main" xmlns:ve="http://schemas.openxmlformats.org/markup-compatibility/2006" xmlns:mv="urn:schemas-microsoft-com:mac:vml" xmlns:o="urn:schemas-microsoft-com:office:office" xmlns:r="http://schemas.openxmlformats.org/officeDocument/2006/relationships" xmlns:m="http://schemas.openxmlformats.org/officeDocument/2006/math" xmlns:v="urn:schemas-microsoft-com:vml" xmlns:wp="http://schemas.openxmlformats.org/drawingml/2006/wordprocessingDrawing" xmlns:w10="urn:schemas-microsoft-com:office:word" xmlns:w="http://schemas.openxmlformats.org/wordprocessingml/2006/main" xmlns:wne="http://schemas.microsoft.com/office/word/2006/wordml">
   <w:sdt>
     <w:sdtPr>
       <w:id w:val="12502307"/>
@@ -44874,7 +46381,6 @@
         <w:docPartUnique/>
       </w:docPartObj>
     </w:sdtPr>
-    <w:sdtEndPr/>
     <w:sdtContent>
       <w:p>
         <w:pPr>
@@ -44894,7 +46400,7 @@
           <w:rPr>
             <w:noProof/>
           </w:rPr>
-          <w:t>9</w:t>
+          <w:t>45</w:t>
         </w:r>
         <w:r>
           <w:fldChar w:fldCharType="end"/>
@@ -44911,7 +46417,7 @@
 </file>
 
 <file path=word/footnotes.xml><?xml version="1.0" encoding="utf-8"?>
-<w:footnotes xmlns:wpc="http://schemas.microsoft.com/office/word/2010/wordprocessingCanvas" xmlns:cx="http://schemas.microsoft.com/office/drawing/2014/chartex" xmlns:cx1="http://schemas.microsoft.com/office/drawing/2015/9/8/chartex" xmlns:cx2="http://schemas.microsoft.com/office/drawing/2015/10/21/chartex" xmlns:cx3="http://schemas.microsoft.com/office/drawing/2016/5/9/chartex" xmlns:cx4="http://schemas.microsoft.com/office/drawing/2016/5/10/chartex" xmlns:cx5="http://schemas.microsoft.com/office/drawing/2016/5/11/chartex" xmlns:cx6="http://schemas.microsoft.com/office/drawing/2016/5/12/chartex" xmlns:cx7="http://schemas.microsoft.com/office/drawing/2016/5/13/chartex" xmlns:cx8="http://schemas.microsoft.com/office/drawing/2016/5/14/chartex" xmlns:mc="http://schemas.openxmlformats.org/markup-compatibility/2006" xmlns:aink="http://schemas.microsoft.com/office/drawing/2016/ink" xmlns:am3d="http://schemas.microsoft.com/office/drawing/2017/model3d" xmlns:o="urn:schemas-microsoft-com:office:office" xmlns:r="http://schemas.openxmlformats.org/officeDocument/2006/relationships" xmlns:m="http://schemas.openxmlformats.org/officeDocument/2006/math" xmlns:v="urn:schemas-microsoft-com:vml" xmlns:wp14="http://schemas.microsoft.com/office/word/2010/wordprocessingDrawing" xmlns:wp="http://schemas.openxmlformats.org/drawingml/2006/wordprocessingDrawing" xmlns:w10="urn:schemas-microsoft-com:office:word" xmlns:w="http://schemas.openxmlformats.org/wordprocessingml/2006/main" xmlns:w14="http://schemas.microsoft.com/office/word/2010/wordml" xmlns:w15="http://schemas.microsoft.com/office/word/2012/wordml" xmlns:w16cid="http://schemas.microsoft.com/office/word/2016/wordml/cid" xmlns:w16se="http://schemas.microsoft.com/office/word/2015/wordml/symex" xmlns:wpg="http://schemas.microsoft.com/office/word/2010/wordprocessingGroup" xmlns:wpi="http://schemas.microsoft.com/office/word/2010/wordprocessingInk" xmlns:wne="http://schemas.microsoft.com/office/word/2006/wordml" xmlns:wps="http://schemas.microsoft.com/office/word/2010/wordprocessingShape" mc:Ignorable="w14 w15 w16se w16cid wp14">
+<w:footnotes xmlns:mo="http://schemas.microsoft.com/office/mac/office/2008/main" xmlns:ve="http://schemas.openxmlformats.org/markup-compatibility/2006" xmlns:mv="urn:schemas-microsoft-com:mac:vml" xmlns:o="urn:schemas-microsoft-com:office:office" xmlns:r="http://schemas.openxmlformats.org/officeDocument/2006/relationships" xmlns:m="http://schemas.openxmlformats.org/officeDocument/2006/math" xmlns:v="urn:schemas-microsoft-com:vml" xmlns:wp="http://schemas.openxmlformats.org/drawingml/2006/wordprocessingDrawing" xmlns:w10="urn:schemas-microsoft-com:office:word" xmlns:w="http://schemas.openxmlformats.org/wordprocessingml/2006/main" xmlns:wne="http://schemas.microsoft.com/office/word/2006/wordml">
   <w:footnote w:type="separator" w:id="-1">
     <w:p>
       <w:pPr>
@@ -44936,7 +46442,7 @@
 </file>
 
 <file path=word/styles.xml><?xml version="1.0" encoding="utf-8"?>
-<w:styles xmlns:mc="http://schemas.openxmlformats.org/markup-compatibility/2006" xmlns:r="http://schemas.openxmlformats.org/officeDocument/2006/relationships" xmlns:w="http://schemas.openxmlformats.org/wordprocessingml/2006/main" xmlns:w14="http://schemas.microsoft.com/office/word/2010/wordml" xmlns:w15="http://schemas.microsoft.com/office/word/2012/wordml" xmlns:w16cid="http://schemas.microsoft.com/office/word/2016/wordml/cid" xmlns:w16se="http://schemas.microsoft.com/office/word/2015/wordml/symex" mc:Ignorable="w14 w15 w16se w16cid">
+<w:styles xmlns:r="http://schemas.openxmlformats.org/officeDocument/2006/relationships" xmlns:w="http://schemas.openxmlformats.org/wordprocessingml/2006/main">
   <w:docDefaults>
     <w:rPrDefault>
       <w:rPr>
@@ -44952,386 +46458,11 @@
       </w:pPr>
     </w:pPrDefault>
   </w:docDefaults>
-  <w:latentStyles w:defLockedState="0" w:defUIPriority="99" w:defSemiHidden="0" w:defUnhideWhenUsed="0" w:defQFormat="0" w:count="375">
-    <w:lsdException w:name="Normal" w:uiPriority="0" w:qFormat="1"/>
-    <w:lsdException w:name="heading 1" w:uiPriority="9" w:qFormat="1"/>
-    <w:lsdException w:name="heading 2" w:semiHidden="1" w:uiPriority="9" w:unhideWhenUsed="1" w:qFormat="1"/>
-    <w:lsdException w:name="heading 3" w:semiHidden="1" w:uiPriority="9" w:unhideWhenUsed="1" w:qFormat="1"/>
-    <w:lsdException w:name="heading 4" w:semiHidden="1" w:uiPriority="9" w:unhideWhenUsed="1" w:qFormat="1"/>
-    <w:lsdException w:name="heading 5" w:semiHidden="1" w:uiPriority="9" w:unhideWhenUsed="1" w:qFormat="1"/>
-    <w:lsdException w:name="heading 6" w:semiHidden="1" w:uiPriority="9" w:unhideWhenUsed="1" w:qFormat="1"/>
-    <w:lsdException w:name="heading 7" w:semiHidden="1" w:uiPriority="9" w:unhideWhenUsed="1" w:qFormat="1"/>
-    <w:lsdException w:name="heading 8" w:semiHidden="1" w:uiPriority="9" w:unhideWhenUsed="1" w:qFormat="1"/>
-    <w:lsdException w:name="heading 9" w:semiHidden="1" w:uiPriority="9" w:unhideWhenUsed="1" w:qFormat="1"/>
-    <w:lsdException w:name="index 1" w:semiHidden="1" w:unhideWhenUsed="1"/>
-    <w:lsdException w:name="index 2" w:semiHidden="1" w:unhideWhenUsed="1"/>
-    <w:lsdException w:name="index 3" w:semiHidden="1" w:unhideWhenUsed="1"/>
-    <w:lsdException w:name="index 4" w:semiHidden="1" w:unhideWhenUsed="1"/>
-    <w:lsdException w:name="index 5" w:semiHidden="1" w:unhideWhenUsed="1"/>
-    <w:lsdException w:name="index 6" w:semiHidden="1" w:unhideWhenUsed="1"/>
-    <w:lsdException w:name="index 7" w:semiHidden="1" w:unhideWhenUsed="1"/>
-    <w:lsdException w:name="index 8" w:semiHidden="1" w:unhideWhenUsed="1"/>
-    <w:lsdException w:name="index 9" w:semiHidden="1" w:unhideWhenUsed="1"/>
-    <w:lsdException w:name="toc 1" w:semiHidden="1" w:uiPriority="39" w:unhideWhenUsed="1"/>
-    <w:lsdException w:name="toc 2" w:semiHidden="1" w:uiPriority="39" w:unhideWhenUsed="1"/>
-    <w:lsdException w:name="toc 3" w:semiHidden="1" w:uiPriority="39" w:unhideWhenUsed="1"/>
-    <w:lsdException w:name="toc 4" w:semiHidden="1" w:uiPriority="39" w:unhideWhenUsed="1"/>
-    <w:lsdException w:name="toc 5" w:semiHidden="1" w:uiPriority="39" w:unhideWhenUsed="1"/>
-    <w:lsdException w:name="toc 6" w:semiHidden="1" w:uiPriority="39" w:unhideWhenUsed="1"/>
-    <w:lsdException w:name="toc 7" w:semiHidden="1" w:uiPriority="39" w:unhideWhenUsed="1"/>
-    <w:lsdException w:name="toc 8" w:semiHidden="1" w:uiPriority="39" w:unhideWhenUsed="1"/>
-    <w:lsdException w:name="toc 9" w:semiHidden="1" w:uiPriority="39" w:unhideWhenUsed="1"/>
-    <w:lsdException w:name="Normal Indent" w:semiHidden="1" w:unhideWhenUsed="1"/>
-    <w:lsdException w:name="footnote text" w:semiHidden="1" w:unhideWhenUsed="1"/>
-    <w:lsdException w:name="annotation text" w:semiHidden="1" w:unhideWhenUsed="1"/>
-    <w:lsdException w:name="header" w:semiHidden="1" w:unhideWhenUsed="1"/>
-    <w:lsdException w:name="footer" w:semiHidden="1" w:unhideWhenUsed="1"/>
-    <w:lsdException w:name="index heading" w:semiHidden="1" w:unhideWhenUsed="1"/>
-    <w:lsdException w:name="caption" w:semiHidden="1" w:uiPriority="35" w:unhideWhenUsed="1" w:qFormat="1"/>
-    <w:lsdException w:name="table of figures" w:semiHidden="1" w:unhideWhenUsed="1"/>
-    <w:lsdException w:name="envelope address" w:semiHidden="1" w:unhideWhenUsed="1"/>
-    <w:lsdException w:name="envelope return" w:semiHidden="1" w:unhideWhenUsed="1"/>
-    <w:lsdException w:name="footnote reference" w:semiHidden="1" w:unhideWhenUsed="1"/>
-    <w:lsdException w:name="annotation reference" w:semiHidden="1" w:unhideWhenUsed="1"/>
-    <w:lsdException w:name="line number" w:semiHidden="1" w:unhideWhenUsed="1"/>
-    <w:lsdException w:name="page number" w:semiHidden="1" w:unhideWhenUsed="1"/>
-    <w:lsdException w:name="endnote reference" w:semiHidden="1" w:unhideWhenUsed="1"/>
-    <w:lsdException w:name="endnote text" w:semiHidden="1" w:unhideWhenUsed="1"/>
-    <w:lsdException w:name="table of authorities" w:semiHidden="1" w:unhideWhenUsed="1"/>
-    <w:lsdException w:name="macro" w:semiHidden="1" w:unhideWhenUsed="1"/>
-    <w:lsdException w:name="toa heading" w:semiHidden="1" w:unhideWhenUsed="1"/>
-    <w:lsdException w:name="List" w:semiHidden="1" w:unhideWhenUsed="1"/>
-    <w:lsdException w:name="List Bullet" w:semiHidden="1" w:unhideWhenUsed="1"/>
-    <w:lsdException w:name="List Number" w:semiHidden="1" w:unhideWhenUsed="1"/>
-    <w:lsdException w:name="List 2" w:semiHidden="1" w:unhideWhenUsed="1"/>
-    <w:lsdException w:name="List 3" w:semiHidden="1" w:unhideWhenUsed="1"/>
-    <w:lsdException w:name="List 4" w:semiHidden="1" w:unhideWhenUsed="1"/>
-    <w:lsdException w:name="List 5" w:semiHidden="1" w:unhideWhenUsed="1"/>
-    <w:lsdException w:name="List Bullet 2" w:semiHidden="1" w:unhideWhenUsed="1"/>
-    <w:lsdException w:name="List Bullet 3" w:semiHidden="1" w:unhideWhenUsed="1"/>
-    <w:lsdException w:name="List Bullet 4" w:semiHidden="1" w:unhideWhenUsed="1"/>
-    <w:lsdException w:name="List Bullet 5" w:semiHidden="1" w:unhideWhenUsed="1"/>
-    <w:lsdException w:name="List Number 2" w:semiHidden="1" w:unhideWhenUsed="1"/>
-    <w:lsdException w:name="List Number 3" w:semiHidden="1" w:unhideWhenUsed="1"/>
-    <w:lsdException w:name="List Number 4" w:semiHidden="1" w:unhideWhenUsed="1"/>
-    <w:lsdException w:name="List Number 5" w:semiHidden="1" w:unhideWhenUsed="1"/>
-    <w:lsdException w:name="Title" w:uiPriority="10" w:qFormat="1"/>
-    <w:lsdException w:name="Closing" w:semiHidden="1" w:unhideWhenUsed="1"/>
-    <w:lsdException w:name="Signature" w:semiHidden="1" w:unhideWhenUsed="1"/>
-    <w:lsdException w:name="Default Paragraph Font" w:semiHidden="1" w:uiPriority="1" w:unhideWhenUsed="1"/>
-    <w:lsdException w:name="Body Text" w:semiHidden="1" w:unhideWhenUsed="1"/>
-    <w:lsdException w:name="Body Text Indent" w:semiHidden="1" w:unhideWhenUsed="1"/>
-    <w:lsdException w:name="List Continue" w:semiHidden="1" w:unhideWhenUsed="1"/>
-    <w:lsdException w:name="List Continue 2" w:semiHidden="1" w:unhideWhenUsed="1"/>
-    <w:lsdException w:name="List Continue 3" w:semiHidden="1" w:unhideWhenUsed="1"/>
-    <w:lsdException w:name="List Continue 4" w:semiHidden="1" w:unhideWhenUsed="1"/>
-    <w:lsdException w:name="List Continue 5" w:semiHidden="1" w:unhideWhenUsed="1"/>
-    <w:lsdException w:name="Message Header" w:semiHidden="1" w:unhideWhenUsed="1"/>
-    <w:lsdException w:name="Subtitle" w:uiPriority="11" w:qFormat="1"/>
-    <w:lsdException w:name="Salutation" w:semiHidden="1" w:unhideWhenUsed="1"/>
-    <w:lsdException w:name="Date" w:semiHidden="1" w:unhideWhenUsed="1"/>
-    <w:lsdException w:name="Body Text First Indent" w:semiHidden="1" w:unhideWhenUsed="1"/>
-    <w:lsdException w:name="Body Text First Indent 2" w:semiHidden="1" w:unhideWhenUsed="1"/>
-    <w:lsdException w:name="Note Heading" w:semiHidden="1" w:unhideWhenUsed="1"/>
-    <w:lsdException w:name="Body Text 2" w:semiHidden="1" w:unhideWhenUsed="1"/>
-    <w:lsdException w:name="Body Text 3" w:semiHidden="1" w:unhideWhenUsed="1"/>
-    <w:lsdException w:name="Body Text Indent 2" w:semiHidden="1" w:unhideWhenUsed="1"/>
-    <w:lsdException w:name="Body Text Indent 3" w:semiHidden="1" w:unhideWhenUsed="1"/>
-    <w:lsdException w:name="Block Text" w:semiHidden="1" w:unhideWhenUsed="1"/>
-    <w:lsdException w:name="Hyperlink" w:semiHidden="1" w:unhideWhenUsed="1"/>
-    <w:lsdException w:name="FollowedHyperlink" w:semiHidden="1" w:unhideWhenUsed="1"/>
-    <w:lsdException w:name="Strong" w:uiPriority="22" w:qFormat="1"/>
-    <w:lsdException w:name="Emphasis" w:uiPriority="20" w:qFormat="1"/>
-    <w:lsdException w:name="Document Map" w:semiHidden="1" w:unhideWhenUsed="1"/>
-    <w:lsdException w:name="Plain Text" w:semiHidden="1" w:unhideWhenUsed="1"/>
-    <w:lsdException w:name="E-mail Signature" w:semiHidden="1" w:unhideWhenUsed="1"/>
-    <w:lsdException w:name="HTML Top of Form" w:semiHidden="1" w:unhideWhenUsed="1"/>
-    <w:lsdException w:name="HTML Bottom of Form" w:semiHidden="1" w:unhideWhenUsed="1"/>
-    <w:lsdException w:name="Normal (Web)" w:semiHidden="1" w:unhideWhenUsed="1"/>
-    <w:lsdException w:name="HTML Acronym" w:semiHidden="1" w:unhideWhenUsed="1"/>
-    <w:lsdException w:name="HTML Address" w:semiHidden="1" w:unhideWhenUsed="1"/>
-    <w:lsdException w:name="HTML Cite" w:semiHidden="1" w:unhideWhenUsed="1"/>
-    <w:lsdException w:name="HTML Code" w:semiHidden="1" w:unhideWhenUsed="1"/>
-    <w:lsdException w:name="HTML Definition" w:semiHidden="1" w:unhideWhenUsed="1"/>
-    <w:lsdException w:name="HTML Keyboard" w:semiHidden="1" w:unhideWhenUsed="1"/>
-    <w:lsdException w:name="HTML Preformatted" w:semiHidden="1" w:unhideWhenUsed="1"/>
-    <w:lsdException w:name="HTML Sample" w:semiHidden="1" w:unhideWhenUsed="1"/>
-    <w:lsdException w:name="HTML Typewriter" w:semiHidden="1" w:unhideWhenUsed="1"/>
-    <w:lsdException w:name="HTML Variable" w:semiHidden="1" w:unhideWhenUsed="1"/>
-    <w:lsdException w:name="Normal Table" w:semiHidden="1" w:unhideWhenUsed="1"/>
-    <w:lsdException w:name="annotation subject" w:semiHidden="1" w:unhideWhenUsed="1"/>
-    <w:lsdException w:name="No List" w:semiHidden="1" w:unhideWhenUsed="1"/>
-    <w:lsdException w:name="Outline List 1" w:semiHidden="1" w:unhideWhenUsed="1"/>
-    <w:lsdException w:name="Outline List 2" w:semiHidden="1" w:unhideWhenUsed="1"/>
-    <w:lsdException w:name="Outline List 3" w:semiHidden="1" w:unhideWhenUsed="1"/>
-    <w:lsdException w:name="Table Simple 1" w:semiHidden="1" w:unhideWhenUsed="1"/>
-    <w:lsdException w:name="Table Simple 2" w:semiHidden="1" w:unhideWhenUsed="1"/>
-    <w:lsdException w:name="Table Simple 3" w:semiHidden="1" w:unhideWhenUsed="1"/>
-    <w:lsdException w:name="Table Classic 1" w:semiHidden="1" w:unhideWhenUsed="1"/>
-    <w:lsdException w:name="Table Classic 2" w:semiHidden="1" w:unhideWhenUsed="1"/>
-    <w:lsdException w:name="Table Classic 3" w:semiHidden="1" w:unhideWhenUsed="1"/>
-    <w:lsdException w:name="Table Classic 4" w:semiHidden="1" w:unhideWhenUsed="1"/>
-    <w:lsdException w:name="Table Colorful 1" w:semiHidden="1" w:unhideWhenUsed="1"/>
-    <w:lsdException w:name="Table Colorful 2" w:semiHidden="1" w:unhideWhenUsed="1"/>
-    <w:lsdException w:name="Table Colorful 3" w:semiHidden="1" w:unhideWhenUsed="1"/>
-    <w:lsdException w:name="Table Columns 1" w:semiHidden="1" w:unhideWhenUsed="1"/>
-    <w:lsdException w:name="Table Columns 2" w:semiHidden="1" w:unhideWhenUsed="1"/>
-    <w:lsdException w:name="Table Columns 3" w:semiHidden="1" w:unhideWhenUsed="1"/>
-    <w:lsdException w:name="Table Columns 4" w:semiHidden="1" w:unhideWhenUsed="1"/>
-    <w:lsdException w:name="Table Columns 5" w:semiHidden="1" w:unhideWhenUsed="1"/>
-    <w:lsdException w:name="Table Grid 1" w:semiHidden="1" w:unhideWhenUsed="1"/>
-    <w:lsdException w:name="Table Grid 2" w:semiHidden="1" w:unhideWhenUsed="1"/>
-    <w:lsdException w:name="Table Grid 3" w:semiHidden="1" w:unhideWhenUsed="1"/>
-    <w:lsdException w:name="Table Grid 4" w:semiHidden="1" w:unhideWhenUsed="1"/>
-    <w:lsdException w:name="Table Grid 5" w:semiHidden="1" w:unhideWhenUsed="1"/>
-    <w:lsdException w:name="Table Grid 6" w:semiHidden="1" w:unhideWhenUsed="1"/>
-    <w:lsdException w:name="Table Grid 7" w:semiHidden="1" w:unhideWhenUsed="1"/>
-    <w:lsdException w:name="Table Grid 8" w:semiHidden="1" w:unhideWhenUsed="1"/>
-    <w:lsdException w:name="Table List 1" w:semiHidden="1" w:unhideWhenUsed="1"/>
-    <w:lsdException w:name="Table List 2" w:semiHidden="1" w:unhideWhenUsed="1"/>
-    <w:lsdException w:name="Table List 3" w:semiHidden="1" w:unhideWhenUsed="1"/>
-    <w:lsdException w:name="Table List 4" w:semiHidden="1" w:unhideWhenUsed="1"/>
-    <w:lsdException w:name="Table List 5" w:semiHidden="1" w:unhideWhenUsed="1"/>
-    <w:lsdException w:name="Table List 6" w:semiHidden="1" w:unhideWhenUsed="1"/>
-    <w:lsdException w:name="Table List 7" w:semiHidden="1" w:unhideWhenUsed="1"/>
-    <w:lsdException w:name="Table List 8" w:semiHidden="1" w:unhideWhenUsed="1"/>
-    <w:lsdException w:name="Table 3D effects 1" w:semiHidden="1" w:unhideWhenUsed="1"/>
-    <w:lsdException w:name="Table 3D effects 2" w:semiHidden="1" w:unhideWhenUsed="1"/>
-    <w:lsdException w:name="Table 3D effects 3" w:semiHidden="1" w:unhideWhenUsed="1"/>
-    <w:lsdException w:name="Table Contemporary" w:semiHidden="1" w:unhideWhenUsed="1"/>
-    <w:lsdException w:name="Table Elegant" w:semiHidden="1" w:unhideWhenUsed="1"/>
-    <w:lsdException w:name="Table Professional" w:semiHidden="1" w:unhideWhenUsed="1"/>
-    <w:lsdException w:name="Table Subtle 1" w:semiHidden="1" w:unhideWhenUsed="1"/>
-    <w:lsdException w:name="Table Subtle 2" w:semiHidden="1" w:unhideWhenUsed="1"/>
-    <w:lsdException w:name="Table Web 1" w:semiHidden="1" w:unhideWhenUsed="1"/>
-    <w:lsdException w:name="Table Web 2" w:semiHidden="1" w:unhideWhenUsed="1"/>
-    <w:lsdException w:name="Table Web 3" w:semiHidden="1" w:unhideWhenUsed="1"/>
-    <w:lsdException w:name="Balloon Text" w:semiHidden="1" w:unhideWhenUsed="1"/>
-    <w:lsdException w:name="Table Grid" w:uiPriority="39"/>
-    <w:lsdException w:name="Table Theme" w:semiHidden="1" w:unhideWhenUsed="1"/>
-    <w:lsdException w:name="Placeholder Text" w:semiHidden="1"/>
-    <w:lsdException w:name="No Spacing" w:uiPriority="1" w:qFormat="1"/>
-    <w:lsdException w:name="Light Shading" w:uiPriority="60"/>
-    <w:lsdException w:name="Light List" w:uiPriority="61"/>
-    <w:lsdException w:name="Light Grid" w:uiPriority="62"/>
-    <w:lsdException w:name="Medium Shading 1" w:uiPriority="63"/>
-    <w:lsdException w:name="Medium Shading 2" w:uiPriority="64"/>
-    <w:lsdException w:name="Medium List 1" w:uiPriority="65"/>
-    <w:lsdException w:name="Medium List 2" w:uiPriority="66"/>
-    <w:lsdException w:name="Medium Grid 1" w:uiPriority="67"/>
-    <w:lsdException w:name="Medium Grid 2" w:uiPriority="68"/>
-    <w:lsdException w:name="Medium Grid 3" w:uiPriority="69"/>
-    <w:lsdException w:name="Dark List" w:uiPriority="70"/>
-    <w:lsdException w:name="Colorful Shading" w:uiPriority="71"/>
-    <w:lsdException w:name="Colorful List" w:uiPriority="72"/>
-    <w:lsdException w:name="Colorful Grid" w:uiPriority="73"/>
-    <w:lsdException w:name="Light Shading Accent 1" w:uiPriority="60"/>
-    <w:lsdException w:name="Light List Accent 1" w:uiPriority="61"/>
-    <w:lsdException w:name="Light Grid Accent 1" w:uiPriority="62"/>
-    <w:lsdException w:name="Medium Shading 1 Accent 1" w:uiPriority="63"/>
-    <w:lsdException w:name="Medium Shading 2 Accent 1" w:uiPriority="64"/>
-    <w:lsdException w:name="Medium List 1 Accent 1" w:uiPriority="65"/>
-    <w:lsdException w:name="Revision" w:semiHidden="1"/>
-    <w:lsdException w:name="List Paragraph" w:uiPriority="34" w:qFormat="1"/>
-    <w:lsdException w:name="Quote" w:uiPriority="29" w:qFormat="1"/>
-    <w:lsdException w:name="Intense Quote" w:uiPriority="30" w:qFormat="1"/>
-    <w:lsdException w:name="Medium List 2 Accent 1" w:uiPriority="66"/>
-    <w:lsdException w:name="Medium Grid 1 Accent 1" w:uiPriority="67"/>
-    <w:lsdException w:name="Medium Grid 2 Accent 1" w:uiPriority="68"/>
-    <w:lsdException w:name="Medium Grid 3 Accent 1" w:uiPriority="69"/>
-    <w:lsdException w:name="Dark List Accent 1" w:uiPriority="70"/>
-    <w:lsdException w:name="Colorful Shading Accent 1" w:uiPriority="71"/>
-    <w:lsdException w:name="Colorful List Accent 1" w:uiPriority="72"/>
-    <w:lsdException w:name="Colorful Grid Accent 1" w:uiPriority="73"/>
-    <w:lsdException w:name="Light Shading Accent 2" w:uiPriority="60"/>
-    <w:lsdException w:name="Light List Accent 2" w:uiPriority="61"/>
-    <w:lsdException w:name="Light Grid Accent 2" w:uiPriority="62"/>
-    <w:lsdException w:name="Medium Shading 1 Accent 2" w:uiPriority="63"/>
-    <w:lsdException w:name="Medium Shading 2 Accent 2" w:uiPriority="64"/>
-    <w:lsdException w:name="Medium List 1 Accent 2" w:uiPriority="65"/>
-    <w:lsdException w:name="Medium List 2 Accent 2" w:uiPriority="66"/>
-    <w:lsdException w:name="Medium Grid 1 Accent 2" w:uiPriority="67"/>
-    <w:lsdException w:name="Medium Grid 2 Accent 2" w:uiPriority="68"/>
-    <w:lsdException w:name="Medium Grid 3 Accent 2" w:uiPriority="69"/>
-    <w:lsdException w:name="Dark List Accent 2" w:uiPriority="70"/>
-    <w:lsdException w:name="Colorful Shading Accent 2" w:uiPriority="71"/>
-    <w:lsdException w:name="Colorful List Accent 2" w:uiPriority="72"/>
-    <w:lsdException w:name="Colorful Grid Accent 2" w:uiPriority="73"/>
-    <w:lsdException w:name="Light Shading Accent 3" w:uiPriority="60"/>
-    <w:lsdException w:name="Light List Accent 3" w:uiPriority="61"/>
-    <w:lsdException w:name="Light Grid Accent 3" w:uiPriority="62"/>
-    <w:lsdException w:name="Medium Shading 1 Accent 3" w:uiPriority="63"/>
-    <w:lsdException w:name="Medium Shading 2 Accent 3" w:uiPriority="64"/>
-    <w:lsdException w:name="Medium List 1 Accent 3" w:uiPriority="65"/>
-    <w:lsdException w:name="Medium List 2 Accent 3" w:uiPriority="66"/>
-    <w:lsdException w:name="Medium Grid 1 Accent 3" w:uiPriority="67"/>
-    <w:lsdException w:name="Medium Grid 2 Accent 3" w:uiPriority="68"/>
-    <w:lsdException w:name="Medium Grid 3 Accent 3" w:uiPriority="69"/>
-    <w:lsdException w:name="Dark List Accent 3" w:uiPriority="70"/>
-    <w:lsdException w:name="Colorful Shading Accent 3" w:uiPriority="71"/>
-    <w:lsdException w:name="Colorful List Accent 3" w:uiPriority="72"/>
-    <w:lsdException w:name="Colorful Grid Accent 3" w:uiPriority="73"/>
-    <w:lsdException w:name="Light Shading Accent 4" w:uiPriority="60"/>
-    <w:lsdException w:name="Light List Accent 4" w:uiPriority="61"/>
-    <w:lsdException w:name="Light Grid Accent 4" w:uiPriority="62"/>
-    <w:lsdException w:name="Medium Shading 1 Accent 4" w:uiPriority="63"/>
-    <w:lsdException w:name="Medium Shading 2 Accent 4" w:uiPriority="64"/>
-    <w:lsdException w:name="Medium List 1 Accent 4" w:uiPriority="65"/>
-    <w:lsdException w:name="Medium List 2 Accent 4" w:uiPriority="66"/>
-    <w:lsdException w:name="Medium Grid 1 Accent 4" w:uiPriority="67"/>
-    <w:lsdException w:name="Medium Grid 2 Accent 4" w:uiPriority="68"/>
-    <w:lsdException w:name="Medium Grid 3 Accent 4" w:uiPriority="69"/>
-    <w:lsdException w:name="Dark List Accent 4" w:uiPriority="70"/>
-    <w:lsdException w:name="Colorful Shading Accent 4" w:uiPriority="71"/>
-    <w:lsdException w:name="Colorful List Accent 4" w:uiPriority="72"/>
-    <w:lsdException w:name="Colorful Grid Accent 4" w:uiPriority="73"/>
-    <w:lsdException w:name="Light Shading Accent 5" w:uiPriority="60"/>
-    <w:lsdException w:name="Light List Accent 5" w:uiPriority="61"/>
-    <w:lsdException w:name="Light Grid Accent 5" w:uiPriority="62"/>
-    <w:lsdException w:name="Medium Shading 1 Accent 5" w:uiPriority="63"/>
-    <w:lsdException w:name="Medium Shading 2 Accent 5" w:uiPriority="64"/>
-    <w:lsdException w:name="Medium List 1 Accent 5" w:uiPriority="65"/>
-    <w:lsdException w:name="Medium List 2 Accent 5" w:uiPriority="66"/>
-    <w:lsdException w:name="Medium Grid 1 Accent 5" w:uiPriority="67"/>
-    <w:lsdException w:name="Medium Grid 2 Accent 5" w:uiPriority="68"/>
-    <w:lsdException w:name="Medium Grid 3 Accent 5" w:uiPriority="69"/>
-    <w:lsdException w:name="Dark List Accent 5" w:uiPriority="70"/>
-    <w:lsdException w:name="Colorful Shading Accent 5" w:uiPriority="71"/>
-    <w:lsdException w:name="Colorful List Accent 5" w:uiPriority="72"/>
-    <w:lsdException w:name="Colorful Grid Accent 5" w:uiPriority="73"/>
-    <w:lsdException w:name="Light Shading Accent 6" w:uiPriority="60"/>
-    <w:lsdException w:name="Light List Accent 6" w:uiPriority="61"/>
-    <w:lsdException w:name="Light Grid Accent 6" w:uiPriority="62"/>
-    <w:lsdException w:name="Medium Shading 1 Accent 6" w:uiPriority="63"/>
-    <w:lsdException w:name="Medium Shading 2 Accent 6" w:uiPriority="64"/>
-    <w:lsdException w:name="Medium List 1 Accent 6" w:uiPriority="65"/>
-    <w:lsdException w:name="Medium List 2 Accent 6" w:uiPriority="66"/>
-    <w:lsdException w:name="Medium Grid 1 Accent 6" w:uiPriority="67"/>
-    <w:lsdException w:name="Medium Grid 2 Accent 6" w:uiPriority="68"/>
-    <w:lsdException w:name="Medium Grid 3 Accent 6" w:uiPriority="69"/>
-    <w:lsdException w:name="Dark List Accent 6" w:uiPriority="70"/>
-    <w:lsdException w:name="Colorful Shading Accent 6" w:uiPriority="71"/>
-    <w:lsdException w:name="Colorful List Accent 6" w:uiPriority="72"/>
-    <w:lsdException w:name="Colorful Grid Accent 6" w:uiPriority="73"/>
-    <w:lsdException w:name="Subtle Emphasis" w:uiPriority="19" w:qFormat="1"/>
-    <w:lsdException w:name="Intense Emphasis" w:uiPriority="21" w:qFormat="1"/>
-    <w:lsdException w:name="Subtle Reference" w:uiPriority="31" w:qFormat="1"/>
-    <w:lsdException w:name="Intense Reference" w:uiPriority="32" w:qFormat="1"/>
-    <w:lsdException w:name="Book Title" w:uiPriority="33" w:qFormat="1"/>
-    <w:lsdException w:name="Bibliography" w:semiHidden="1" w:uiPriority="37" w:unhideWhenUsed="1"/>
-    <w:lsdException w:name="TOC Heading" w:semiHidden="1" w:uiPriority="39" w:unhideWhenUsed="1" w:qFormat="1"/>
-    <w:lsdException w:name="Plain Table 1" w:uiPriority="41"/>
-    <w:lsdException w:name="Plain Table 2" w:uiPriority="42"/>
-    <w:lsdException w:name="Plain Table 3" w:uiPriority="43"/>
-    <w:lsdException w:name="Plain Table 4" w:uiPriority="44"/>
-    <w:lsdException w:name="Plain Table 5" w:uiPriority="45"/>
-    <w:lsdException w:name="Grid Table Light" w:uiPriority="40"/>
-    <w:lsdException w:name="Grid Table 1 Light" w:uiPriority="46"/>
-    <w:lsdException w:name="Grid Table 2" w:uiPriority="47"/>
-    <w:lsdException w:name="Grid Table 3" w:uiPriority="48"/>
-    <w:lsdException w:name="Grid Table 4" w:uiPriority="49"/>
-    <w:lsdException w:name="Grid Table 5 Dark" w:uiPriority="50"/>
-    <w:lsdException w:name="Grid Table 6 Colorful" w:uiPriority="51"/>
-    <w:lsdException w:name="Grid Table 7 Colorful" w:uiPriority="52"/>
-    <w:lsdException w:name="Grid Table 1 Light Accent 1" w:uiPriority="46"/>
-    <w:lsdException w:name="Grid Table 2 Accent 1" w:uiPriority="47"/>
-    <w:lsdException w:name="Grid Table 3 Accent 1" w:uiPriority="48"/>
-    <w:lsdException w:name="Grid Table 4 Accent 1" w:uiPriority="49"/>
-    <w:lsdException w:name="Grid Table 5 Dark Accent 1" w:uiPriority="50"/>
-    <w:lsdException w:name="Grid Table 6 Colorful Accent 1" w:uiPriority="51"/>
-    <w:lsdException w:name="Grid Table 7 Colorful Accent 1" w:uiPriority="52"/>
-    <w:lsdException w:name="Grid Table 1 Light Accent 2" w:uiPriority="46"/>
-    <w:lsdException w:name="Grid Table 2 Accent 2" w:uiPriority="47"/>
-    <w:lsdException w:name="Grid Table 3 Accent 2" w:uiPriority="48"/>
-    <w:lsdException w:name="Grid Table 4 Accent 2" w:uiPriority="49"/>
-    <w:lsdException w:name="Grid Table 5 Dark Accent 2" w:uiPriority="50"/>
-    <w:lsdException w:name="Grid Table 6 Colorful Accent 2" w:uiPriority="51"/>
-    <w:lsdException w:name="Grid Table 7 Colorful Accent 2" w:uiPriority="52"/>
-    <w:lsdException w:name="Grid Table 1 Light Accent 3" w:uiPriority="46"/>
-    <w:lsdException w:name="Grid Table 2 Accent 3" w:uiPriority="47"/>
-    <w:lsdException w:name="Grid Table 3 Accent 3" w:uiPriority="48"/>
-    <w:lsdException w:name="Grid Table 4 Accent 3" w:uiPriority="49"/>
-    <w:lsdException w:name="Grid Table 5 Dark Accent 3" w:uiPriority="50"/>
-    <w:lsdException w:name="Grid Table 6 Colorful Accent 3" w:uiPriority="51"/>
-    <w:lsdException w:name="Grid Table 7 Colorful Accent 3" w:uiPriority="52"/>
-    <w:lsdException w:name="Grid Table 1 Light Accent 4" w:uiPriority="46"/>
-    <w:lsdException w:name="Grid Table 2 Accent 4" w:uiPriority="47"/>
-    <w:lsdException w:name="Grid Table 3 Accent 4" w:uiPriority="48"/>
-    <w:lsdException w:name="Grid Table 4 Accent 4" w:uiPriority="49"/>
-    <w:lsdException w:name="Grid Table 5 Dark Accent 4" w:uiPriority="50"/>
-    <w:lsdException w:name="Grid Table 6 Colorful Accent 4" w:uiPriority="51"/>
-    <w:lsdException w:name="Grid Table 7 Colorful Accent 4" w:uiPriority="52"/>
-    <w:lsdException w:name="Grid Table 1 Light Accent 5" w:uiPriority="46"/>
-    <w:lsdException w:name="Grid Table 2 Accent 5" w:uiPriority="47"/>
-    <w:lsdException w:name="Grid Table 3 Accent 5" w:uiPriority="48"/>
-    <w:lsdException w:name="Grid Table 4 Accent 5" w:uiPriority="49"/>
-    <w:lsdException w:name="Grid Table 5 Dark Accent 5" w:uiPriority="50"/>
-    <w:lsdException w:name="Grid Table 6 Colorful Accent 5" w:uiPriority="51"/>
-    <w:lsdException w:name="Grid Table 7 Colorful Accent 5" w:uiPriority="52"/>
-    <w:lsdException w:name="Grid Table 1 Light Accent 6" w:uiPriority="46"/>
-    <w:lsdException w:name="Grid Table 2 Accent 6" w:uiPriority="47"/>
-    <w:lsdException w:name="Grid Table 3 Accent 6" w:uiPriority="48"/>
-    <w:lsdException w:name="Grid Table 4 Accent 6" w:uiPriority="49"/>
-    <w:lsdException w:name="Grid Table 5 Dark Accent 6" w:uiPriority="50"/>
-    <w:lsdException w:name="Grid Table 6 Colorful Accent 6" w:uiPriority="51"/>
-    <w:lsdException w:name="Grid Table 7 Colorful Accent 6" w:uiPriority="52"/>
-    <w:lsdException w:name="List Table 1 Light" w:uiPriority="46"/>
-    <w:lsdException w:name="List Table 2" w:uiPriority="47"/>
-    <w:lsdException w:name="List Table 3" w:uiPriority="48"/>
-    <w:lsdException w:name="List Table 4" w:uiPriority="49"/>
-    <w:lsdException w:name="List Table 5 Dark" w:uiPriority="50"/>
-    <w:lsdException w:name="List Table 6 Colorful" w:uiPriority="51"/>
-    <w:lsdException w:name="List Table 7 Colorful" w:uiPriority="52"/>
-    <w:lsdException w:name="List Table 1 Light Accent 1" w:uiPriority="46"/>
-    <w:lsdException w:name="List Table 2 Accent 1" w:uiPriority="47"/>
-    <w:lsdException w:name="List Table 3 Accent 1" w:uiPriority="48"/>
-    <w:lsdException w:name="List Table 4 Accent 1" w:uiPriority="49"/>
-    <w:lsdException w:name="List Table 5 Dark Accent 1" w:uiPriority="50"/>
-    <w:lsdException w:name="List Table 6 Colorful Accent 1" w:uiPriority="51"/>
-    <w:lsdException w:name="List Table 7 Colorful Accent 1" w:uiPriority="52"/>
-    <w:lsdException w:name="List Table 1 Light Accent 2" w:uiPriority="46"/>
-    <w:lsdException w:name="List Table 2 Accent 2" w:uiPriority="47"/>
-    <w:lsdException w:name="List Table 3 Accent 2" w:uiPriority="48"/>
-    <w:lsdException w:name="List Table 4 Accent 2" w:uiPriority="49"/>
-    <w:lsdException w:name="List Table 5 Dark Accent 2" w:uiPriority="50"/>
-    <w:lsdException w:name="List Table 6 Colorful Accent 2" w:uiPriority="51"/>
-    <w:lsdException w:name="List Table 7 Colorful Accent 2" w:uiPriority="52"/>
-    <w:lsdException w:name="List Table 1 Light Accent 3" w:uiPriority="46"/>
-    <w:lsdException w:name="List Table 2 Accent 3" w:uiPriority="47"/>
-    <w:lsdException w:name="List Table 3 Accent 3" w:uiPriority="48"/>
-    <w:lsdException w:name="List Table 4 Accent 3" w:uiPriority="49"/>
-    <w:lsdException w:name="List Table 5 Dark Accent 3" w:uiPriority="50"/>
-    <w:lsdException w:name="List Table 6 Colorful Accent 3" w:uiPriority="51"/>
-    <w:lsdException w:name="List Table 7 Colorful Accent 3" w:uiPriority="52"/>
-    <w:lsdException w:name="List Table 1 Light Accent 4" w:uiPriority="46"/>
-    <w:lsdException w:name="List Table 2 Accent 4" w:uiPriority="47"/>
-    <w:lsdException w:name="List Table 3 Accent 4" w:uiPriority="48"/>
-    <w:lsdException w:name="List Table 4 Accent 4" w:uiPriority="49"/>
-    <w:lsdException w:name="List Table 5 Dark Accent 4" w:uiPriority="50"/>
-    <w:lsdException w:name="List Table 6 Colorful Accent 4" w:uiPriority="51"/>
-    <w:lsdException w:name="List Table 7 Colorful Accent 4" w:uiPriority="52"/>
-    <w:lsdException w:name="List Table 1 Light Accent 5" w:uiPriority="46"/>
-    <w:lsdException w:name="List Table 2 Accent 5" w:uiPriority="47"/>
-    <w:lsdException w:name="List Table 3 Accent 5" w:uiPriority="48"/>
-    <w:lsdException w:name="List Table 4 Accent 5" w:uiPriority="49"/>
-    <w:lsdException w:name="List Table 5 Dark Accent 5" w:uiPriority="50"/>
-    <w:lsdException w:name="List Table 6 Colorful Accent 5" w:uiPriority="51"/>
-    <w:lsdException w:name="List Table 7 Colorful Accent 5" w:uiPriority="52"/>
-    <w:lsdException w:name="List Table 1 Light Accent 6" w:uiPriority="46"/>
-    <w:lsdException w:name="List Table 2 Accent 6" w:uiPriority="47"/>
-    <w:lsdException w:name="List Table 3 Accent 6" w:uiPriority="48"/>
-    <w:lsdException w:name="List Table 4 Accent 6" w:uiPriority="49"/>
-    <w:lsdException w:name="List Table 5 Dark Accent 6" w:uiPriority="50"/>
-    <w:lsdException w:name="List Table 6 Colorful Accent 6" w:uiPriority="51"/>
-    <w:lsdException w:name="List Table 7 Colorful Accent 6" w:uiPriority="52"/>
-    <w:lsdException w:name="Mention" w:semiHidden="1" w:unhideWhenUsed="1"/>
-    <w:lsdException w:name="Smart Hyperlink" w:semiHidden="1" w:unhideWhenUsed="1"/>
-    <w:lsdException w:name="Hashtag" w:semiHidden="1" w:unhideWhenUsed="1"/>
-    <w:lsdException w:name="Unresolved Mention" w:semiHidden="1" w:unhideWhenUsed="1"/>
-  </w:latentStyles>
+  <w:latentStyles w:defLockedState="0" w:defUIPriority="0" w:defSemiHidden="0" w:defUnhideWhenUsed="0" w:defQFormat="0" w:count="276"/>
   <w:style w:type="paragraph" w:default="1" w:styleId="Normal">
     <w:name w:val="Normal"/>
     <w:qFormat/>
+    <w:rsid w:val="0074432F"/>
     <w:pPr>
       <w:suppressAutoHyphens/>
       <w:spacing w:after="160"/>
@@ -45383,15 +46514,14 @@
   </w:style>
   <w:style w:type="character" w:default="1" w:styleId="DefaultParagraphFont">
     <w:name w:val="Default Paragraph Font"/>
-    <w:uiPriority w:val="1"/>
     <w:semiHidden/>
     <w:unhideWhenUsed/>
   </w:style>
   <w:style w:type="table" w:default="1" w:styleId="TableNormal">
     <w:name w:val="Normal Table"/>
-    <w:uiPriority w:val="99"/>
     <w:semiHidden/>
     <w:unhideWhenUsed/>
+    <w:qFormat/>
     <w:tblPr>
       <w:tblInd w:w="0" w:type="dxa"/>
       <w:tblCellMar>
@@ -45404,7 +46534,6 @@
   </w:style>
   <w:style w:type="numbering" w:default="1" w:styleId="NoList">
     <w:name w:val="No List"/>
-    <w:uiPriority w:val="99"/>
     <w:semiHidden/>
     <w:unhideWhenUsed/>
   </w:style>
@@ -45547,11 +46676,13 @@
   </w:style>
   <w:style w:type="character" w:customStyle="1" w:styleId="IndexLink">
     <w:name w:val="Index Link"/>
+    <w:rsid w:val="0074432F"/>
   </w:style>
   <w:style w:type="paragraph" w:customStyle="1" w:styleId="Heading">
     <w:name w:val="Heading"/>
     <w:basedOn w:val="Normal"/>
     <w:next w:val="TextBody"/>
+    <w:rsid w:val="0074432F"/>
     <w:pPr>
       <w:keepNext/>
       <w:spacing w:before="240" w:after="120"/>
@@ -45565,6 +46696,7 @@
   <w:style w:type="paragraph" w:customStyle="1" w:styleId="TextBody">
     <w:name w:val="Text Body"/>
     <w:basedOn w:val="Normal"/>
+    <w:rsid w:val="0074432F"/>
     <w:pPr>
       <w:spacing w:after="140" w:line="288" w:lineRule="auto"/>
     </w:pPr>
@@ -45572,6 +46704,7 @@
   <w:style w:type="paragraph" w:styleId="List">
     <w:name w:val="List"/>
     <w:basedOn w:val="TextBody"/>
+    <w:rsid w:val="0074432F"/>
     <w:rPr>
       <w:rFonts w:cs="Lohit Devanagari"/>
     </w:rPr>
@@ -45579,6 +46712,7 @@
   <w:style w:type="paragraph" w:styleId="Caption">
     <w:name w:val="caption"/>
     <w:basedOn w:val="Normal"/>
+    <w:rsid w:val="0074432F"/>
     <w:pPr>
       <w:suppressLineNumbers/>
       <w:spacing w:before="120" w:after="120"/>
@@ -45594,6 +46728,7 @@
   <w:style w:type="paragraph" w:customStyle="1" w:styleId="Index">
     <w:name w:val="Index"/>
     <w:basedOn w:val="Normal"/>
+    <w:rsid w:val="0074432F"/>
     <w:pPr>
       <w:suppressLineNumbers/>
     </w:pPr>
@@ -45839,6 +46974,41 @@
       <w:rFonts w:eastAsiaTheme="minorEastAsia"/>
     </w:rPr>
   </w:style>
+  <w:style w:type="character" w:styleId="Hyperlink">
+    <w:name w:val="Hyperlink"/>
+    <w:basedOn w:val="DefaultParagraphFont"/>
+    <w:uiPriority w:val="99"/>
+    <w:unhideWhenUsed/>
+    <w:rsid w:val="00093F01"/>
+    <w:rPr>
+      <w:color w:val="0563C1" w:themeColor="hyperlink"/>
+      <w:u w:val="single"/>
+    </w:rPr>
+  </w:style>
+  <w:style w:type="character" w:customStyle="1" w:styleId="UnresolvedMention">
+    <w:name w:val="Unresolved Mention"/>
+    <w:basedOn w:val="DefaultParagraphFont"/>
+    <w:uiPriority w:val="99"/>
+    <w:semiHidden/>
+    <w:unhideWhenUsed/>
+    <w:rsid w:val="00093F01"/>
+    <w:rPr>
+      <w:color w:val="605E5C"/>
+      <w:shd w:val="clear" w:color="auto" w:fill="E1DFDD"/>
+    </w:rPr>
+  </w:style>
+  <w:style w:type="paragraph" w:styleId="TOC1">
+    <w:name w:val="toc 1"/>
+    <w:basedOn w:val="Normal"/>
+    <w:next w:val="Normal"/>
+    <w:autoRedefine/>
+    <w:uiPriority w:val="39"/>
+    <w:unhideWhenUsed/>
+    <w:rsid w:val="00D64657"/>
+    <w:pPr>
+      <w:spacing w:after="100"/>
+    </w:pPr>
+  </w:style>
 </w:styles>
 </file>
 
@@ -45885,7 +47055,7 @@
     </a:clrScheme>
     <a:fontScheme name="Office">
       <a:majorFont>
-        <a:latin typeface="Calibri Light" panose="020F0302020204030204"/>
+        <a:latin typeface="Calibri Light"/>
         <a:ea typeface=""/>
         <a:cs typeface=""/>
         <a:font script="Jpan" typeface="ＭＳ ゴシック"/>
@@ -45920,7 +47090,7 @@
         <a:font script="Geor" typeface="Sylfaen"/>
       </a:majorFont>
       <a:minorFont>
-        <a:latin typeface="Calibri" panose="020F0502020204030204"/>
+        <a:latin typeface="Calibri"/>
         <a:ea typeface=""/>
         <a:cs typeface=""/>
         <a:font script="Jpan" typeface="ＭＳ 明朝"/>
@@ -46097,7 +47267,7 @@
   <a:extraClrSchemeLst/>
   <a:extLst>
     <a:ext uri="{05A4C25C-085E-4340-85A3-A5531E510DB2}">
-      <thm15:themeFamily xmlns:thm15="http://schemas.microsoft.com/office/thememl/2012/main" name="Office Theme" id="{62F939B6-93AF-4DB8-9C6B-D6C7DFDC589F}" vid="{4A3C46E8-61CC-4603-A589-7422A47A8E4A}"/>
+      <thm15:themeFamily xmlns="" xmlns:a="http://schemas.openxmlformats.org/drawingml/2006/main" xmlns:thm15="http://schemas.microsoft.com/office/thememl/2012/main" name="Office Theme" id="{62F939B6-93AF-4DB8-9C6B-D6C7DFDC589F}" vid="{4A3C46E8-61CC-4603-A589-7422A47A8E4A}"/>
     </a:ext>
   </a:extLst>
 </a:theme>
@@ -46108,7 +47278,7 @@
 </file>
 
 <file path=customXml/itemProps1.xml><?xml version="1.0" encoding="utf-8"?>
-<ds:datastoreItem xmlns:ds="http://schemas.openxmlformats.org/officeDocument/2006/customXml" ds:itemID="{A117AF9D-A3AC-E243-A1A0-71C4A699C212}">
+<ds:datastoreItem xmlns:ds="http://schemas.openxmlformats.org/officeDocument/2006/customXml" ds:itemID="{A3AB1719-2547-4748-8646-BAF713CF02B3}">
   <ds:schemaRefs>
     <ds:schemaRef ds:uri="http://schemas.openxmlformats.org/officeDocument/2006/bibliography"/>
   </ds:schemaRefs>

</xml_diff>

<commit_message>
STARLIGHT update to r313 and modifications for phi->KK (by srklein) (#1413)
Co-authored-by: Christoph Mayer <hcab14@gmail.com>
</commit_message>
<xml_diff>
--- a/STARLIGHT/starlight/Readme.docx
+++ b/STARLIGHT/starlight/Readme.docx
@@ -1,6 +1,6 @@
 
 <file path=word/document.xml><?xml version="1.0" encoding="utf-8"?>
-<w:document xmlns:wpc="http://schemas.microsoft.com/office/word/2010/wordprocessingCanvas" xmlns:cx="http://schemas.microsoft.com/office/drawing/2014/chartex" xmlns:cx1="http://schemas.microsoft.com/office/drawing/2015/9/8/chartex" xmlns:cx2="http://schemas.microsoft.com/office/drawing/2015/10/21/chartex" xmlns:cx3="http://schemas.microsoft.com/office/drawing/2016/5/9/chartex" xmlns:cx4="http://schemas.microsoft.com/office/drawing/2016/5/10/chartex" xmlns:cx5="http://schemas.microsoft.com/office/drawing/2016/5/11/chartex" xmlns:cx6="http://schemas.microsoft.com/office/drawing/2016/5/12/chartex" xmlns:cx7="http://schemas.microsoft.com/office/drawing/2016/5/13/chartex" xmlns:cx8="http://schemas.microsoft.com/office/drawing/2016/5/14/chartex" xmlns:mc="http://schemas.openxmlformats.org/markup-compatibility/2006" xmlns:aink="http://schemas.microsoft.com/office/drawing/2016/ink" xmlns:am3d="http://schemas.microsoft.com/office/drawing/2017/model3d" xmlns:o="urn:schemas-microsoft-com:office:office" xmlns:r="http://schemas.openxmlformats.org/officeDocument/2006/relationships" xmlns:m="http://schemas.openxmlformats.org/officeDocument/2006/math" xmlns:v="urn:schemas-microsoft-com:vml" xmlns:wp14="http://schemas.microsoft.com/office/word/2010/wordprocessingDrawing" xmlns:wp="http://schemas.openxmlformats.org/drawingml/2006/wordprocessingDrawing" xmlns:w10="urn:schemas-microsoft-com:office:word" xmlns:w="http://schemas.openxmlformats.org/wordprocessingml/2006/main" xmlns:w14="http://schemas.microsoft.com/office/word/2010/wordml" xmlns:w15="http://schemas.microsoft.com/office/word/2012/wordml" xmlns:w16cid="http://schemas.microsoft.com/office/word/2016/wordml/cid" xmlns:w16se="http://schemas.microsoft.com/office/word/2015/wordml/symex" xmlns:wpg="http://schemas.microsoft.com/office/word/2010/wordprocessingGroup" xmlns:wpi="http://schemas.microsoft.com/office/word/2010/wordprocessingInk" xmlns:wne="http://schemas.microsoft.com/office/word/2006/wordml" xmlns:wps="http://schemas.microsoft.com/office/word/2010/wordprocessingShape" mc:Ignorable="w14 w15 w16se w16cid wp14">
+<w:document xmlns:mo="http://schemas.microsoft.com/office/mac/office/2008/main" xmlns:ve="http://schemas.openxmlformats.org/markup-compatibility/2006" xmlns:mv="urn:schemas-microsoft-com:mac:vml" xmlns:o="urn:schemas-microsoft-com:office:office" xmlns:r="http://schemas.openxmlformats.org/officeDocument/2006/relationships" xmlns:m="http://schemas.openxmlformats.org/officeDocument/2006/math" xmlns:v="urn:schemas-microsoft-com:vml" xmlns:wp="http://schemas.openxmlformats.org/drawingml/2006/wordprocessingDrawing" xmlns:w10="urn:schemas-microsoft-com:office:word" xmlns:w="http://schemas.openxmlformats.org/wordprocessingml/2006/main" xmlns:wne="http://schemas.microsoft.com/office/word/2006/wordml">
   <w:body>
     <w:sdt>
       <w:sdtPr>
@@ -10,7 +10,6 @@
           <w:docPartUnique/>
         </w:docPartObj>
       </w:sdtPr>
-      <w:sdtEndPr/>
       <w:sdtContent>
         <w:p>
           <w:pPr>
@@ -42,6 +41,7 @@
         <w:pStyle w:val="Contents1"/>
         <w:rPr>
           <w:rFonts w:eastAsiaTheme="minorEastAsia"/>
+          <w:noProof/>
         </w:rPr>
       </w:pPr>
       <w:r>
@@ -58,6 +58,7 @@
           <w:rPr>
             <w:rStyle w:val="IndexLink"/>
             <w:rFonts w:ascii="Courier New" w:hAnsi="Courier New" w:cs="Courier New"/>
+            <w:noProof/>
             <w:webHidden/>
           </w:rPr>
           <w:t>Overview</w:t>
@@ -67,28 +68,32 @@
             <w:rStyle w:val="IndexLink"/>
             <w:rFonts w:ascii="Courier New" w:hAnsi="Courier New" w:cs="Courier New"/>
             <w:b/>
+            <w:noProof/>
           </w:rPr>
           <w:t>:</w:t>
         </w:r>
         <w:r>
           <w:rPr>
+            <w:noProof/>
             <w:webHidden/>
           </w:rPr>
           <w:fldChar w:fldCharType="begin"/>
         </w:r>
         <w:r>
           <w:rPr>
+            <w:noProof/>
             <w:webHidden/>
           </w:rPr>
           <w:instrText>PAGEREF _Toc461369149 \h</w:instrText>
         </w:r>
         <w:r>
           <w:rPr>
-            <w:webHidden/>
+            <w:noProof/>
           </w:rPr>
         </w:r>
         <w:r>
           <w:rPr>
+            <w:noProof/>
             <w:webHidden/>
           </w:rPr>
           <w:fldChar w:fldCharType="separate"/>
@@ -102,6 +107,7 @@
         </w:r>
         <w:r>
           <w:rPr>
+            <w:noProof/>
             <w:webHidden/>
           </w:rPr>
           <w:fldChar w:fldCharType="end"/>
@@ -113,6 +119,7 @@
         <w:pStyle w:val="Contents1"/>
         <w:rPr>
           <w:rFonts w:eastAsiaTheme="minorEastAsia"/>
+          <w:noProof/>
         </w:rPr>
       </w:pPr>
       <w:hyperlink w:anchor="_Toc461369150">
@@ -120,29 +127,33 @@
           <w:rPr>
             <w:rStyle w:val="IndexLink"/>
             <w:rFonts w:ascii="Courier New" w:hAnsi="Courier New" w:cs="Courier New"/>
+            <w:noProof/>
             <w:webHidden/>
           </w:rPr>
           <w:t>Installation:</w:t>
         </w:r>
         <w:r>
           <w:rPr>
+            <w:noProof/>
             <w:webHidden/>
           </w:rPr>
           <w:fldChar w:fldCharType="begin"/>
         </w:r>
         <w:r>
           <w:rPr>
+            <w:noProof/>
             <w:webHidden/>
           </w:rPr>
           <w:instrText>PAGEREF _Toc461369150 \h</w:instrText>
         </w:r>
         <w:r>
           <w:rPr>
-            <w:webHidden/>
+            <w:noProof/>
           </w:rPr>
         </w:r>
         <w:r>
           <w:rPr>
+            <w:noProof/>
             <w:webHidden/>
           </w:rPr>
           <w:fldChar w:fldCharType="separate"/>
@@ -156,6 +167,7 @@
         </w:r>
         <w:r>
           <w:rPr>
+            <w:noProof/>
             <w:webHidden/>
           </w:rPr>
           <w:fldChar w:fldCharType="end"/>
@@ -167,6 +179,7 @@
         <w:pStyle w:val="Contents1"/>
         <w:rPr>
           <w:rFonts w:eastAsiaTheme="minorEastAsia"/>
+          <w:noProof/>
         </w:rPr>
       </w:pPr>
       <w:hyperlink w:anchor="_Toc461369151">
@@ -174,29 +187,33 @@
           <w:rPr>
             <w:rStyle w:val="IndexLink"/>
             <w:rFonts w:ascii="Courier New" w:hAnsi="Courier New" w:cs="Courier New"/>
+            <w:noProof/>
             <w:webHidden/>
           </w:rPr>
           <w:t>Input:</w:t>
         </w:r>
         <w:r>
           <w:rPr>
+            <w:noProof/>
             <w:webHidden/>
           </w:rPr>
           <w:fldChar w:fldCharType="begin"/>
         </w:r>
         <w:r>
           <w:rPr>
+            <w:noProof/>
             <w:webHidden/>
           </w:rPr>
           <w:instrText>PAGEREF _Toc461369151 \h</w:instrText>
         </w:r>
         <w:r>
           <w:rPr>
-            <w:webHidden/>
+            <w:noProof/>
           </w:rPr>
         </w:r>
         <w:r>
           <w:rPr>
+            <w:noProof/>
             <w:webHidden/>
           </w:rPr>
           <w:fldChar w:fldCharType="separate"/>
@@ -206,10 +223,11 @@
             <w:noProof/>
             <w:webHidden/>
           </w:rPr>
-          <w:t>5</w:t>
+          <w:t>6</w:t>
         </w:r>
         <w:r>
           <w:rPr>
+            <w:noProof/>
             <w:webHidden/>
           </w:rPr>
           <w:fldChar w:fldCharType="end"/>
@@ -221,6 +239,7 @@
         <w:pStyle w:val="Contents1"/>
         <w:rPr>
           <w:rFonts w:eastAsiaTheme="minorEastAsia"/>
+          <w:noProof/>
         </w:rPr>
       </w:pPr>
       <w:hyperlink w:anchor="_Toc461369152">
@@ -228,29 +247,33 @@
           <w:rPr>
             <w:rStyle w:val="IndexLink"/>
             <w:rFonts w:ascii="Courier New" w:hAnsi="Courier New" w:cs="Courier New"/>
+            <w:noProof/>
             <w:webHidden/>
           </w:rPr>
           <w:t>DPMJET:</w:t>
         </w:r>
         <w:r>
           <w:rPr>
+            <w:noProof/>
             <w:webHidden/>
           </w:rPr>
           <w:fldChar w:fldCharType="begin"/>
         </w:r>
         <w:r>
           <w:rPr>
+            <w:noProof/>
             <w:webHidden/>
           </w:rPr>
           <w:instrText>PAGEREF _Toc461369152 \h</w:instrText>
         </w:r>
         <w:r>
           <w:rPr>
-            <w:webHidden/>
+            <w:noProof/>
           </w:rPr>
         </w:r>
         <w:r>
           <w:rPr>
+            <w:noProof/>
             <w:webHidden/>
           </w:rPr>
           <w:fldChar w:fldCharType="separate"/>
@@ -260,10 +283,11 @@
             <w:noProof/>
             <w:webHidden/>
           </w:rPr>
-          <w:t>12</w:t>
+          <w:t>13</w:t>
         </w:r>
         <w:r>
           <w:rPr>
+            <w:noProof/>
             <w:webHidden/>
           </w:rPr>
           <w:fldChar w:fldCharType="end"/>
@@ -275,6 +299,7 @@
         <w:pStyle w:val="Contents1"/>
         <w:rPr>
           <w:rFonts w:eastAsiaTheme="minorEastAsia"/>
+          <w:noProof/>
         </w:rPr>
       </w:pPr>
       <w:hyperlink w:anchor="_Toc461369153">
@@ -282,29 +307,33 @@
           <w:rPr>
             <w:rStyle w:val="IndexLink"/>
             <w:rFonts w:ascii="Courier New" w:hAnsi="Courier New" w:cs="Courier New"/>
+            <w:noProof/>
             <w:webHidden/>
           </w:rPr>
           <w:t>Output</w:t>
         </w:r>
         <w:r>
           <w:rPr>
+            <w:noProof/>
             <w:webHidden/>
           </w:rPr>
           <w:fldChar w:fldCharType="begin"/>
         </w:r>
         <w:r>
           <w:rPr>
+            <w:noProof/>
             <w:webHidden/>
           </w:rPr>
           <w:instrText>PAGEREF _Toc461369153 \h</w:instrText>
         </w:r>
         <w:r>
           <w:rPr>
-            <w:webHidden/>
+            <w:noProof/>
           </w:rPr>
         </w:r>
         <w:r>
           <w:rPr>
+            <w:noProof/>
             <w:webHidden/>
           </w:rPr>
           <w:fldChar w:fldCharType="separate"/>
@@ -314,10 +343,11 @@
             <w:noProof/>
             <w:webHidden/>
           </w:rPr>
-          <w:t>14</w:t>
+          <w:t>15</w:t>
         </w:r>
         <w:r>
           <w:rPr>
+            <w:noProof/>
             <w:webHidden/>
           </w:rPr>
           <w:fldChar w:fldCharType="end"/>
@@ -329,6 +359,7 @@
         <w:pStyle w:val="Contents1"/>
         <w:rPr>
           <w:rFonts w:eastAsiaTheme="minorEastAsia"/>
+          <w:noProof/>
         </w:rPr>
       </w:pPr>
       <w:hyperlink w:anchor="_Toc461369154">
@@ -336,80 +367,33 @@
           <w:rPr>
             <w:rStyle w:val="IndexLink"/>
             <w:rFonts w:ascii="Courier New" w:hAnsi="Courier New" w:cs="Courier New"/>
+            <w:noProof/>
             <w:webHidden/>
           </w:rPr>
           <w:t>Class Diagram</w:t>
         </w:r>
         <w:r>
           <w:rPr>
+            <w:noProof/>
             <w:webHidden/>
           </w:rPr>
           <w:fldChar w:fldCharType="begin"/>
         </w:r>
         <w:r>
           <w:rPr>
+            <w:noProof/>
             <w:webHidden/>
           </w:rPr>
           <w:instrText>PAGEREF _Toc461369154 \h</w:instrText>
         </w:r>
         <w:r>
           <w:rPr>
-            <w:webHidden/>
+            <w:noProof/>
           </w:rPr>
         </w:r>
         <w:r>
           <w:rPr>
-            <w:webHidden/>
-          </w:rPr>
-          <w:fldChar w:fldCharType="separate"/>
-        </w:r>
-        <w:r>
-          <w:rPr>
             <w:noProof/>
-            <w:webHidden/>
-          </w:rPr>
-          <w:t>16</w:t>
-        </w:r>
-        <w:r>
-          <w:rPr>
-            <w:webHidden/>
-          </w:rPr>
-          <w:fldChar w:fldCharType="end"/>
-        </w:r>
-      </w:hyperlink>
-    </w:p>
-    <w:p>
-      <w:pPr>
-        <w:pStyle w:val="Contents1"/>
-      </w:pPr>
-      <w:hyperlink w:anchor="_Toc461369155">
-        <w:r>
-          <w:rPr>
-            <w:rStyle w:val="IndexLink"/>
-            <w:rFonts w:ascii="Courier New" w:hAnsi="Courier New" w:cs="Courier New"/>
-            <w:webHidden/>
-          </w:rPr>
-          <w:t>File Descriptions</w:t>
-        </w:r>
-        <w:r>
-          <w:rPr>
-            <w:webHidden/>
-          </w:rPr>
-          <w:fldChar w:fldCharType="begin"/>
-        </w:r>
-        <w:r>
-          <w:rPr>
-            <w:webHidden/>
-          </w:rPr>
-          <w:instrText>PAGEREF _Toc461369155 \h</w:instrText>
-        </w:r>
-        <w:r>
-          <w:rPr>
-            <w:webHidden/>
-          </w:rPr>
-        </w:r>
-        <w:r>
-          <w:rPr>
             <w:webHidden/>
           </w:rPr>
           <w:fldChar w:fldCharType="separate"/>
@@ -423,17 +407,84 @@
         </w:r>
         <w:r>
           <w:rPr>
+            <w:noProof/>
             <w:webHidden/>
           </w:rPr>
           <w:fldChar w:fldCharType="end"/>
         </w:r>
       </w:hyperlink>
     </w:p>
-    <w:p/>
+    <w:p>
+      <w:pPr>
+        <w:pStyle w:val="Contents1"/>
+        <w:rPr>
+          <w:noProof/>
+        </w:rPr>
+      </w:pPr>
+      <w:hyperlink w:anchor="_Toc461369155">
+        <w:r>
+          <w:rPr>
+            <w:rStyle w:val="IndexLink"/>
+            <w:rFonts w:ascii="Courier New" w:hAnsi="Courier New" w:cs="Courier New"/>
+            <w:noProof/>
+            <w:webHidden/>
+          </w:rPr>
+          <w:t>File Descriptions</w:t>
+        </w:r>
+        <w:r>
+          <w:rPr>
+            <w:noProof/>
+            <w:webHidden/>
+          </w:rPr>
+          <w:fldChar w:fldCharType="begin"/>
+        </w:r>
+        <w:r>
+          <w:rPr>
+            <w:noProof/>
+            <w:webHidden/>
+          </w:rPr>
+          <w:instrText>PAGEREF _Toc461369155 \h</w:instrText>
+        </w:r>
+        <w:r>
+          <w:rPr>
+            <w:noProof/>
+          </w:rPr>
+        </w:r>
+        <w:r>
+          <w:rPr>
+            <w:noProof/>
+            <w:webHidden/>
+          </w:rPr>
+          <w:fldChar w:fldCharType="separate"/>
+        </w:r>
+        <w:r>
+          <w:rPr>
+            <w:noProof/>
+            <w:webHidden/>
+          </w:rPr>
+          <w:t>18</w:t>
+        </w:r>
+        <w:r>
+          <w:rPr>
+            <w:noProof/>
+            <w:webHidden/>
+          </w:rPr>
+          <w:fldChar w:fldCharType="end"/>
+        </w:r>
+      </w:hyperlink>
+    </w:p>
+    <w:p>
+      <w:pPr>
+        <w:rPr>
+          <w:noProof/>
+        </w:rPr>
+      </w:pPr>
+    </w:p>
     <w:p>
       <w:pPr>
         <w:rPr>
           <w:rFonts w:ascii="Calibri Light" w:hAnsi="Calibri Light"/>
+          <w:noProof/>
           <w:color w:val="5B9BD5" w:themeColor="accent1"/>
           <w:sz w:val="32"/>
           <w:szCs w:val="32"/>
@@ -442,6 +493,7 @@
       <w:r>
         <w:rPr>
           <w:rFonts w:ascii="Calibri Light" w:hAnsi="Calibri Light"/>
+          <w:noProof/>
           <w:color w:val="5B9BD5" w:themeColor="accent1"/>
           <w:sz w:val="32"/>
           <w:szCs w:val="32"/>
@@ -453,76 +505,412 @@
       <w:pPr>
         <w:rPr>
           <w:rFonts w:ascii="Courier New" w:hAnsi="Courier New" w:cs="Courier New"/>
-        </w:rPr>
-      </w:pPr>
-      <w:r>
-        <w:rPr>
-          <w:rFonts w:ascii="Courier New" w:hAnsi="Courier New" w:cs="Courier New"/>
-        </w:rPr>
-        <w:t xml:space="preserve">v299:  Added hard-coded Woods-Saxon radii, thickness and density for </w:t>
-      </w:r>
-      <w:r>
-        <w:rPr>
-          <w:rFonts w:ascii="Courier New" w:hAnsi="Courier New" w:cs="Courier New"/>
+          <w:noProof/>
+        </w:rPr>
+      </w:pPr>
+      <w:r>
+        <w:rPr>
+          <w:rFonts w:ascii="Courier New" w:hAnsi="Courier New" w:cs="Courier New"/>
+          <w:noProof/>
+        </w:rPr>
+        <w:t xml:space="preserve">v313: Found a bug in channel: ω -&gt; </w:t>
+      </w:r>
+      <w:r>
+        <w:rPr>
+          <w:rFonts w:ascii="Courier New" w:hAnsi="Courier New" w:cs="Courier New"/>
+          <w:noProof/>
+        </w:rPr>
+        <w:t>π</w:t>
+      </w:r>
+      <w:r>
+        <w:rPr>
+          <w:rFonts w:ascii="Courier New" w:hAnsi="Courier New" w:cs="Courier New"/>
+          <w:noProof/>
           <w:vertAlign w:val="superscript"/>
         </w:rPr>
-        <w:t>96</w:t>
-      </w:r>
-      <w:r>
-        <w:rPr>
-          <w:rFonts w:ascii="Courier New" w:hAnsi="Courier New" w:cs="Courier New"/>
-        </w:rPr>
-        <w:t xml:space="preserve">Ru and </w:t>
-      </w:r>
-      <w:r>
-        <w:rPr>
-          <w:rFonts w:ascii="Courier New" w:hAnsi="Courier New" w:cs="Courier New"/>
+        <w:t>+</w:t>
+      </w:r>
+      <w:r>
+        <w:rPr>
+          <w:rFonts w:ascii="Courier New" w:hAnsi="Courier New" w:cs="Courier New"/>
+          <w:noProof/>
+        </w:rPr>
+        <w:t>π</w:t>
+      </w:r>
+      <w:r>
+        <w:rPr>
+          <w:rFonts w:ascii="Courier New" w:hAnsi="Courier New" w:cs="Courier New"/>
+          <w:noProof/>
           <w:vertAlign w:val="superscript"/>
         </w:rPr>
-        <w:t>96</w:t>
-      </w:r>
-      <w:r>
-        <w:rPr>
-          <w:rFonts w:ascii="Courier New" w:hAnsi="Courier New" w:cs="Courier New"/>
-        </w:rPr>
-        <w:t>Zr, for the RHIC isobar run.  Data is from arXiv:1607.04697</w:t>
-      </w:r>
-    </w:p>
-    <w:p>
-      <w:pPr>
-        <w:rPr>
-          <w:rFonts w:ascii="Courier New" w:hAnsi="Courier New" w:cs="Courier New"/>
-        </w:rPr>
-      </w:pPr>
-      <w:r>
-        <w:rPr>
-          <w:rFonts w:ascii="Courier New" w:hAnsi="Courier New" w:cs="Courier New"/>
-        </w:rPr>
-        <w:t>v297: Changed normalized for Woods-Saxon density for non-predefined (i. e. not gold, lead, xenon or copper</w:t>
-      </w:r>
-      <w:r>
-        <w:rPr>
-          <w:rFonts w:ascii="Courier New" w:hAnsi="Courier New" w:cs="Courier New"/>
-        </w:rPr>
-        <w:t xml:space="preserve"> or nuclei with Z&lt;7</w:t>
-      </w:r>
-      <w:r>
-        <w:rPr>
-          <w:rFonts w:ascii="Courier New" w:hAnsi="Courier New" w:cs="Courier New"/>
-        </w:rPr>
-        <w:t xml:space="preserve">) so that the density is </w:t>
-      </w:r>
-      <w:r>
-        <w:rPr>
-          <w:rFonts w:ascii="Courier New" w:hAnsi="Courier New" w:cs="Courier New"/>
-        </w:rPr>
-        <w:t xml:space="preserve">properly </w:t>
-      </w:r>
-      <w:r>
-        <w:rPr>
-          <w:rFonts w:ascii="Courier New" w:hAnsi="Courier New" w:cs="Courier New"/>
-        </w:rPr>
-        <w:t xml:space="preserve">normalized \int d^3r rho(r ) = A.  The normalization was previously done for a hard-sphere nucleus, so this over-estimated the cross-sections by 5-10%.  </w:t>
+        <w:t>-</w:t>
+      </w:r>
+      <w:r>
+        <w:rPr>
+          <w:rFonts w:ascii="Courier New" w:hAnsi="Courier New" w:cs="Courier New"/>
+          <w:noProof/>
+        </w:rPr>
+        <w:t>π</w:t>
+      </w:r>
+      <w:r>
+        <w:rPr>
+          <w:rFonts w:ascii="Courier New" w:hAnsi="Courier New" w:cs="Courier New"/>
+          <w:noProof/>
+          <w:vertAlign w:val="superscript"/>
+        </w:rPr>
+        <w:t>0</w:t>
+      </w:r>
+      <w:r>
+        <w:rPr>
+          <w:rFonts w:ascii="Courier New" w:hAnsi="Courier New" w:cs="Courier New"/>
+          <w:noProof/>
+        </w:rPr>
+        <w:t xml:space="preserve">. Reconstructed ω mass is about 0.4% too high. While debugging, resolved an unrelated error. Marked ω -&gt; </w:t>
+      </w:r>
+      <w:r>
+        <w:rPr>
+          <w:rFonts w:ascii="Courier New" w:hAnsi="Courier New" w:cs="Courier New"/>
+          <w:noProof/>
+        </w:rPr>
+        <w:t>π</w:t>
+      </w:r>
+      <w:r>
+        <w:rPr>
+          <w:rFonts w:ascii="Courier New" w:hAnsi="Courier New" w:cs="Courier New"/>
+          <w:noProof/>
+          <w:vertAlign w:val="superscript"/>
+        </w:rPr>
+        <w:t>+</w:t>
+      </w:r>
+      <w:r>
+        <w:rPr>
+          <w:rFonts w:ascii="Courier New" w:hAnsi="Courier New" w:cs="Courier New"/>
+          <w:noProof/>
+        </w:rPr>
+        <w:t>π</w:t>
+      </w:r>
+      <w:r>
+        <w:rPr>
+          <w:rFonts w:ascii="Courier New" w:hAnsi="Courier New" w:cs="Courier New"/>
+          <w:noProof/>
+          <w:vertAlign w:val="superscript"/>
+        </w:rPr>
+        <w:t>-</w:t>
+      </w:r>
+      <w:r>
+        <w:rPr>
+          <w:rFonts w:ascii="Courier New" w:hAnsi="Courier New" w:cs="Courier New"/>
+          <w:noProof/>
+        </w:rPr>
+        <w:t>π</w:t>
+      </w:r>
+      <w:r>
+        <w:rPr>
+          <w:rFonts w:ascii="Courier New" w:hAnsi="Courier New" w:cs="Courier New"/>
+          <w:noProof/>
+          <w:vertAlign w:val="superscript"/>
+        </w:rPr>
+        <w:t>0</w:t>
+      </w:r>
+      <w:r>
+        <w:rPr>
+          <w:rFonts w:ascii="Courier New" w:hAnsi="Courier New" w:cs="Courier New"/>
+          <w:noProof/>
+        </w:rPr>
+        <w:t xml:space="preserve"> as UNSTABLE in this document.</w:t>
+      </w:r>
+    </w:p>
+    <w:p>
+      <w:pPr>
+        <w:rPr>
+          <w:rFonts w:ascii="Courier New" w:hAnsi="Courier New" w:cs="Courier New"/>
+          <w:noProof/>
+        </w:rPr>
+      </w:pPr>
+      <w:r>
+        <w:rPr>
+          <w:rFonts w:ascii="Courier New" w:hAnsi="Courier New" w:cs="Courier New"/>
+          <w:noProof/>
+        </w:rPr>
+        <w:t xml:space="preserve">v311: </w:t>
+      </w:r>
+      <w:r>
+        <w:rPr>
+          <w:rFonts w:ascii="Courier New" w:hAnsi="Courier New" w:cs="Courier New"/>
+          <w:noProof/>
+        </w:rPr>
+        <w:t xml:space="preserve">(UNSTABLE) </w:t>
+      </w:r>
+      <w:r>
+        <w:rPr>
+          <w:rFonts w:ascii="Courier New" w:hAnsi="Courier New" w:cs="Courier New"/>
+          <w:noProof/>
+        </w:rPr>
+        <w:t xml:space="preserve">Added channel: ω -&gt; </w:t>
+      </w:r>
+      <w:r>
+        <w:rPr>
+          <w:rFonts w:ascii="Courier New" w:hAnsi="Courier New" w:cs="Courier New"/>
+          <w:noProof/>
+        </w:rPr>
+        <w:t>π</w:t>
+      </w:r>
+      <w:r>
+        <w:rPr>
+          <w:rFonts w:ascii="Courier New" w:hAnsi="Courier New" w:cs="Courier New"/>
+          <w:noProof/>
+          <w:vertAlign w:val="superscript"/>
+        </w:rPr>
+        <w:t>+</w:t>
+      </w:r>
+      <w:r>
+        <w:rPr>
+          <w:rFonts w:ascii="Courier New" w:hAnsi="Courier New" w:cs="Courier New"/>
+          <w:noProof/>
+        </w:rPr>
+        <w:t>π</w:t>
+      </w:r>
+      <w:r>
+        <w:rPr>
+          <w:rFonts w:ascii="Courier New" w:hAnsi="Courier New" w:cs="Courier New"/>
+          <w:noProof/>
+          <w:vertAlign w:val="superscript"/>
+        </w:rPr>
+        <w:t>-</w:t>
+      </w:r>
+      <w:r>
+        <w:rPr>
+          <w:rFonts w:ascii="Courier New" w:hAnsi="Courier New" w:cs="Courier New"/>
+          <w:noProof/>
+        </w:rPr>
+        <w:t>π</w:t>
+      </w:r>
+      <w:r>
+        <w:rPr>
+          <w:rFonts w:ascii="Courier New" w:hAnsi="Courier New" w:cs="Courier New"/>
+          <w:noProof/>
+          <w:vertAlign w:val="superscript"/>
+        </w:rPr>
+        <w:t>0</w:t>
+      </w:r>
+      <w:r>
+        <w:rPr>
+          <w:rFonts w:ascii="Courier New" w:hAnsi="Courier New" w:cs="Courier New"/>
+          <w:noProof/>
+        </w:rPr>
+        <w:t xml:space="preserve"> with code (</w:t>
+      </w:r>
+      <w:r>
+        <w:rPr>
+          <w:rFonts w:ascii="Courier New" w:hAnsi="Courier New" w:cs="Courier New"/>
+          <w:noProof/>
+        </w:rPr>
+        <w:t>223211111</w:t>
+      </w:r>
+      <w:r>
+        <w:rPr>
+          <w:rFonts w:ascii="Courier New" w:hAnsi="Courier New" w:cs="Courier New"/>
+          <w:noProof/>
+        </w:rPr>
+        <w:t>).</w:t>
+      </w:r>
+    </w:p>
+    <w:p>
+      <w:pPr>
+        <w:rPr>
+          <w:rFonts w:ascii="Arial Hebrew" w:hAnsi="Arial Hebrew" w:cs="Courier New"/>
+          <w:noProof/>
+        </w:rPr>
+      </w:pPr>
+      <w:r>
+        <w:rPr>
+          <w:rFonts w:ascii="Courier New" w:hAnsi="Courier New" w:cs="Courier New"/>
+          <w:noProof/>
+        </w:rPr>
+        <w:t xml:space="preserve">v309: Added channels: </w:t>
+      </w:r>
+      <w:r>
+        <w:rPr>
+          <w:rFonts w:ascii="Courier New" w:hAnsi="Courier New" w:cs="Courier New"/>
+          <w:noProof/>
+        </w:rPr>
+        <w:t>ρ</w:t>
+      </w:r>
+      <w:r>
+        <w:rPr>
+          <w:rFonts w:ascii="Courier New" w:hAnsi="Courier New" w:cs="Courier New"/>
+          <w:noProof/>
+          <w:vertAlign w:val="superscript"/>
+        </w:rPr>
+        <w:t>0</w:t>
+      </w:r>
+      <w:r>
+        <w:rPr>
+          <w:rFonts w:ascii="Courier New" w:hAnsi="Courier New" w:cs="Courier New"/>
+          <w:noProof/>
+        </w:rPr>
+        <w:t xml:space="preserve"> -&gt; e</w:t>
+      </w:r>
+      <w:r>
+        <w:rPr>
+          <w:rFonts w:ascii="Courier New" w:hAnsi="Courier New" w:cs="Courier New"/>
+          <w:noProof/>
+          <w:vertAlign w:val="superscript"/>
+        </w:rPr>
+        <w:t>+</w:t>
+      </w:r>
+      <w:r>
+        <w:rPr>
+          <w:rFonts w:ascii="Courier New" w:hAnsi="Courier New" w:cs="Courier New"/>
+          <w:noProof/>
+        </w:rPr>
+        <w:t>e</w:t>
+      </w:r>
+      <w:r>
+        <w:rPr>
+          <w:rFonts w:ascii="Courier New" w:hAnsi="Courier New" w:cs="Courier New"/>
+          <w:noProof/>
+          <w:vertAlign w:val="superscript"/>
+        </w:rPr>
+        <w:t>-</w:t>
+      </w:r>
+      <w:r>
+        <w:rPr>
+          <w:rFonts w:ascii="Courier New" w:hAnsi="Courier New" w:cs="Courier New"/>
+          <w:noProof/>
+        </w:rPr>
+        <w:t xml:space="preserve"> and </w:t>
+      </w:r>
+      <w:r>
+        <w:rPr>
+          <w:rFonts w:ascii="Courier New" w:hAnsi="Courier New" w:cs="Courier New"/>
+          <w:noProof/>
+        </w:rPr>
+        <w:t>ρ</w:t>
+      </w:r>
+      <w:r>
+        <w:rPr>
+          <w:rFonts w:ascii="Courier New" w:hAnsi="Courier New" w:cs="Courier New"/>
+          <w:noProof/>
+          <w:vertAlign w:val="superscript"/>
+        </w:rPr>
+        <w:t>0</w:t>
+      </w:r>
+      <w:r>
+        <w:rPr>
+          <w:rFonts w:ascii="Courier New" w:hAnsi="Courier New" w:cs="Courier New"/>
+          <w:noProof/>
+        </w:rPr>
+        <w:t xml:space="preserve"> -&gt; </w:t>
+      </w:r>
+      <w:r>
+        <w:rPr>
+          <w:rFonts w:ascii="Courier New" w:hAnsi="Courier New" w:cs="Courier New"/>
+          <w:noProof/>
+        </w:rPr>
+        <w:t>μ</w:t>
+      </w:r>
+      <w:r>
+        <w:rPr>
+          <w:rFonts w:ascii="Courier New" w:hAnsi="Courier New" w:cs="Courier New"/>
+          <w:noProof/>
+          <w:vertAlign w:val="superscript"/>
+        </w:rPr>
+        <w:t>+</w:t>
+      </w:r>
+      <w:r>
+        <w:rPr>
+          <w:rFonts w:ascii="Courier New" w:hAnsi="Courier New" w:cs="Courier New"/>
+          <w:noProof/>
+        </w:rPr>
+        <w:t>μ</w:t>
+      </w:r>
+      <w:r>
+        <w:rPr>
+          <w:rFonts w:ascii="Courier New" w:hAnsi="Courier New" w:cs="Courier New"/>
+          <w:noProof/>
+          <w:vertAlign w:val="superscript"/>
+        </w:rPr>
+        <w:t>-</w:t>
+      </w:r>
+      <w:r>
+        <w:rPr>
+          <w:rFonts w:ascii="Courier New" w:hAnsi="Courier New" w:cs="Courier New"/>
+          <w:noProof/>
+        </w:rPr>
+        <w:t xml:space="preserve"> with codes(113011) and (113013) </w:t>
+      </w:r>
+      <w:r>
+        <w:rPr>
+          <w:rFonts w:ascii="Courier New" w:hAnsi="Courier New" w:cs="Courier New"/>
+          <w:noProof/>
+        </w:rPr>
+        <w:t>respectively</w:t>
+      </w:r>
+      <w:r>
+        <w:rPr>
+          <w:rFonts w:ascii="Courier New" w:hAnsi="Courier New" w:cs="Courier New"/>
+          <w:noProof/>
+        </w:rPr>
+        <w:t>.</w:t>
+      </w:r>
+    </w:p>
+    <w:p>
+      <w:pPr>
+        <w:rPr>
+          <w:rFonts w:ascii="Courier New" w:hAnsi="Courier New" w:cs="Courier New"/>
+          <w:noProof/>
+        </w:rPr>
+      </w:pPr>
+      <w:r>
+        <w:rPr>
+          <w:rFonts w:ascii="Courier New" w:hAnsi="Courier New" w:cs="Courier New"/>
+          <w:noProof/>
+        </w:rPr>
+        <w:t>v308:  Added an option to display a header in the output file. This header will show input parameters in a similar format to eSTARlight.</w:t>
+      </w:r>
+      <w:r>
+        <w:rPr>
+          <w:rFonts w:ascii="Courier New" w:hAnsi="Courier New" w:cs="Courier New"/>
+          <w:noProof/>
+        </w:rPr>
+        <w:t xml:space="preserve"> Option is controlled by input parameter "OUTPUT_HEADER", see below.</w:t>
+      </w:r>
+    </w:p>
+    <w:p>
+      <w:pPr>
+        <w:rPr>
+          <w:rFonts w:ascii="Courier New" w:hAnsi="Courier New" w:cs="Courier New"/>
+          <w:noProof/>
+        </w:rPr>
+      </w:pPr>
+      <w:r>
+        <w:rPr>
+          <w:rFonts w:ascii="Courier New" w:hAnsi="Courier New" w:cs="Courier New"/>
+          <w:noProof/>
+        </w:rPr>
+        <w:t xml:space="preserve">v307:  Fixed 4-prong mass spectrum, properly converting dsigma/ds to dsigma/dW.  The net effect is to </w:t>
+      </w:r>
+      <w:r>
+        <w:rPr>
+          <w:rFonts w:ascii="Courier New" w:hAnsi="Courier New" w:cs="Courier New"/>
+          <w:noProof/>
+        </w:rPr>
+        <w:t>scale</w:t>
+      </w:r>
+      <w:r>
+        <w:rPr>
+          <w:rFonts w:ascii="Courier New" w:hAnsi="Courier New" w:cs="Courier New"/>
+          <w:noProof/>
+        </w:rPr>
+        <w:t xml:space="preserve"> the mass spectrum by 1/M_{4\pi}, </w:t>
+      </w:r>
+      <w:r>
+        <w:rPr>
+          <w:rFonts w:ascii="Courier New" w:hAnsi="Courier New" w:cs="Courier New"/>
+          <w:noProof/>
+        </w:rPr>
+        <w:t xml:space="preserve">reducing the number of high-mass states. </w:t>
       </w:r>
       <w:bookmarkStart w:id="0" w:name="_GoBack"/>
       <w:bookmarkEnd w:id="0"/>
@@ -531,11 +919,188 @@
       <w:pPr>
         <w:rPr>
           <w:rFonts w:ascii="Courier New" w:hAnsi="Courier New" w:cs="Courier New"/>
-        </w:rPr>
-      </w:pPr>
-      <w:r>
-        <w:rPr>
-          <w:rFonts w:ascii="Courier New" w:hAnsi="Courier New" w:cs="Courier New"/>
+          <w:noProof/>
+        </w:rPr>
+      </w:pPr>
+      <w:r>
+        <w:rPr>
+          <w:rFonts w:ascii="Courier New" w:hAnsi="Courier New" w:cs="Courier New"/>
+          <w:noProof/>
+        </w:rPr>
+        <w:t xml:space="preserve">v306: </w:t>
+      </w:r>
+      <w:r>
+        <w:rPr>
+          <w:rFonts w:ascii="Courier New" w:hAnsi="Courier New" w:cs="Courier New"/>
+          <w:noProof/>
+        </w:rPr>
+        <w:t>Updated gammavm.cpp, to properly output 4 pions with net charge 0.  Also c</w:t>
+      </w:r>
+      <w:r>
+        <w:rPr>
+          <w:rFonts w:ascii="Courier New" w:hAnsi="Courier New" w:cs="Courier New"/>
+          <w:noProof/>
+        </w:rPr>
+        <w:t>hanged default Wmax for 4-prong final state to be the larger of the kinematic limit or 10 GeV; previously, it was unduly large for the LHC.</w:t>
+      </w:r>
+    </w:p>
+    <w:p>
+      <w:pPr>
+        <w:rPr>
+          <w:rFonts w:ascii="Courier New" w:hAnsi="Courier New" w:cs="Courier New"/>
+          <w:noProof/>
+        </w:rPr>
+      </w:pPr>
+      <w:r>
+        <w:rPr>
+          <w:rFonts w:ascii="Courier New" w:hAnsi="Courier New" w:cs="Courier New"/>
+          <w:noProof/>
+        </w:rPr>
+        <w:t xml:space="preserve">v305: Changed coefficient in calculation of pt2 in gammavm.cpp from 8 to 32.  This changes the maximum p_T for vector mesons for calculations without interference from about 250 MeV/c to about 1 Gev/c.  In the long run, we could </w:t>
+      </w:r>
+      <w:r>
+        <w:rPr>
+          <w:rFonts w:ascii="Courier New" w:hAnsi="Courier New" w:cs="Courier New"/>
+          <w:noProof/>
+        </w:rPr>
+        <w:t>rename INT_</w:t>
+      </w:r>
+      <w:r>
+        <w:rPr>
+          <w:rFonts w:ascii="Courier New" w:hAnsi="Courier New" w:cs="Courier New"/>
+          <w:noProof/>
+        </w:rPr>
+        <w:t>PT_MAX</w:t>
+      </w:r>
+      <w:r>
+        <w:rPr>
+          <w:rFonts w:ascii="Courier New" w:hAnsi="Courier New" w:cs="Courier New"/>
+          <w:noProof/>
+        </w:rPr>
+        <w:t xml:space="preserve"> and make it  required parameter with or without interference. This could make the running a bit more efficient. </w:t>
+      </w:r>
+    </w:p>
+    <w:p>
+      <w:pPr>
+        <w:rPr>
+          <w:rFonts w:ascii="Courier New" w:hAnsi="Courier New" w:cs="Courier New"/>
+          <w:noProof/>
+        </w:rPr>
+      </w:pPr>
+      <w:r>
+        <w:rPr>
+          <w:rFonts w:ascii="Courier New" w:hAnsi="Courier New" w:cs="Courier New"/>
+          <w:noProof/>
+        </w:rPr>
+        <w:t xml:space="preserve">v304: Fixed a bug in gammaaluminosity.cpp lines 404, where photonDensity was called with its arguments reversed.  </w:t>
+      </w:r>
+      <w:r>
+        <w:rPr>
+          <w:rFonts w:ascii="Courier New" w:hAnsi="Courier New" w:cs="Courier New"/>
+          <w:noProof/>
+        </w:rPr>
+        <w:t>This bug affected the p_T spectrum when interference is turned on.</w:t>
+      </w:r>
+    </w:p>
+    <w:p>
+      <w:pPr>
+        <w:rPr>
+          <w:rFonts w:ascii="Courier New" w:hAnsi="Courier New" w:cs="Courier New"/>
+          <w:noProof/>
+        </w:rPr>
+      </w:pPr>
+      <w:r>
+        <w:rPr>
+          <w:rFonts w:ascii="Courier New" w:hAnsi="Courier New" w:cs="Courier New"/>
+          <w:noProof/>
+        </w:rPr>
+        <w:t xml:space="preserve">v299:  Added hard-coded Woods-Saxon radii, thickness and density for </w:t>
+      </w:r>
+      <w:r>
+        <w:rPr>
+          <w:rFonts w:ascii="Courier New" w:hAnsi="Courier New" w:cs="Courier New"/>
+          <w:noProof/>
+          <w:vertAlign w:val="superscript"/>
+        </w:rPr>
+        <w:t>96</w:t>
+      </w:r>
+      <w:r>
+        <w:rPr>
+          <w:rFonts w:ascii="Courier New" w:hAnsi="Courier New" w:cs="Courier New"/>
+          <w:noProof/>
+        </w:rPr>
+        <w:t xml:space="preserve">Ru and </w:t>
+      </w:r>
+      <w:r>
+        <w:rPr>
+          <w:rFonts w:ascii="Courier New" w:hAnsi="Courier New" w:cs="Courier New"/>
+          <w:noProof/>
+          <w:vertAlign w:val="superscript"/>
+        </w:rPr>
+        <w:t>96</w:t>
+      </w:r>
+      <w:r>
+        <w:rPr>
+          <w:rFonts w:ascii="Courier New" w:hAnsi="Courier New" w:cs="Courier New"/>
+          <w:noProof/>
+        </w:rPr>
+        <w:t>Zr, for the RHIC isobar run.  Data is from arXiv:1607.04697</w:t>
+      </w:r>
+    </w:p>
+    <w:p>
+      <w:pPr>
+        <w:rPr>
+          <w:rFonts w:ascii="Courier New" w:hAnsi="Courier New" w:cs="Courier New"/>
+          <w:noProof/>
+        </w:rPr>
+      </w:pPr>
+      <w:r>
+        <w:rPr>
+          <w:rFonts w:ascii="Courier New" w:hAnsi="Courier New" w:cs="Courier New"/>
+          <w:noProof/>
+        </w:rPr>
+        <w:t>v297: Changed normalized for Woods-Saxon density for non-predefined (i. e. not gold, lead, xenon or copper</w:t>
+      </w:r>
+      <w:r>
+        <w:rPr>
+          <w:rFonts w:ascii="Courier New" w:hAnsi="Courier New" w:cs="Courier New"/>
+          <w:noProof/>
+        </w:rPr>
+        <w:t xml:space="preserve"> or nuclei with Z&lt;7</w:t>
+      </w:r>
+      <w:r>
+        <w:rPr>
+          <w:rFonts w:ascii="Courier New" w:hAnsi="Courier New" w:cs="Courier New"/>
+          <w:noProof/>
+        </w:rPr>
+        <w:t xml:space="preserve">) so that the density is </w:t>
+      </w:r>
+      <w:r>
+        <w:rPr>
+          <w:rFonts w:ascii="Courier New" w:hAnsi="Courier New" w:cs="Courier New"/>
+          <w:noProof/>
+        </w:rPr>
+        <w:t xml:space="preserve">properly </w:t>
+      </w:r>
+      <w:r>
+        <w:rPr>
+          <w:rFonts w:ascii="Courier New" w:hAnsi="Courier New" w:cs="Courier New"/>
+          <w:noProof/>
+        </w:rPr>
+        <w:t xml:space="preserve">normalized \int d^3r rho(r ) = A.  The normalization was previously done for a hard-sphere nucleus, so this over-estimated the cross-sections by 5-10%.  </w:t>
+      </w:r>
+    </w:p>
+    <w:p>
+      <w:pPr>
+        <w:rPr>
+          <w:rFonts w:ascii="Courier New" w:hAnsi="Courier New" w:cs="Courier New"/>
+          <w:noProof/>
+        </w:rPr>
+      </w:pPr>
+      <w:r>
+        <w:rPr>
+          <w:rFonts w:ascii="Courier New" w:hAnsi="Courier New" w:cs="Courier New"/>
+          <w:noProof/>
         </w:rPr>
         <w:t>v295:  Added hard-coded values for xenon-129 to match the recent LHC run.   Radius=5.36 fm, density=0.18406</w:t>
       </w:r>
@@ -544,35 +1109,41 @@
       <w:pPr>
         <w:rPr>
           <w:rFonts w:ascii="Courier New" w:hAnsi="Courier New" w:cs="Courier New"/>
-        </w:rPr>
-      </w:pPr>
-      <w:r>
-        <w:rPr>
-          <w:rFonts w:ascii="Courier New" w:hAnsi="Courier New" w:cs="Courier New"/>
+          <w:noProof/>
+        </w:rPr>
+      </w:pPr>
+      <w:r>
+        <w:rPr>
+          <w:rFonts w:ascii="Courier New" w:hAnsi="Courier New" w:cs="Courier New"/>
+          <w:noProof/>
         </w:rPr>
         <w:t>v293:  Introduced shared random number generator which can be externally passed by the user.</w:t>
       </w:r>
       <w:r>
         <w:rPr>
           <w:rFonts w:ascii="Courier New" w:hAnsi="Courier New" w:cs="Courier New"/>
+          <w:noProof/>
         </w:rPr>
         <w:t xml:space="preserve"> </w:t>
       </w:r>
       <w:r>
         <w:rPr>
           <w:rFonts w:ascii="Courier New" w:hAnsi="Courier New" w:cs="Courier New"/>
+          <w:noProof/>
         </w:rPr>
         <w:t xml:space="preserve"> All particle constants (masses, widths, </w:t>
       </w:r>
       <w:r>
         <w:rPr>
           <w:rFonts w:ascii="Courier New" w:hAnsi="Courier New" w:cs="Courier New"/>
+          <w:noProof/>
         </w:rPr>
         <w:t>branching ratio</w:t>
       </w:r>
       <w:r>
         <w:rPr>
           <w:rFonts w:ascii="Courier New" w:hAnsi="Courier New" w:cs="Courier New"/>
+          <w:noProof/>
         </w:rPr>
         <w:t>s, and spins) can now also be set by the user, but should be changed from the default values with care.</w:t>
       </w:r>
@@ -581,35 +1152,41 @@
       <w:pPr>
         <w:rPr>
           <w:rFonts w:ascii="Courier New" w:hAnsi="Courier New" w:cs="Courier New"/>
-        </w:rPr>
-      </w:pPr>
-      <w:r>
-        <w:rPr>
-          <w:rFonts w:ascii="Courier New" w:hAnsi="Courier New" w:cs="Courier New"/>
+          <w:noProof/>
+        </w:rPr>
+      </w:pPr>
+      <w:r>
+        <w:rPr>
+          <w:rFonts w:ascii="Courier New" w:hAnsi="Courier New" w:cs="Courier New"/>
+          <w:noProof/>
         </w:rPr>
         <w:t>v</w:t>
       </w:r>
       <w:r>
         <w:rPr>
           <w:rFonts w:ascii="Courier New" w:hAnsi="Courier New" w:cs="Courier New"/>
+          <w:noProof/>
         </w:rPr>
         <w:t xml:space="preserve">290:  Added an </w:t>
       </w:r>
       <w:r>
         <w:rPr>
           <w:rFonts w:ascii="Courier New" w:hAnsi="Courier New" w:cs="Courier New"/>
+          <w:noProof/>
         </w:rPr>
         <w:t xml:space="preserve">new BREAKUP_MODE </w:t>
       </w:r>
       <w:r>
         <w:rPr>
           <w:rFonts w:ascii="Courier New" w:hAnsi="Courier New" w:cs="Courier New"/>
+          <w:noProof/>
         </w:rPr>
         <w:t xml:space="preserve">option to generate two-photon events in peripheral collisions.  </w:t>
       </w:r>
       <w:r>
         <w:rPr>
           <w:rFonts w:ascii="Courier New" w:hAnsi="Courier New" w:cs="Courier New"/>
+          <w:noProof/>
         </w:rPr>
         <w:t xml:space="preserve">BREAKUP_MODE=8 sets a fixed impact parameter range, regardless of the presence of nuclear breakup; it is intended to study two-photon production in peripheral collisions.  It requires two additional otherwise optional input lines, BMIN and BMAX, to set the impact parameter range.  It does not (yet?) work for photonuclear interactions. </w:t>
       </w:r>
@@ -618,11 +1195,13 @@
       <w:pPr>
         <w:rPr>
           <w:rFonts w:ascii="Courier New" w:hAnsi="Courier New" w:cs="Courier New"/>
-        </w:rPr>
-      </w:pPr>
-      <w:r>
-        <w:rPr>
-          <w:rFonts w:ascii="Courier New" w:hAnsi="Courier New" w:cs="Courier New"/>
+          <w:noProof/>
+        </w:rPr>
+      </w:pPr>
+      <w:r>
+        <w:rPr>
+          <w:rFonts w:ascii="Courier New" w:hAnsi="Courier New" w:cs="Courier New"/>
+          <w:noProof/>
         </w:rPr>
         <w:t>278:  Added two new optional parameters:</w:t>
       </w:r>
@@ -631,17 +1210,20 @@
       <w:pPr>
         <w:rPr>
           <w:rFonts w:ascii="Courier New" w:hAnsi="Courier New" w:cs="Courier New"/>
-        </w:rPr>
-      </w:pPr>
-      <w:r>
-        <w:rPr>
-          <w:rFonts w:ascii="Courier New" w:hAnsi="Courier New" w:cs="Courier New"/>
+          <w:noProof/>
+        </w:rPr>
+      </w:pPr>
+      <w:r>
+        <w:rPr>
+          <w:rFonts w:ascii="Courier New" w:hAnsi="Courier New" w:cs="Courier New"/>
+          <w:noProof/>
         </w:rPr>
         <w:t>IMPULSE_VM  Normally 0, but can be set to 1 to perform an impulse approximation calculation (i.e. ignoring nuclear effects)</w:t>
       </w:r>
       <w:r>
         <w:rPr>
           <w:rFonts w:ascii="Courier New" w:hAnsi="Courier New" w:cs="Courier New"/>
+          <w:noProof/>
         </w:rPr>
         <w:t xml:space="preserve"> </w:t>
       </w:r>
@@ -650,13 +1232,14 @@
       <w:pPr>
         <w:rPr>
           <w:rFonts w:ascii="Courier New" w:hAnsi="Courier New" w:cs="Courier New"/>
-        </w:rPr>
-      </w:pPr>
-      <w:r>
-        <w:rPr>
-          <w:rFonts w:ascii="Courier New" w:hAnsi="Courier New" w:cs="Courier New"/>
-        </w:rPr>
-        <w:lastRenderedPageBreak/>
+          <w:noProof/>
+        </w:rPr>
+      </w:pPr>
+      <w:r>
+        <w:rPr>
+          <w:rFonts w:ascii="Courier New" w:hAnsi="Courier New" w:cs="Courier New"/>
+          <w:noProof/>
+        </w:rPr>
         <w:t>QUANTUM_GLAUBER.  When set to 1, performs a quantum Glauber calculation, rather than a classical one.  This leads to greatly increased rho and omega cross-sections for heavy nuclei, little effect for heavier mesons.</w:t>
       </w:r>
     </w:p>
@@ -664,23 +1247,27 @@
       <w:pPr>
         <w:rPr>
           <w:rFonts w:ascii="Courier New" w:hAnsi="Courier New" w:cs="Courier New"/>
-        </w:rPr>
-      </w:pPr>
-      <w:r>
-        <w:rPr>
-          <w:rFonts w:ascii="Courier New" w:hAnsi="Courier New" w:cs="Courier New"/>
+          <w:noProof/>
+        </w:rPr>
+      </w:pPr>
+      <w:r>
+        <w:rPr>
+          <w:rFonts w:ascii="Courier New" w:hAnsi="Courier New" w:cs="Courier New"/>
+          <w:noProof/>
         </w:rPr>
         <w:t>Also added a final state</w:t>
       </w:r>
       <w:r>
         <w:rPr>
           <w:rFonts w:ascii="Courier New" w:hAnsi="Courier New" w:cs="Courier New"/>
+          <w:noProof/>
         </w:rPr>
         <w:t xml:space="preserve">, </w:t>
       </w:r>
       <w:r>
         <w:rPr>
           <w:rFonts w:ascii="Courier New" w:hAnsi="Courier New" w:cs="Courier New"/>
+          <w:noProof/>
         </w:rPr>
         <w:t>4432212, for J/psi -&gt; pbar p</w:t>
       </w:r>
@@ -689,24 +1276,28 @@
       <w:pPr>
         <w:rPr>
           <w:rFonts w:ascii="Courier New" w:hAnsi="Courier New" w:cs="Courier New"/>
-        </w:rPr>
-      </w:pPr>
-    </w:p>
-    <w:p>
-      <w:pPr>
-        <w:rPr>
-          <w:rFonts w:ascii="Courier New" w:hAnsi="Courier New" w:cs="Courier New"/>
-        </w:rPr>
-      </w:pPr>
-      <w:r>
-        <w:rPr>
-          <w:rFonts w:ascii="Courier New" w:hAnsi="Courier New" w:cs="Courier New"/>
+          <w:noProof/>
+        </w:rPr>
+      </w:pPr>
+    </w:p>
+    <w:p>
+      <w:pPr>
+        <w:rPr>
+          <w:rFonts w:ascii="Courier New" w:hAnsi="Courier New" w:cs="Courier New"/>
+          <w:noProof/>
+        </w:rPr>
+      </w:pPr>
+      <w:r>
+        <w:rPr>
+          <w:rFonts w:ascii="Courier New" w:hAnsi="Courier New" w:cs="Courier New"/>
+          <w:noProof/>
         </w:rPr>
         <w:t>v276:   Added two new optional parameters (BSLOPE DEFINITION and BSLOPE_VALUE) for the p</w:t>
       </w:r>
       <w:r>
         <w:rPr>
           <w:rFonts w:ascii="Courier New" w:hAnsi="Courier New" w:cs="Courier New"/>
+          <w:noProof/>
           <w:vertAlign w:val="subscript"/>
         </w:rPr>
         <w:t>T</w:t>
@@ -714,6 +1305,7 @@
       <w:r>
         <w:rPr>
           <w:rFonts w:ascii="Courier New" w:hAnsi="Courier New" w:cs="Courier New"/>
+          <w:noProof/>
         </w:rPr>
         <w:t xml:space="preserve"> spectrum ('bslope') for proton targets or incoherent production on nuclei </w:t>
       </w:r>
@@ -727,18 +1319,21 @@
       <w:r>
         <w:rPr>
           <w:rFonts w:ascii="Courier New" w:hAnsi="Courier New" w:cs="Courier New"/>
+          <w:noProof/>
         </w:rPr>
         <w:t xml:space="preserve">v275:   Added </w:t>
       </w:r>
       <w:r>
         <w:rPr>
           <w:rFonts w:ascii="Symbol" w:hAnsi="Symbol" w:cs="Courier New"/>
+          <w:noProof/>
         </w:rPr>
         <w:t>gg</w:t>
       </w:r>
       <w:r>
         <w:rPr>
           <w:rFonts w:ascii="Courier New" w:hAnsi="Courier New" w:cs="Courier New"/>
+          <w:noProof/>
         </w:rPr>
         <w:t xml:space="preserve"> to axion channel as two-photon channel 88, per  S. Knapen et al., arXiv:1607.07083 v273: "Baseline" version, described in  arXiv:1607.03838)</w:t>
       </w:r>
@@ -774,7 +1369,6 @@
           <w:rFonts w:ascii="Courier New" w:hAnsi="Courier New" w:cs="Courier New"/>
           <w:sz w:val="32"/>
         </w:rPr>
-        <w:lastRenderedPageBreak/>
         <w:t>Overview</w:t>
       </w:r>
       <w:bookmarkEnd w:id="1"/>
@@ -924,7 +1518,6 @@
           <w:rFonts w:ascii="Courier New" w:hAnsi="Courier New" w:cs="Courier New"/>
           <w:sz w:val="32"/>
         </w:rPr>
-        <w:lastRenderedPageBreak/>
         <w:t>Installation</w:t>
       </w:r>
       <w:bookmarkEnd w:id="2"/>
@@ -940,7 +1533,6 @@
     <w:p>
       <w:pPr>
         <w:pStyle w:val="PlainText"/>
-        <w:outlineLvl w:val="0"/>
         <w:rPr>
           <w:rFonts w:ascii="Courier New" w:hAnsi="Courier New" w:cs="Courier New"/>
           <w:sz w:val="32"/>
@@ -950,9 +1542,705 @@
     <w:p>
       <w:pPr>
         <w:pStyle w:val="PlainText"/>
+        <w:rPr>
+          <w:rFonts w:ascii="Courier New" w:hAnsi="Courier New" w:cs="Courier New"/>
+          <w:sz w:val="24"/>
+          <w:szCs w:val="24"/>
+        </w:rPr>
+      </w:pPr>
+      <w:r>
+        <w:rPr>
+          <w:rFonts w:ascii="Courier New" w:hAnsi="Courier New" w:cs="Courier New"/>
+          <w:sz w:val="24"/>
+          <w:szCs w:val="24"/>
+        </w:rPr>
+        <w:t>To install &amp; run STARlight in a *nix based environment, follow these steps(README):</w:t>
+      </w:r>
+    </w:p>
+    <w:p>
+      <w:pPr>
+        <w:pStyle w:val="PlainText"/>
+        <w:rPr>
+          <w:rFonts w:ascii="Courier New" w:hAnsi="Courier New" w:cs="Courier New"/>
+          <w:sz w:val="24"/>
+          <w:szCs w:val="24"/>
+        </w:rPr>
+      </w:pPr>
+    </w:p>
+    <w:p>
+      <w:pPr>
+        <w:pStyle w:val="PlainText"/>
+        <w:rPr>
+          <w:rFonts w:ascii="Courier New" w:hAnsi="Courier New" w:cs="Courier New"/>
+          <w:sz w:val="24"/>
+          <w:szCs w:val="24"/>
+        </w:rPr>
+      </w:pPr>
+      <w:r>
+        <w:rPr>
+          <w:rFonts w:ascii="Courier New" w:hAnsi="Courier New" w:cs="Courier New"/>
+        </w:rPr>
+        <w:t>Download the starlight package from 'Downloads' on the left sidebar o</w:t>
+      </w:r>
+      <w:r>
+        <w:rPr>
+          <w:rFonts w:ascii="Courier New" w:hAnsi="Courier New" w:cs="Courier New"/>
+        </w:rPr>
+        <w:t>f the homepage</w:t>
+      </w:r>
+      <w:r>
+        <w:rPr>
+          <w:rFonts w:ascii="Courier New" w:hAnsi="Courier New" w:cs="Courier New"/>
+        </w:rPr>
+        <w:t>. The version in the example might be outdated.</w:t>
+      </w:r>
+    </w:p>
+    <w:p>
+      <w:pPr>
+        <w:pStyle w:val="PlainText"/>
+        <w:rPr>
+          <w:rFonts w:ascii="Courier New" w:hAnsi="Courier New" w:cs="Courier New"/>
+        </w:rPr>
+      </w:pPr>
+      <w:r>
+        <w:rPr>
+          <w:rFonts w:ascii="Courier New" w:hAnsi="Courier New" w:cs="Courier New"/>
+        </w:rPr>
+        <w:t>-</w:t>
+      </w:r>
+      <w:r>
+        <w:rPr>
+          <w:rFonts w:ascii="Courier New" w:hAnsi="Courier New" w:cs="Courier New"/>
+        </w:rPr>
+        <w:t>wget  '</w:t>
+      </w:r>
+      <w:hyperlink r:id="rId7" w:history="1">
+        <w:r>
+          <w:rPr>
+            <w:rStyle w:val="Hyperlink"/>
+            <w:rFonts w:ascii="Courier New" w:hAnsi="Courier New" w:cs="Courier New"/>
+          </w:rPr>
+          <w:t>https://starlight.hepforge.org/downloads?f=starlight_r300.tar</w:t>
+        </w:r>
+      </w:hyperlink>
+      <w:r>
+        <w:rPr>
+          <w:rFonts w:ascii="Courier New" w:hAnsi="Courier New" w:cs="Courier New"/>
+        </w:rPr>
+        <w:t>'</w:t>
+      </w:r>
+    </w:p>
+    <w:p>
+      <w:pPr>
+        <w:pStyle w:val="PlainText"/>
+        <w:rPr>
+          <w:rFonts w:ascii="Courier New" w:hAnsi="Courier New" w:cs="Courier New"/>
+        </w:rPr>
+      </w:pPr>
+      <w:r>
+        <w:rPr>
+          <w:rFonts w:ascii="Courier New" w:hAnsi="Courier New" w:cs="Courier New"/>
+        </w:rPr>
+        <w:t>-</w:t>
+      </w:r>
+      <w:r>
+        <w:rPr>
+          <w:rFonts w:ascii="Courier New" w:hAnsi="Courier New" w:cs="Courier New"/>
+        </w:rPr>
+        <w:t>mv 'downloads?f=starlight_r300.tar' starlight_r300.tar</w:t>
+      </w:r>
+    </w:p>
+    <w:p>
+      <w:pPr>
+        <w:pStyle w:val="PlainText"/>
+        <w:rPr>
+          <w:rFonts w:ascii="Courier New" w:hAnsi="Courier New" w:cs="Courier New"/>
+        </w:rPr>
+      </w:pPr>
+      <w:r>
+        <w:rPr>
+          <w:rFonts w:ascii="Courier New" w:hAnsi="Courier New" w:cs="Courier New"/>
+        </w:rPr>
+        <w:t>-</w:t>
+      </w:r>
+      <w:r>
+        <w:rPr>
+          <w:rFonts w:ascii="Courier New" w:hAnsi="Courier New" w:cs="Courier New"/>
+        </w:rPr>
+        <w:t>tar xvf starlight_r300.tar</w:t>
+      </w:r>
+    </w:p>
+    <w:p>
+      <w:pPr>
+        <w:pStyle w:val="PlainText"/>
+        <w:rPr>
+          <w:rFonts w:ascii="Courier New" w:hAnsi="Courier New" w:cs="Courier New"/>
+          <w:sz w:val="24"/>
+          <w:szCs w:val="24"/>
+        </w:rPr>
+      </w:pPr>
+    </w:p>
+    <w:p>
+      <w:pPr>
+        <w:pStyle w:val="PlainText"/>
+        <w:rPr>
+          <w:rFonts w:ascii="Courier New" w:hAnsi="Courier New" w:cs="Courier New"/>
+        </w:rPr>
+      </w:pPr>
+      <w:r>
+        <w:rPr>
+          <w:rFonts w:ascii="Courier New" w:hAnsi="Courier New" w:cs="Courier New"/>
+        </w:rPr>
+        <w:t>Alternatively, one may obtain the latest version via svn.</w:t>
+      </w:r>
+    </w:p>
+    <w:p>
+      <w:pPr>
+        <w:pStyle w:val="PlainText"/>
+        <w:rPr>
+          <w:rFonts w:ascii="Courier New" w:hAnsi="Courier New" w:cs="Courier New"/>
+        </w:rPr>
+      </w:pPr>
+      <w:r>
+        <w:rPr>
+          <w:rFonts w:ascii="Courier New" w:hAnsi="Courier New" w:cs="Courier New"/>
+        </w:rPr>
+        <w:t xml:space="preserve">HEPforge uses phabricator and no longer allows for anonymous checkouts of the repository.  (Please read </w:t>
+      </w:r>
+      <w:hyperlink r:id="rId8" w:history="1">
+        <w:r>
+          <w:rPr>
+            <w:rStyle w:val="Hyperlink"/>
+            <w:rFonts w:ascii="Courier New" w:hAnsi="Courier New" w:cs="Courier New"/>
+          </w:rPr>
+          <w:t>https://www.hepforge.org/guide.pdf</w:t>
+        </w:r>
+      </w:hyperlink>
+      <w:r>
+        <w:rPr>
+          <w:rFonts w:ascii="Courier New" w:hAnsi="Courier New" w:cs="Courier New"/>
+        </w:rPr>
+        <w:t xml:space="preserve"> .)  </w:t>
+      </w:r>
+    </w:p>
+    <w:p>
+      <w:pPr>
+        <w:pStyle w:val="PlainText"/>
+        <w:rPr>
+          <w:rFonts w:ascii="Courier New" w:hAnsi="Courier New" w:cs="Courier New"/>
+          <w:sz w:val="24"/>
+          <w:szCs w:val="24"/>
+        </w:rPr>
+      </w:pPr>
+    </w:p>
+    <w:p>
+      <w:pPr>
+        <w:pStyle w:val="PlainText"/>
+        <w:rPr>
+          <w:rFonts w:ascii="Courier New" w:hAnsi="Courier New" w:cs="Courier New"/>
+        </w:rPr>
+      </w:pPr>
+      <w:r>
+        <w:rPr>
+          <w:rFonts w:ascii="Courier New" w:hAnsi="Courier New" w:cs="Courier New"/>
+        </w:rPr>
+        <w:t>To obtain an account, register here:  </w:t>
+      </w:r>
+      <w:hyperlink r:id="rId9" w:history="1">
+        <w:r>
+          <w:rPr>
+            <w:rStyle w:val="Hyperlink"/>
+            <w:rFonts w:ascii="Courier New" w:hAnsi="Courier New" w:cs="Courier New"/>
+          </w:rPr>
+          <w:t>https://www.hepforge.org/register</w:t>
+        </w:r>
+      </w:hyperlink>
+    </w:p>
+    <w:p>
+      <w:pPr>
+        <w:pStyle w:val="PlainText"/>
+        <w:rPr>
+          <w:rFonts w:ascii="Courier New" w:hAnsi="Courier New" w:cs="Courier New"/>
+          <w:sz w:val="24"/>
+          <w:szCs w:val="24"/>
+        </w:rPr>
+      </w:pPr>
+    </w:p>
+    <w:p>
+      <w:pPr>
+        <w:pStyle w:val="PlainText"/>
+        <w:rPr>
+          <w:rFonts w:ascii="Courier New" w:hAnsi="Courier New" w:cs="Courier New"/>
+        </w:rPr>
+      </w:pPr>
+      <w:r>
+        <w:rPr>
+          <w:rFonts w:ascii="Courier New" w:hAnsi="Courier New" w:cs="Courier New"/>
+        </w:rPr>
+        <w:t>Once you are registered, login:</w:t>
+      </w:r>
+    </w:p>
+    <w:p>
+      <w:pPr>
+        <w:pStyle w:val="PlainText"/>
+        <w:rPr>
+          <w:rFonts w:ascii="Courier New" w:hAnsi="Courier New" w:cs="Courier New"/>
+        </w:rPr>
+      </w:pPr>
+      <w:hyperlink r:id="rId10" w:history="1">
+        <w:r>
+          <w:rPr>
+            <w:rStyle w:val="Hyperlink"/>
+            <w:rFonts w:ascii="Courier New" w:hAnsi="Courier New" w:cs="Courier New"/>
+          </w:rPr>
+          <w:t>https://phab.hepforge.org/auth/start/?next=%2F</w:t>
+        </w:r>
+      </w:hyperlink>
+    </w:p>
+    <w:p>
+      <w:pPr>
+        <w:pStyle w:val="PlainText"/>
+        <w:rPr>
+          <w:rFonts w:ascii="Courier New" w:hAnsi="Courier New" w:cs="Courier New"/>
+          <w:sz w:val="24"/>
+          <w:szCs w:val="24"/>
+        </w:rPr>
+      </w:pPr>
+    </w:p>
+    <w:p>
+      <w:pPr>
+        <w:pStyle w:val="PlainText"/>
+        <w:rPr>
+          <w:rFonts w:ascii="Courier New" w:hAnsi="Courier New" w:cs="Courier New"/>
+        </w:rPr>
+      </w:pPr>
+      <w:r>
+        <w:rPr>
+          <w:rFonts w:ascii="Courier New" w:hAnsi="Courier New" w:cs="Courier New"/>
+        </w:rPr>
+        <w:t>Set up a version control settings (VCS) password under your account's Settings-&gt;AUTHENTICATION-&gt;VCS password .  The VCS password is needed to checkout the code.</w:t>
+      </w:r>
+    </w:p>
+    <w:p>
+      <w:pPr>
+        <w:pStyle w:val="PlainText"/>
+        <w:rPr>
+          <w:rFonts w:ascii="Courier New" w:hAnsi="Courier New" w:cs="Courier New"/>
+          <w:sz w:val="24"/>
+          <w:szCs w:val="24"/>
+        </w:rPr>
+      </w:pPr>
+    </w:p>
+    <w:p>
+      <w:pPr>
+        <w:pStyle w:val="PlainText"/>
+        <w:rPr>
+          <w:rFonts w:ascii="Courier New" w:hAnsi="Courier New" w:cs="Courier New"/>
+        </w:rPr>
+      </w:pPr>
+      <w:r>
+        <w:rPr>
+          <w:rFonts w:ascii="Courier New" w:hAnsi="Courier New" w:cs="Courier New"/>
+        </w:rPr>
+        <w:t>(</w:t>
+      </w:r>
+      <w:r>
+        <w:rPr>
+          <w:rFonts w:ascii="Courier New" w:hAnsi="Courier New" w:cs="Courier New"/>
+        </w:rPr>
+        <w:t>F</w:t>
+      </w:r>
+      <w:r>
+        <w:rPr>
+          <w:rFonts w:ascii="Courier New" w:hAnsi="Courier New" w:cs="Courier New"/>
+        </w:rPr>
+        <w:t>or remote users) To identify yourself, upload a SSH public key under account's Settings-&gt;AUTHENTICATION-&gt;SSH Public Keys with the button SSH Key Actions-&gt;Upload Public Key.</w:t>
+      </w:r>
+      <w:r>
+        <w:rPr>
+          <w:rFonts w:ascii="Courier New" w:hAnsi="Courier New" w:cs="Courier New"/>
+        </w:rPr>
+        <w:t xml:space="preserve">  </w:t>
+      </w:r>
+      <w:r>
+        <w:rPr>
+          <w:rFonts w:ascii="Courier New" w:hAnsi="Courier New" w:cs="Courier New"/>
+        </w:rPr>
+        <w:t>This key will provide your identity when checking out the code as VCS.</w:t>
+      </w:r>
+      <w:r>
+        <w:rPr>
+          <w:rFonts w:ascii="Courier New" w:hAnsi="Courier New" w:cs="Courier New"/>
+        </w:rPr>
+        <w:t xml:space="preserve">  </w:t>
+      </w:r>
+      <w:r>
+        <w:rPr>
+          <w:rFonts w:ascii="Courier New" w:hAnsi="Courier New" w:cs="Courier New"/>
+        </w:rPr>
+        <w:t>If you do not have a public ssh key to upload, you may generate a pair on the same SSH Public Keys page with the button SSH Key Actions-&gt; Generate Keypair.</w:t>
+      </w:r>
+    </w:p>
+    <w:p>
+      <w:pPr>
+        <w:pStyle w:val="PlainText"/>
+        <w:rPr>
+          <w:rFonts w:ascii="Courier New" w:hAnsi="Courier New" w:cs="Courier New"/>
+          <w:sz w:val="24"/>
+          <w:szCs w:val="24"/>
+        </w:rPr>
+      </w:pPr>
+    </w:p>
+    <w:p>
+      <w:pPr>
+        <w:pStyle w:val="PlainText"/>
+        <w:rPr>
+          <w:rFonts w:ascii="Courier New" w:hAnsi="Courier New" w:cs="Courier New"/>
+        </w:rPr>
+      </w:pPr>
+      <w:r>
+        <w:rPr>
+          <w:rFonts w:ascii="Courier New" w:hAnsi="Courier New" w:cs="Courier New"/>
+        </w:rPr>
+        <w:t>With the private ssh key loaded on your machine (and public on their machine), use svn to checkout the trunk/:</w:t>
+      </w:r>
+    </w:p>
+    <w:p>
+      <w:pPr>
+        <w:pStyle w:val="PlainText"/>
+        <w:rPr>
+          <w:rFonts w:ascii="Courier New" w:hAnsi="Courier New" w:cs="Courier New"/>
+        </w:rPr>
+      </w:pPr>
+      <w:r>
+        <w:rPr>
+          <w:rFonts w:ascii="Courier New" w:hAnsi="Courier New" w:cs="Courier New"/>
+        </w:rPr>
+        <w:t>-svn co svn+ssh://</w:t>
+      </w:r>
+      <w:hyperlink r:id="rId11" w:history="1">
+        <w:r>
+          <w:rPr>
+            <w:rStyle w:val="Hyperlink"/>
+            <w:rFonts w:ascii="Courier New" w:hAnsi="Courier New" w:cs="Courier New"/>
+          </w:rPr>
+          <w:t>vcs@phab.hepforge.org</w:t>
+        </w:r>
+      </w:hyperlink>
+      <w:r>
+        <w:rPr>
+          <w:rFonts w:ascii="Courier New" w:hAnsi="Courier New" w:cs="Courier New"/>
+        </w:rPr>
+        <w:t>/source/starlightsvn/trunk</w:t>
+      </w:r>
+    </w:p>
+    <w:p>
+      <w:pPr>
+        <w:pStyle w:val="PlainText"/>
+        <w:rPr>
+          <w:rFonts w:ascii="Courier New" w:hAnsi="Courier New" w:cs="Courier New"/>
+          <w:sz w:val="24"/>
+          <w:szCs w:val="24"/>
+        </w:rPr>
+      </w:pPr>
+    </w:p>
+    <w:p>
+      <w:pPr>
+        <w:pStyle w:val="PlainText"/>
+        <w:rPr>
+          <w:rFonts w:ascii="Courier New" w:hAnsi="Courier New" w:cs="Courier New"/>
+        </w:rPr>
+      </w:pPr>
+      <w:r>
+        <w:rPr>
+          <w:rFonts w:ascii="Courier New" w:hAnsi="Courier New" w:cs="Courier New"/>
+        </w:rPr>
+        <w:t>Change to the installation directory of your choice</w:t>
+      </w:r>
+    </w:p>
+    <w:p>
+      <w:pPr>
+        <w:pStyle w:val="PlainText"/>
+        <w:rPr>
+          <w:rFonts w:ascii="Courier New" w:hAnsi="Courier New" w:cs="Courier New"/>
+        </w:rPr>
+      </w:pPr>
+      <w:r>
+        <w:rPr>
+          <w:rFonts w:ascii="Courier New" w:hAnsi="Courier New" w:cs="Courier New"/>
+        </w:rPr>
+        <w:t>-</w:t>
+      </w:r>
+      <w:r>
+        <w:rPr>
+          <w:rFonts w:ascii="Courier New" w:hAnsi="Courier New" w:cs="Courier New"/>
+        </w:rPr>
+        <w:t>mkdir /home/my/installation/dir</w:t>
+      </w:r>
+    </w:p>
+    <w:p>
+      <w:pPr>
+        <w:pStyle w:val="PlainText"/>
+        <w:rPr>
+          <w:rFonts w:ascii="Courier New" w:hAnsi="Courier New" w:cs="Courier New"/>
+        </w:rPr>
+      </w:pPr>
+      <w:r>
+        <w:rPr>
+          <w:rFonts w:ascii="Courier New" w:hAnsi="Courier New" w:cs="Courier New"/>
+        </w:rPr>
+        <w:t>-</w:t>
+      </w:r>
+      <w:r>
+        <w:rPr>
+          <w:rFonts w:ascii="Courier New" w:hAnsi="Courier New" w:cs="Courier New"/>
+        </w:rPr>
+        <w:t>cd /home/my/installation/dir</w:t>
+      </w:r>
+    </w:p>
+    <w:p>
+      <w:pPr>
+        <w:pStyle w:val="PlainText"/>
+        <w:rPr>
+          <w:rFonts w:ascii="Courier New" w:hAnsi="Courier New" w:cs="Courier New"/>
+        </w:rPr>
+      </w:pPr>
+      <w:r>
+        <w:rPr>
+          <w:rFonts w:ascii="Courier New" w:hAnsi="Courier New" w:cs="Courier New"/>
+        </w:rPr>
+        <w:t>Setup the compilation with cmake</w:t>
+      </w:r>
+    </w:p>
+    <w:p>
+      <w:pPr>
+        <w:pStyle w:val="PlainText"/>
+        <w:rPr>
+          <w:rFonts w:ascii="Courier New" w:hAnsi="Courier New" w:cs="Courier New"/>
+        </w:rPr>
+      </w:pPr>
+      <w:r>
+        <w:rPr>
+          <w:rFonts w:ascii="Courier New" w:hAnsi="Courier New" w:cs="Courier New"/>
+        </w:rPr>
+        <w:t>-</w:t>
+      </w:r>
+      <w:r>
+        <w:rPr>
+          <w:rFonts w:ascii="Courier New" w:hAnsi="Courier New" w:cs="Courier New"/>
+        </w:rPr>
+        <w:t>cmake /path/to/trunk</w:t>
+      </w:r>
+    </w:p>
+    <w:p>
+      <w:pPr>
+        <w:pStyle w:val="PlainText"/>
+        <w:rPr>
+          <w:rFonts w:ascii="Courier New" w:hAnsi="Courier New" w:cs="Courier New"/>
+        </w:rPr>
+      </w:pPr>
+      <w:r>
+        <w:rPr>
+          <w:rFonts w:ascii="Courier New" w:hAnsi="Courier New" w:cs="Courier New"/>
+        </w:rPr>
+        <w:t>Compile with (g)make</w:t>
+      </w:r>
+    </w:p>
+    <w:p>
+      <w:pPr>
+        <w:pStyle w:val="PlainText"/>
+        <w:rPr>
+          <w:rFonts w:ascii="Courier New" w:hAnsi="Courier New" w:cs="Courier New"/>
+        </w:rPr>
+      </w:pPr>
+      <w:r>
+        <w:rPr>
+          <w:rFonts w:ascii="Courier New" w:hAnsi="Courier New" w:cs="Courier New"/>
+        </w:rPr>
+        <w:t>-</w:t>
+      </w:r>
+      <w:r>
+        <w:rPr>
+          <w:rFonts w:ascii="Courier New" w:hAnsi="Courier New" w:cs="Courier New"/>
+        </w:rPr>
+        <w:t>gmake</w:t>
+      </w:r>
+    </w:p>
+    <w:p>
+      <w:pPr>
+        <w:pStyle w:val="PlainText"/>
+        <w:rPr>
+          <w:rFonts w:ascii="Courier New" w:hAnsi="Courier New" w:cs="Courier New"/>
+        </w:rPr>
+      </w:pPr>
+      <w:r>
+        <w:rPr>
+          <w:rFonts w:ascii="Courier New" w:hAnsi="Courier New" w:cs="Courier New"/>
+        </w:rPr>
+        <w:t>Setup the input file, slight.in, for your simluation needs</w:t>
+      </w:r>
+    </w:p>
+    <w:p>
+      <w:pPr>
+        <w:pStyle w:val="PlainText"/>
+        <w:rPr>
+          <w:rFonts w:ascii="Courier New" w:hAnsi="Courier New" w:cs="Courier New"/>
+        </w:rPr>
+      </w:pPr>
+      <w:r>
+        <w:rPr>
+          <w:rFonts w:ascii="Courier New" w:hAnsi="Courier New" w:cs="Courier New"/>
+        </w:rPr>
+        <w:t>-</w:t>
+      </w:r>
+      <w:r>
+        <w:rPr>
+          <w:rFonts w:ascii="Courier New" w:hAnsi="Courier New" w:cs="Courier New"/>
+        </w:rPr>
+        <w:t>cp /path/to/trunk/config/slight.in .</w:t>
+      </w:r>
+    </w:p>
+    <w:p>
+      <w:pPr>
+        <w:pStyle w:val="PlainText"/>
+        <w:rPr>
+          <w:rFonts w:ascii="Courier New" w:hAnsi="Courier New" w:cs="Courier New"/>
+        </w:rPr>
+      </w:pPr>
+      <w:r>
+        <w:rPr>
+          <w:rFonts w:ascii="Courier New" w:hAnsi="Courier New" w:cs="Courier New"/>
+        </w:rPr>
+        <w:t>-</w:t>
+      </w:r>
+      <w:r>
+        <w:rPr>
+          <w:rFonts w:ascii="Courier New" w:hAnsi="Courier New" w:cs="Courier New"/>
+        </w:rPr>
+        <w:t>vim slight.in</w:t>
+      </w:r>
+    </w:p>
+    <w:p>
+      <w:pPr>
+        <w:pStyle w:val="PlainText"/>
+        <w:rPr>
+          <w:rFonts w:ascii="Courier New" w:hAnsi="Courier New" w:cs="Courier New"/>
+        </w:rPr>
+      </w:pPr>
+      <w:r>
+        <w:rPr>
+          <w:rFonts w:ascii="Courier New" w:hAnsi="Courier New" w:cs="Courier New"/>
+        </w:rPr>
+        <w:t>Run</w:t>
+      </w:r>
+    </w:p>
+    <w:p>
+      <w:pPr>
+        <w:pStyle w:val="PlainText"/>
+        <w:rPr>
+          <w:rFonts w:ascii="Courier New" w:hAnsi="Courier New" w:cs="Courier New"/>
+        </w:rPr>
+      </w:pPr>
+      <w:r>
+        <w:rPr>
+          <w:rFonts w:ascii="Courier New" w:hAnsi="Courier New" w:cs="Courier New"/>
+        </w:rPr>
+        <w:t>-</w:t>
+      </w:r>
+      <w:r>
+        <w:rPr>
+          <w:rFonts w:ascii="Courier New" w:hAnsi="Courier New" w:cs="Courier New"/>
+        </w:rPr>
+        <w:t>./starlight &gt;&amp; output.txt&amp;</w:t>
+      </w:r>
+    </w:p>
+    <w:p>
+      <w:pPr>
+        <w:pStyle w:val="PlainText"/>
+        <w:rPr>
+          <w:rFonts w:ascii="Courier New" w:hAnsi="Courier New" w:cs="Courier New"/>
+          <w:sz w:val="24"/>
+          <w:szCs w:val="24"/>
+        </w:rPr>
+      </w:pPr>
+    </w:p>
+    <w:p>
+      <w:pPr>
+        <w:pStyle w:val="PlainText"/>
+        <w:rPr>
+          <w:rFonts w:ascii="Courier New" w:hAnsi="Courier New" w:cs="Courier New"/>
+        </w:rPr>
+      </w:pPr>
+      <w:r>
+        <w:rPr>
+          <w:rFonts w:ascii="Courier New" w:hAnsi="Courier New" w:cs="Courier New"/>
+        </w:rPr>
+        <w:t>For more information and special scenarios, such as running with PYTHIA or DPMJET, consult the README files located in trunk/</w:t>
+      </w:r>
+    </w:p>
+    <w:p>
+      <w:pPr>
+        <w:pStyle w:val="PlainText"/>
+        <w:rPr>
+          <w:rFonts w:ascii="Courier New" w:hAnsi="Courier New" w:cs="Courier New"/>
+        </w:rPr>
+      </w:pPr>
+    </w:p>
+    <w:p>
+      <w:pPr>
+        <w:pStyle w:val="PlainText"/>
+        <w:rPr>
+          <w:rFonts w:ascii="Courier New" w:hAnsi="Courier New" w:cs="Courier New"/>
+        </w:rPr>
+      </w:pPr>
+      <w:r>
+        <w:rPr>
+          <w:rFonts w:ascii="Courier New" w:hAnsi="Courier New" w:cs="Courier New"/>
+        </w:rPr>
+        <w:t xml:space="preserve">If you would like to browse the code, please visit: </w:t>
+      </w:r>
+      <w:hyperlink r:id="rId12" w:history="1">
+        <w:r>
+          <w:rPr>
+            <w:rStyle w:val="Hyperlink"/>
+            <w:rFonts w:ascii="Courier New" w:hAnsi="Courier New" w:cs="Courier New"/>
+          </w:rPr>
+          <w:t>https://phab.hepforge.org/source/starlightsvn/</w:t>
+        </w:r>
+      </w:hyperlink>
+    </w:p>
+    <w:p>
+      <w:pPr>
+        <w:pStyle w:val="PlainText"/>
+        <w:rPr>
+          <w:rFonts w:ascii="Courier New" w:hAnsi="Courier New" w:cs="Courier New"/>
+          <w:sz w:val="32"/>
+        </w:rPr>
+      </w:pPr>
+    </w:p>
+    <w:p>
+      <w:pPr>
+        <w:pStyle w:val="PlainText"/>
         <w:outlineLvl w:val="1"/>
         <w:rPr>
           <w:rFonts w:ascii="Courier New" w:hAnsi="Courier New" w:cs="Courier New"/>
+          <w:sz w:val="22"/>
+        </w:rPr>
+      </w:pPr>
+      <w:r>
+        <w:rPr>
+          <w:rFonts w:ascii="Courier New" w:hAnsi="Courier New" w:cs="Courier New"/>
+          <w:sz w:val="22"/>
+        </w:rPr>
+        <w:t>------Before HEPForge updated their repository management system----</w:t>
+      </w:r>
+    </w:p>
+    <w:p>
+      <w:pPr>
+        <w:pStyle w:val="PlainText"/>
+        <w:outlineLvl w:val="1"/>
+        <w:rPr>
+          <w:rFonts w:ascii="Courier New" w:hAnsi="Courier New" w:cs="Courier New"/>
           <w:sz w:val="24"/>
         </w:rPr>
       </w:pPr>
@@ -977,7 +2265,7 @@
         </w:rPr>
         <w:t xml:space="preserve">-svn co </w:t>
       </w:r>
-      <w:hyperlink r:id="rId7">
+      <w:hyperlink r:id="rId13">
         <w:r>
           <w:rPr>
             <w:rStyle w:val="InternetLink"/>
@@ -1028,7 +2316,7 @@
         </w:rPr>
         <w:t xml:space="preserve">-Visit </w:t>
       </w:r>
-      <w:hyperlink r:id="rId8">
+      <w:hyperlink r:id="rId14">
         <w:r>
           <w:rPr>
             <w:rStyle w:val="InternetLink"/>
@@ -1816,13 +3104,19 @@
       <m:oMath>
         <m:r>
           <w:rPr>
-            <w:rFonts w:ascii="Cambria Math" w:hAnsi="Cambria Math"/>
+            <w:rFonts w:ascii="Lucida Sans Unicode" w:hAnsi="Lucida Sans Unicode" w:cs="Lucida Sans Unicode"/>
           </w:rPr>
-          <m:t>ℏc</m:t>
+          <m:t>ℏ</m:t>
+        </m:r>
+        <m:r>
+          <w:rPr>
+            <w:rFonts w:ascii="STIXGeneral-Regular" w:hAnsi="STIXGeneral-Regular" w:cs="STIXGeneral-Regular"/>
+          </w:rPr>
+          <m:t>c</m:t>
         </m:r>
         <m:rad>
           <m:radPr>
-            <m:degHide m:val="1"/>
+            <m:degHide m:val="on"/>
             <m:ctrlPr>
               <w:rPr>
                 <w:rFonts w:ascii="Cambria Math" w:hAnsi="Cambria Math"/>
@@ -1851,7 +3145,7 @@
                   <m:e>
                     <m:r>
                       <w:rPr>
-                        <w:rFonts w:ascii="Cambria Math" w:hAnsi="Cambria Math"/>
+                        <w:rFonts w:ascii="STIXGeneral-Regular" w:hAnsi="STIXGeneral-Regular" w:cs="STIXGeneral-Regular"/>
                       </w:rPr>
                       <m:t>γ</m:t>
                     </m:r>
@@ -1876,7 +3170,7 @@
                   <m:e>
                     <m:r>
                       <w:rPr>
-                        <w:rFonts w:ascii="Cambria Math" w:hAnsi="Cambria Math"/>
+                        <w:rFonts w:ascii="STIXGeneral-Regular" w:hAnsi="STIXGeneral-Regular" w:cs="STIXGeneral-Regular"/>
                       </w:rPr>
                       <m:t>γ</m:t>
                     </m:r>
@@ -1903,7 +3197,7 @@
                   <m:e>
                     <m:r>
                       <w:rPr>
-                        <w:rFonts w:ascii="Cambria Math" w:hAnsi="Cambria Math"/>
+                        <w:rFonts w:ascii="STIXGeneral-Regular" w:hAnsi="STIXGeneral-Regular" w:cs="STIXGeneral-Regular"/>
                       </w:rPr>
                       <m:t>R</m:t>
                     </m:r>
@@ -1928,7 +3222,7 @@
                   <m:e>
                     <m:r>
                       <w:rPr>
-                        <w:rFonts w:ascii="Cambria Math" w:hAnsi="Cambria Math"/>
+                        <w:rFonts w:ascii="STIXGeneral-Regular" w:hAnsi="STIXGeneral-Regular" w:cs="STIXGeneral-Regular"/>
                       </w:rPr>
                       <m:t>R</m:t>
                     </m:r>
@@ -2227,7 +3521,6 @@
         <w:rPr>
           <w:rFonts w:ascii="Courier New" w:hAnsi="Courier New" w:cs="Courier New"/>
         </w:rPr>
-        <w:lastRenderedPageBreak/>
         <w:t xml:space="preserve">CUT_ETA* = 0  </w:t>
       </w:r>
       <w:r>
@@ -2626,14 +3919,7 @@
         <w:rPr>
           <w:rFonts w:ascii="Courier New" w:hAnsi="Courier New" w:cs="Courier New"/>
         </w:rPr>
-        <w:t xml:space="preserve">5 = requires that there be no hadronic break up, no restriction on Coulomb break-up (This is </w:t>
-      </w:r>
-      <w:r>
-        <w:rPr>
-          <w:rFonts w:ascii="Courier New" w:hAnsi="Courier New" w:cs="Courier New"/>
-        </w:rPr>
-        <w:lastRenderedPageBreak/>
-        <w:t xml:space="preserve">similar to option 1, but with the actual hadronic interaction probability). </w:t>
+        <w:t xml:space="preserve">5 = requires that there be no hadronic break up, no restriction on Coulomb break-up (This is similar to option 1, but with the actual hadronic interaction probability). </w:t>
       </w:r>
     </w:p>
     <w:p>
@@ -3023,7 +4309,6 @@
         <w:rPr>
           <w:rFonts w:ascii="Courier New" w:hAnsi="Courier New" w:cs="Courier New"/>
         </w:rPr>
-        <w:lastRenderedPageBreak/>
         <w:t>QUANTUM_GLAUBER</w:t>
       </w:r>
       <w:r>
@@ -3077,6 +4362,37 @@
         <w:tab/>
         <w:t>Needed for Breakup mode=8.  Sets sthe maximum impact parameter.</w:t>
       </w:r>
+    </w:p>
+    <w:p>
+      <w:pPr>
+        <w:pStyle w:val="PlainText"/>
+        <w:ind w:left="2880" w:hanging="2880"/>
+        <w:rPr>
+          <w:rFonts w:ascii="Courier New" w:hAnsi="Courier New" w:cs="Courier New"/>
+        </w:rPr>
+      </w:pPr>
+      <w:r>
+        <w:rPr>
+          <w:rFonts w:ascii="Courier New" w:hAnsi="Courier New" w:cs="Courier New"/>
+        </w:rPr>
+        <w:t>OUTPUT_HEADER</w:t>
+      </w:r>
+      <w:r>
+        <w:rPr>
+          <w:rFonts w:ascii="Courier New" w:hAnsi="Courier New" w:cs="Courier New"/>
+        </w:rPr>
+        <w:tab/>
+        <w:t>Adds a header to the output file. This header will contain various input parameters. (1 for header, 0 for no header, default is no header)</w:t>
+      </w:r>
+    </w:p>
+    <w:p>
+      <w:pPr>
+        <w:pStyle w:val="PlainText"/>
+        <w:ind w:left="2880" w:hanging="2880"/>
+        <w:rPr>
+          <w:rFonts w:ascii="Courier New" w:hAnsi="Courier New" w:cs="Courier New"/>
+        </w:rPr>
+      </w:pPr>
     </w:p>
     <w:p>
       <w:pPr>
@@ -4133,7 +5449,6 @@
         <w:rPr>
           <w:rFonts w:ascii="Courier New" w:hAnsi="Courier New" w:cs="Courier New"/>
         </w:rPr>
-        <w:lastRenderedPageBreak/>
         <w:t>f2Spin                 spin of the f_2(1270)</w:t>
       </w:r>
     </w:p>
@@ -5288,7 +6603,6 @@
         <w:rPr>
           <w:rFonts w:ascii="Courier New" w:hAnsi="Courier New" w:cs="Courier New"/>
         </w:rPr>
-        <w:lastRenderedPageBreak/>
         <w:t xml:space="preserve">PYTHIA_PARAMS = ““ </w:t>
       </w:r>
       <w:r>
@@ -6041,6 +7355,72 @@
     <w:p>
       <w:pPr>
         <w:pStyle w:val="PlainText"/>
+        <w:ind w:firstLine="720"/>
+        <w:rPr>
+          <w:rFonts w:ascii="Courier New" w:hAnsi="Courier New" w:cs="Courier New"/>
+        </w:rPr>
+      </w:pPr>
+      <w:r>
+        <w:rPr>
+          <w:rFonts w:ascii="Courier New" w:hAnsi="Courier New" w:cs="Courier New"/>
+        </w:rPr>
+        <w:t>113</w:t>
+      </w:r>
+      <w:r>
+        <w:rPr>
+          <w:rFonts w:ascii="Courier New" w:hAnsi="Courier New" w:cs="Courier New"/>
+        </w:rPr>
+        <w:t>011</w:t>
+      </w:r>
+      <w:r>
+        <w:rPr>
+          <w:rFonts w:ascii="Courier New" w:hAnsi="Courier New" w:cs="Courier New"/>
+        </w:rPr>
+        <w:tab/>
+      </w:r>
+      <w:r>
+        <w:rPr>
+          <w:rFonts w:ascii="Courier New" w:hAnsi="Courier New" w:cs="Courier New"/>
+        </w:rPr>
+        <w:t>rho0 --&gt; e+e-</w:t>
+      </w:r>
+    </w:p>
+    <w:p>
+      <w:pPr>
+        <w:pStyle w:val="PlainText"/>
+        <w:ind w:firstLine="720"/>
+        <w:rPr>
+          <w:rFonts w:ascii="Courier New" w:hAnsi="Courier New" w:cs="Courier New"/>
+        </w:rPr>
+      </w:pPr>
+      <w:r>
+        <w:rPr>
+          <w:rFonts w:ascii="Courier New" w:hAnsi="Courier New" w:cs="Courier New"/>
+        </w:rPr>
+        <w:t>113</w:t>
+      </w:r>
+      <w:r>
+        <w:rPr>
+          <w:rFonts w:ascii="Courier New" w:hAnsi="Courier New" w:cs="Courier New"/>
+        </w:rPr>
+        <w:t>013</w:t>
+      </w:r>
+      <w:r>
+        <w:rPr>
+          <w:rFonts w:ascii="Courier New" w:hAnsi="Courier New" w:cs="Courier New"/>
+        </w:rPr>
+        <w:tab/>
+      </w:r>
+      <w:r>
+        <w:rPr>
+          <w:rFonts w:ascii="Courier New" w:hAnsi="Courier New" w:cs="Courier New"/>
+        </w:rPr>
+        <w:t>rho0 --&gt; mu+mu-</w:t>
+      </w:r>
+    </w:p>
+    <w:p>
+      <w:pPr>
+        <w:pStyle w:val="PlainText"/>
         <w:rPr>
           <w:rFonts w:ascii="Courier New" w:hAnsi="Courier New" w:cs="Courier New"/>
         </w:rPr>
@@ -6069,6 +7449,34 @@
     <w:p>
       <w:pPr>
         <w:pStyle w:val="PlainText"/>
+        <w:ind w:firstLine="720"/>
+        <w:rPr>
+          <w:rFonts w:ascii="Courier New" w:hAnsi="Courier New" w:cs="Courier New"/>
+        </w:rPr>
+      </w:pPr>
+      <w:r>
+        <w:rPr>
+          <w:rFonts w:ascii="Courier New" w:hAnsi="Courier New" w:cs="Courier New"/>
+        </w:rPr>
+        <w:t>223211111</w:t>
+      </w:r>
+      <w:r>
+        <w:rPr>
+          <w:rFonts w:ascii="Courier New" w:hAnsi="Courier New" w:cs="Courier New"/>
+        </w:rPr>
+        <w:tab/>
+        <w:t>omega --&gt; pi+pi-pi0</w:t>
+      </w:r>
+      <w:r>
+        <w:rPr>
+          <w:rFonts w:ascii="Courier New" w:hAnsi="Courier New" w:cs="Courier New"/>
+        </w:rPr>
+        <w:t xml:space="preserve"> (UNSTABLE)</w:t>
+      </w:r>
+    </w:p>
+    <w:p>
+      <w:pPr>
+        <w:pStyle w:val="PlainText"/>
         <w:rPr>
           <w:rFonts w:ascii="Courier New" w:hAnsi="Courier New" w:cs="Courier New"/>
         </w:rPr>
@@ -6156,7 +7564,7 @@
         <w:rPr>
           <w:rFonts w:ascii="Courier New" w:hAnsi="Courier New" w:cs="Courier New"/>
         </w:rPr>
-        <w:sym w:font="Wingdings" w:char="F0E0"/>
+        <w:t>--&gt;</w:t>
       </w:r>
       <w:r>
         <w:rPr>
@@ -6176,7 +7584,6 @@
         <w:rPr>
           <w:rFonts w:ascii="Courier New" w:hAnsi="Courier New" w:cs="Courier New"/>
         </w:rPr>
-        <w:lastRenderedPageBreak/>
         <w:tab/>
         <w:t>444011</w:t>
       </w:r>
@@ -6575,7 +7982,7 @@
         <w:tab/>
         <w:t xml:space="preserve">The DPMJet package can be obtained by contacting the authors as explained here:  </w:t>
       </w:r>
-      <w:hyperlink r:id="rId9">
+      <w:hyperlink r:id="rId15">
         <w:r>
           <w:rPr>
             <w:rStyle w:val="InternetLink"/>
@@ -6774,7 +8181,7 @@
         </w:rPr>
         <w:t xml:space="preserve">, the DPMJet package depends on a floating point exception trap implementation, and only a 32-bit version of that is included in the package, which needs to be replaced. An example implementation can be found here: </w:t>
       </w:r>
-      <w:hyperlink r:id="rId10">
+      <w:hyperlink r:id="rId16">
         <w:r>
           <w:rPr>
             <w:rStyle w:val="InternetLink"/>
@@ -6986,7 +8393,6 @@
           <w:i/>
           <w:sz w:val="20"/>
         </w:rPr>
-        <w:lastRenderedPageBreak/>
         <w:t>collect2: error: ld returned 1 exit status</w:t>
       </w:r>
     </w:p>
@@ -7703,7 +9109,6 @@
         <w:rPr>
           <w:rFonts w:ascii="Courier New" w:hAnsi="Courier New" w:cs="Courier New"/>
         </w:rPr>
-        <w:lastRenderedPageBreak/>
         <w:t>----------- 1.3. Running Starlight with DPMJet interface -----------</w:t>
       </w:r>
     </w:p>
@@ -8136,6 +9541,148 @@
         <w:rPr>
           <w:rFonts w:ascii="Courier New" w:hAnsi="Courier New" w:cs="Courier New"/>
         </w:rPr>
+        <w:t>If OUTPUT_HEADER = 1 (set in input file), then there will be a header at the beginning of the output file</w:t>
+      </w:r>
+      <w:r>
+        <w:rPr>
+          <w:rFonts w:ascii="Courier New" w:hAnsi="Courier New" w:cs="Courier New"/>
+        </w:rPr>
+        <w:t xml:space="preserve"> followed by a list of events</w:t>
+      </w:r>
+      <w:r>
+        <w:rPr>
+          <w:rFonts w:ascii="Courier New" w:hAnsi="Courier New" w:cs="Courier New"/>
+        </w:rPr>
+        <w:t>. If OUTPUT_HEADER = 0, or if OUTPUT_HEADER is not set, then there will be no header in the output file</w:t>
+      </w:r>
+      <w:r>
+        <w:rPr>
+          <w:rFonts w:ascii="Courier New" w:hAnsi="Courier New" w:cs="Courier New"/>
+        </w:rPr>
+        <w:t xml:space="preserve"> and the file will start with the list of events</w:t>
+      </w:r>
+      <w:r>
+        <w:rPr>
+          <w:rFonts w:ascii="Courier New" w:hAnsi="Courier New" w:cs="Courier New"/>
+        </w:rPr>
+        <w:t>.</w:t>
+      </w:r>
+    </w:p>
+    <w:p>
+      <w:pPr>
+        <w:rPr>
+          <w:rFonts w:ascii="Courier New" w:hAnsi="Courier New" w:cs="Courier New"/>
+        </w:rPr>
+      </w:pPr>
+      <w:r>
+        <w:rPr>
+          <w:rFonts w:ascii="Courier New" w:hAnsi="Courier New" w:cs="Courier New"/>
+        </w:rPr>
+        <w:t xml:space="preserve">If there </w:t>
+      </w:r>
+      <w:r>
+        <w:rPr>
+          <w:rFonts w:ascii="Courier New" w:hAnsi="Courier New" w:cs="Courier New"/>
+        </w:rPr>
+        <w:t>is a header, it will be three lines, with the following format:</w:t>
+      </w:r>
+    </w:p>
+    <w:p>
+      <w:pPr>
+        <w:rPr>
+          <w:rFonts w:ascii="Courier New" w:hAnsi="Courier New" w:cs="Courier New"/>
+        </w:rPr>
+      </w:pPr>
+      <w:r>
+        <w:rPr>
+          <w:rFonts w:ascii="Courier New" w:hAnsi="Courier New" w:cs="Courier New"/>
+          <w:b/>
+        </w:rPr>
+        <w:t xml:space="preserve">CONFIG_OPT: </w:t>
+      </w:r>
+      <w:r>
+        <w:rPr>
+          <w:rFonts w:ascii="Courier New" w:hAnsi="Courier New" w:cs="Courier New"/>
+        </w:rPr>
+        <w:t xml:space="preserve">prod_mod  particle_id  nevents  q_glauber  impulse  seed </w:t>
+      </w:r>
+    </w:p>
+    <w:p>
+      <w:pPr>
+        <w:rPr>
+          <w:rFonts w:ascii="Courier New" w:hAnsi="Courier New" w:cs="Courier New"/>
+        </w:rPr>
+      </w:pPr>
+      <w:r>
+        <w:rPr>
+          <w:rFonts w:ascii="Courier New" w:hAnsi="Courier New" w:cs="Courier New"/>
+        </w:rPr>
+        <w:t>where prod_mod indicates if a wide or narrow resonance has been used, particle_id specifies the vector meson species (and decay channel) being produced, nevents indicates the total number of events in the simulation, q_glauber indicates if a quantum (=1) or classical (=0) Glauber has been selected, impulse indicates if the nuclear effects are being modelled (=0) or a simple impulse approx. is employed, and finally seed records the random number seed used when initializing the Monte Carlo. The config opt line is followed by two lines with brief descriptions of beams in the collision, with the format:</w:t>
+      </w:r>
+    </w:p>
+    <w:p>
+      <w:pPr>
+        <w:rPr>
+          <w:rFonts w:ascii="Courier New" w:hAnsi="Courier New" w:cs="Courier New"/>
+        </w:rPr>
+      </w:pPr>
+      <w:r>
+        <w:rPr>
+          <w:rFonts w:ascii="Courier New" w:hAnsi="Courier New" w:cs="Courier New"/>
+          <w:b/>
+        </w:rPr>
+        <w:t xml:space="preserve">BEAM_1(2): </w:t>
+      </w:r>
+      <w:r>
+        <w:rPr>
+          <w:rFonts w:ascii="Courier New" w:hAnsi="Courier New" w:cs="Courier New"/>
+        </w:rPr>
+        <w:t>beam1(2)Z  beam1(2)A  beam1(2)LorentzGamma</w:t>
+      </w:r>
+    </w:p>
+    <w:p>
+      <w:pPr>
+        <w:rPr>
+          <w:rFonts w:ascii="Courier New" w:hAnsi="Courier New" w:cs="Courier New"/>
+        </w:rPr>
+      </w:pPr>
+      <w:r>
+        <w:rPr>
+          <w:rFonts w:ascii="Courier New" w:hAnsi="Courier New" w:cs="Courier New"/>
+        </w:rPr>
+        <w:t>where beam1(2)Z is the is the charge of the particles in beam 1(2), beam1(2)A indicates the</w:t>
+      </w:r>
+      <w:r>
+        <w:rPr>
+          <w:rFonts w:ascii="Courier New" w:hAnsi="Courier New" w:cs="Courier New"/>
+          <w:b/>
+        </w:rPr>
+        <w:t xml:space="preserve"> </w:t>
+      </w:r>
+      <w:r>
+        <w:rPr>
+          <w:rFonts w:ascii="Courier New" w:hAnsi="Courier New" w:cs="Courier New"/>
+        </w:rPr>
+        <w:t>atomic number of beam 1(2) and beam1(2)LorentzGamma is the Lorentz gamma factor associated to beam 1(2)</w:t>
+      </w:r>
+    </w:p>
+    <w:p>
+      <w:pPr>
+        <w:rPr>
+          <w:rFonts w:ascii="Courier New" w:hAnsi="Courier New" w:cs="Courier New"/>
+        </w:rPr>
+      </w:pPr>
+    </w:p>
+    <w:p>
+      <w:pPr>
+        <w:rPr>
+          <w:rFonts w:ascii="Courier New" w:hAnsi="Courier New" w:cs="Courier New"/>
+        </w:rPr>
+      </w:pPr>
+      <w:r>
+        <w:rPr>
+          <w:rFonts w:ascii="Courier New" w:hAnsi="Courier New" w:cs="Courier New"/>
+        </w:rPr>
         <w:t>For each event, a summary line is printed, with the format</w:t>
       </w:r>
     </w:p>
@@ -8145,13 +9692,6 @@
           <w:rFonts w:ascii="Courier New" w:hAnsi="Courier New" w:cs="Courier New"/>
         </w:rPr>
       </w:pPr>
-    </w:p>
-    <w:p>
-      <w:pPr>
-        <w:rPr>
-          <w:rFonts w:ascii="Courier New" w:hAnsi="Courier New" w:cs="Courier New"/>
-        </w:rPr>
-      </w:pPr>
       <w:r>
         <w:rPr>
           <w:rFonts w:ascii="Courier New" w:hAnsi="Courier New" w:cs="Courier New"/>
@@ -8229,7 +9769,6 @@
         <w:rPr>
           <w:rFonts w:ascii="Courier New" w:hAnsi="Courier New" w:cs="Courier New"/>
         </w:rPr>
-        <w:lastRenderedPageBreak/>
         <w:t>where x, y, z and t are the 4-vector components of the vertex location, nv is the vertex number, nproc is a number intended to represent physical process (always set to 0), nparent is the track number of parent track (0 for primary vertex) and ndaughters is the number of daughter tracks from this vertex.</w:t>
       </w:r>
     </w:p>
@@ -8333,7 +9872,7 @@
           <w:noProof/>
         </w:rPr>
         <w:drawing>
-          <wp:inline distT="0" distB="0" distL="0" distR="0" wp14:anchorId="5E837E0A" wp14:editId="75873D97">
+          <wp:inline distT="0" distB="0" distL="0" distR="0">
             <wp:extent cx="7729220" cy="7806690"/>
             <wp:effectExtent l="0" t="0" r="0" b="0"/>
             <wp:docPr id="1" name="Picture" descr="C:\Users\sbutter\AppData\Local\Microsoft\Windows\INetCache\Content.Word\cd214.png"/>
@@ -8350,7 +9889,7 @@
                     </pic:cNvPicPr>
                   </pic:nvPicPr>
                   <pic:blipFill>
-                    <a:blip r:embed="rId11"/>
+                    <a:blip r:embed="rId17"/>
                     <a:stretch>
                       <a:fillRect/>
                     </a:stretch>
@@ -8394,7 +9933,6 @@
           <w:rFonts w:ascii="Courier New" w:hAnsi="Courier New" w:cs="Courier New"/>
           <w:sz w:val="32"/>
         </w:rPr>
-        <w:lastRenderedPageBreak/>
         <w:t>File Descriptions</w:t>
       </w:r>
     </w:p>
@@ -8887,14 +10425,7 @@
         <w:rPr>
           <w:rFonts w:ascii="Courier New" w:hAnsi="Courier New" w:cs="Courier New"/>
         </w:rPr>
-        <w:t xml:space="preserve">used by CMake to find the LHAPDF dependent options enabled. This was necessary for older versions of Pythia8, but this is no longer the case.  However, this file is being kept in the </w:t>
-      </w:r>
-      <w:r>
-        <w:rPr>
-          <w:rFonts w:ascii="Courier New" w:hAnsi="Courier New" w:cs="Courier New"/>
-        </w:rPr>
-        <w:lastRenderedPageBreak/>
-        <w:t>distribution for users that would like to re-enable it.  It searches for: Pythia.h and liblhapdfdummy</w:t>
+        <w:t>used by CMake to find the LHAPDF dependent options enabled. This was necessary for older versions of Pythia8, but this is no longer the case.  However, this file is being kept in the distribution for users that would like to re-enable it.  It searches for: Pythia.h and liblhapdfdummy</w:t>
       </w:r>
     </w:p>
     <w:p>
@@ -9602,7 +11133,6 @@
         <w:rPr>
           <w:rFonts w:ascii="Courier New" w:hAnsi="Courier New" w:cs="Courier New"/>
         </w:rPr>
-        <w:lastRenderedPageBreak/>
         <w:t>Ana.C</w:t>
       </w:r>
     </w:p>
@@ -9945,7 +11475,6 @@
         <w:rPr>
           <w:rFonts w:ascii="Courier New" w:hAnsi="Courier New" w:cs="Courier New"/>
         </w:rPr>
-        <w:lastRenderedPageBreak/>
         <w:tab/>
         <w:t>ConvertStarlightAsciiToTree.C</w:t>
       </w:r>
@@ -10561,7 +12090,6 @@
         <w:rPr>
           <w:rFonts w:ascii="Courier New" w:hAnsi="Courier New" w:cs="Courier New"/>
         </w:rPr>
-        <w:lastRenderedPageBreak/>
         <w:t xml:space="preserve">inherits from readLuminosity.  It is a base for class for functions to produce events that is overloaded by other classes (Gammagammaleptonpair, Gammagammasingle, Gammaavectormeson, starlightDpmJet, and starlightPythia). </w:t>
       </w:r>
     </w:p>
@@ -11261,7 +12789,6 @@
           <w:rFonts w:ascii="Courier New" w:hAnsi="Courier New" w:cs="Courier New"/>
           <w:b/>
         </w:rPr>
-        <w:lastRenderedPageBreak/>
         <w:t>Functions:</w:t>
       </w:r>
     </w:p>
@@ -12145,7 +13672,6 @@
           <w:sz w:val="20"/>
           <w:szCs w:val="21"/>
         </w:rPr>
-        <w:lastRenderedPageBreak/>
         <w:t>Gammagammaleptonpair::thetalep</w:t>
       </w:r>
       <w:r>
@@ -12778,7 +14304,6 @@
           <w:sz w:val="20"/>
           <w:szCs w:val="21"/>
         </w:rPr>
-        <w:lastRenderedPageBreak/>
         <w:t>incoherentPhotonNucleusLuminosity::~incoherentPhotonNucleusLuminosity</w:t>
       </w:r>
     </w:p>
@@ -13686,7 +15211,6 @@
         <w:rPr>
           <w:rFonts w:ascii="Courier New" w:hAnsi="Courier New" w:cs="Courier New"/>
         </w:rPr>
-        <w:lastRenderedPageBreak/>
         <w:t>inherits from photonNucleusCrossSection.  It calculates the cross-section for narrow resonance vector mesons.</w:t>
       </w:r>
     </w:p>
@@ -14473,7 +15997,6 @@
           <w:sz w:val="20"/>
           <w:szCs w:val="21"/>
         </w:rPr>
-        <w:lastRenderedPageBreak/>
         <w:t>photonNucleusCrossSection::~photonNucleusCrossSection</w:t>
       </w:r>
     </w:p>
@@ -15178,7 +16701,6 @@
         <w:rPr>
           <w:rFonts w:ascii="Courier New" w:hAnsi="Courier New" w:cs="Courier New"/>
         </w:rPr>
-        <w:lastRenderedPageBreak/>
         <w:t>sets up functions needed to make cross-section calculations for general photonuclear interactions modeled with DPMJET.</w:t>
       </w:r>
     </w:p>
@@ -16133,7 +17655,6 @@
         <w:rPr>
           <w:rFonts w:ascii="Courier New" w:hAnsi="Courier New" w:cs="Courier New"/>
         </w:rPr>
-        <w:lastRenderedPageBreak/>
         <w:t xml:space="preserve">inherits from the eventChannel class.  It includes methods to calculate diffractive events with Pythia6.  </w:t>
       </w:r>
       <w:r>
@@ -17102,7 +18623,6 @@
           <w:sz w:val="20"/>
           <w:szCs w:val="21"/>
         </w:rPr>
-        <w:lastRenderedPageBreak/>
         <w:t>wideResonanceCrossSection::crossSectionCalculation</w:t>
       </w:r>
       <w:r>
@@ -19228,7 +20748,6 @@
           <w:rFonts w:ascii="Courier New" w:hAnsi="Courier New" w:cs="Courier New"/>
           <w:sz w:val="20"/>
         </w:rPr>
-        <w:lastRenderedPageBreak/>
         <w:tab/>
       </w:r>
       <w:r>
@@ -22822,7 +24341,6 @@
           <w:sz w:val="20"/>
           <w:szCs w:val="21"/>
         </w:rPr>
-        <w:lastRenderedPageBreak/>
         <w:t>twoBodyDecay</w:t>
       </w:r>
     </w:p>
@@ -24547,7 +26065,6 @@
           <w:rFonts w:ascii="Courier New" w:hAnsi="Courier New" w:cs="Courier New"/>
           <w:sz w:val="20"/>
         </w:rPr>
-        <w:lastRenderedPageBreak/>
         <w:tab/>
       </w:r>
       <w:r>
@@ -26623,7 +28140,6 @@
           <w:rFonts w:ascii="Courier New" w:hAnsi="Courier New" w:cs="Courier New"/>
           <w:sz w:val="20"/>
         </w:rPr>
-        <w:lastRenderedPageBreak/>
         <w:tab/>
       </w:r>
       <w:r>
@@ -28736,7 +30252,6 @@
           <w:rFonts w:ascii="Courier New" w:hAnsi="Courier New" w:cs="Courier New"/>
           <w:sz w:val="20"/>
         </w:rPr>
-        <w:lastRenderedPageBreak/>
         <w:tab/>
       </w:r>
       <w:r>
@@ -30550,7 +32065,6 @@
           <w:rFonts w:ascii="Courier New" w:hAnsi="Courier New" w:cs="Courier New"/>
           <w:sz w:val="20"/>
         </w:rPr>
-        <w:lastRenderedPageBreak/>
         <w:tab/>
       </w:r>
       <w:r>
@@ -32605,7 +34119,6 @@
           <w:rFonts w:ascii="Courier New" w:hAnsi="Courier New" w:cs="Courier New"/>
           <w:sz w:val="20"/>
         </w:rPr>
-        <w:lastRenderedPageBreak/>
         <w:tab/>
       </w:r>
       <w:r>
@@ -34213,7 +35726,6 @@
           <w:rFonts w:ascii="Courier New" w:hAnsi="Courier New" w:cs="Courier New"/>
           <w:b/>
         </w:rPr>
-        <w:lastRenderedPageBreak/>
         <w:tab/>
       </w:r>
       <w:r>
@@ -36287,7 +37799,6 @@
           <w:rFonts w:ascii="Courier New" w:hAnsi="Courier New" w:cs="Courier New"/>
           <w:sz w:val="20"/>
         </w:rPr>
-        <w:lastRenderedPageBreak/>
         <w:tab/>
       </w:r>
       <w:r>
@@ -37963,7 +39474,6 @@
           <w:rFonts w:ascii="Courier New" w:hAnsi="Courier New" w:cs="Courier New"/>
           <w:sz w:val="20"/>
         </w:rPr>
-        <w:lastRenderedPageBreak/>
         <w:tab/>
       </w:r>
       <w:r>
@@ -40115,7 +41625,6 @@
           <w:rFonts w:ascii="Courier New" w:hAnsi="Courier New" w:cs="Courier New"/>
           <w:b/>
         </w:rPr>
-        <w:lastRenderedPageBreak/>
         <w:tab/>
       </w:r>
       <w:r>
@@ -43947,7 +45456,6 @@
           <w:rFonts w:ascii="Courier New" w:hAnsi="Courier New" w:cs="Courier New"/>
           <w:sz w:val="20"/>
         </w:rPr>
-        <w:lastRenderedPageBreak/>
         <w:tab/>
       </w:r>
       <w:r>
@@ -44828,10 +46336,9 @@
       </w:r>
     </w:p>
     <w:sectPr>
-      <w:footerReference w:type="default" r:id="rId12"/>
+      <w:footerReference w:type="default" r:id="rId18"/>
       <w:pgSz w:w="12240" w:h="15840"/>
-      <w:pgMar w:top="1440" w:right="1502" w:bottom="1440" w:left="1501" w:header="0" w:footer="720" w:gutter="0"/>
-      <w:cols w:space="720"/>
+      <w:pgMar w:top="1440" w:right="1502" w:bottom="1440" w:left="1501" w:header="0" w:gutter="0"/>
       <w:formProt w:val="0"/>
       <w:docGrid w:linePitch="360" w:charSpace="-2049"/>
     </w:sectPr>
@@ -44840,7 +46347,7 @@
 </file>
 
 <file path=word/endnotes.xml><?xml version="1.0" encoding="utf-8"?>
-<w:endnotes xmlns:wpc="http://schemas.microsoft.com/office/word/2010/wordprocessingCanvas" xmlns:cx="http://schemas.microsoft.com/office/drawing/2014/chartex" xmlns:cx1="http://schemas.microsoft.com/office/drawing/2015/9/8/chartex" xmlns:cx2="http://schemas.microsoft.com/office/drawing/2015/10/21/chartex" xmlns:cx3="http://schemas.microsoft.com/office/drawing/2016/5/9/chartex" xmlns:cx4="http://schemas.microsoft.com/office/drawing/2016/5/10/chartex" xmlns:cx5="http://schemas.microsoft.com/office/drawing/2016/5/11/chartex" xmlns:cx6="http://schemas.microsoft.com/office/drawing/2016/5/12/chartex" xmlns:cx7="http://schemas.microsoft.com/office/drawing/2016/5/13/chartex" xmlns:cx8="http://schemas.microsoft.com/office/drawing/2016/5/14/chartex" xmlns:mc="http://schemas.openxmlformats.org/markup-compatibility/2006" xmlns:aink="http://schemas.microsoft.com/office/drawing/2016/ink" xmlns:am3d="http://schemas.microsoft.com/office/drawing/2017/model3d" xmlns:o="urn:schemas-microsoft-com:office:office" xmlns:r="http://schemas.openxmlformats.org/officeDocument/2006/relationships" xmlns:m="http://schemas.openxmlformats.org/officeDocument/2006/math" xmlns:v="urn:schemas-microsoft-com:vml" xmlns:wp14="http://schemas.microsoft.com/office/word/2010/wordprocessingDrawing" xmlns:wp="http://schemas.openxmlformats.org/drawingml/2006/wordprocessingDrawing" xmlns:w10="urn:schemas-microsoft-com:office:word" xmlns:w="http://schemas.openxmlformats.org/wordprocessingml/2006/main" xmlns:w14="http://schemas.microsoft.com/office/word/2010/wordml" xmlns:w15="http://schemas.microsoft.com/office/word/2012/wordml" xmlns:w16cid="http://schemas.microsoft.com/office/word/2016/wordml/cid" xmlns:w16se="http://schemas.microsoft.com/office/word/2015/wordml/symex" xmlns:wpg="http://schemas.microsoft.com/office/word/2010/wordprocessingGroup" xmlns:wpi="http://schemas.microsoft.com/office/word/2010/wordprocessingInk" xmlns:wne="http://schemas.microsoft.com/office/word/2006/wordml" xmlns:wps="http://schemas.microsoft.com/office/word/2010/wordprocessingShape" mc:Ignorable="w14 w15 w16se w16cid wp14">
+<w:endnotes xmlns:mo="http://schemas.microsoft.com/office/mac/office/2008/main" xmlns:ve="http://schemas.openxmlformats.org/markup-compatibility/2006" xmlns:mv="urn:schemas-microsoft-com:mac:vml" xmlns:o="urn:schemas-microsoft-com:office:office" xmlns:r="http://schemas.openxmlformats.org/officeDocument/2006/relationships" xmlns:m="http://schemas.openxmlformats.org/officeDocument/2006/math" xmlns:v="urn:schemas-microsoft-com:vml" xmlns:wp="http://schemas.openxmlformats.org/drawingml/2006/wordprocessingDrawing" xmlns:w10="urn:schemas-microsoft-com:office:word" xmlns:w="http://schemas.openxmlformats.org/wordprocessingml/2006/main" xmlns:wne="http://schemas.microsoft.com/office/word/2006/wordml">
   <w:endnote w:type="separator" w:id="-1">
     <w:p>
       <w:pPr>
@@ -44865,7 +46372,7 @@
 </file>
 
 <file path=word/footer1.xml><?xml version="1.0" encoding="utf-8"?>
-<w:ftr xmlns:wpc="http://schemas.microsoft.com/office/word/2010/wordprocessingCanvas" xmlns:cx="http://schemas.microsoft.com/office/drawing/2014/chartex" xmlns:cx1="http://schemas.microsoft.com/office/drawing/2015/9/8/chartex" xmlns:cx2="http://schemas.microsoft.com/office/drawing/2015/10/21/chartex" xmlns:cx3="http://schemas.microsoft.com/office/drawing/2016/5/9/chartex" xmlns:cx4="http://schemas.microsoft.com/office/drawing/2016/5/10/chartex" xmlns:cx5="http://schemas.microsoft.com/office/drawing/2016/5/11/chartex" xmlns:cx6="http://schemas.microsoft.com/office/drawing/2016/5/12/chartex" xmlns:cx7="http://schemas.microsoft.com/office/drawing/2016/5/13/chartex" xmlns:cx8="http://schemas.microsoft.com/office/drawing/2016/5/14/chartex" xmlns:mc="http://schemas.openxmlformats.org/markup-compatibility/2006" xmlns:aink="http://schemas.microsoft.com/office/drawing/2016/ink" xmlns:am3d="http://schemas.microsoft.com/office/drawing/2017/model3d" xmlns:o="urn:schemas-microsoft-com:office:office" xmlns:r="http://schemas.openxmlformats.org/officeDocument/2006/relationships" xmlns:m="http://schemas.openxmlformats.org/officeDocument/2006/math" xmlns:v="urn:schemas-microsoft-com:vml" xmlns:wp14="http://schemas.microsoft.com/office/word/2010/wordprocessingDrawing" xmlns:wp="http://schemas.openxmlformats.org/drawingml/2006/wordprocessingDrawing" xmlns:w10="urn:schemas-microsoft-com:office:word" xmlns:w="http://schemas.openxmlformats.org/wordprocessingml/2006/main" xmlns:w14="http://schemas.microsoft.com/office/word/2010/wordml" xmlns:w15="http://schemas.microsoft.com/office/word/2012/wordml" xmlns:w16cid="http://schemas.microsoft.com/office/word/2016/wordml/cid" xmlns:w16se="http://schemas.microsoft.com/office/word/2015/wordml/symex" xmlns:wpg="http://schemas.microsoft.com/office/word/2010/wordprocessingGroup" xmlns:wpi="http://schemas.microsoft.com/office/word/2010/wordprocessingInk" xmlns:wne="http://schemas.microsoft.com/office/word/2006/wordml" xmlns:wps="http://schemas.microsoft.com/office/word/2010/wordprocessingShape" mc:Ignorable="w14 w15 w16se w16cid wp14">
+<w:ftr xmlns:mo="http://schemas.microsoft.com/office/mac/office/2008/main" xmlns:ve="http://schemas.openxmlformats.org/markup-compatibility/2006" xmlns:mv="urn:schemas-microsoft-com:mac:vml" xmlns:o="urn:schemas-microsoft-com:office:office" xmlns:r="http://schemas.openxmlformats.org/officeDocument/2006/relationships" xmlns:m="http://schemas.openxmlformats.org/officeDocument/2006/math" xmlns:v="urn:schemas-microsoft-com:vml" xmlns:wp="http://schemas.openxmlformats.org/drawingml/2006/wordprocessingDrawing" xmlns:w10="urn:schemas-microsoft-com:office:word" xmlns:w="http://schemas.openxmlformats.org/wordprocessingml/2006/main" xmlns:wne="http://schemas.microsoft.com/office/word/2006/wordml">
   <w:sdt>
     <w:sdtPr>
       <w:id w:val="12502307"/>
@@ -44874,7 +46381,6 @@
         <w:docPartUnique/>
       </w:docPartObj>
     </w:sdtPr>
-    <w:sdtEndPr/>
     <w:sdtContent>
       <w:p>
         <w:pPr>
@@ -44894,7 +46400,7 @@
           <w:rPr>
             <w:noProof/>
           </w:rPr>
-          <w:t>9</w:t>
+          <w:t>45</w:t>
         </w:r>
         <w:r>
           <w:fldChar w:fldCharType="end"/>
@@ -44911,7 +46417,7 @@
 </file>
 
 <file path=word/footnotes.xml><?xml version="1.0" encoding="utf-8"?>
-<w:footnotes xmlns:wpc="http://schemas.microsoft.com/office/word/2010/wordprocessingCanvas" xmlns:cx="http://schemas.microsoft.com/office/drawing/2014/chartex" xmlns:cx1="http://schemas.microsoft.com/office/drawing/2015/9/8/chartex" xmlns:cx2="http://schemas.microsoft.com/office/drawing/2015/10/21/chartex" xmlns:cx3="http://schemas.microsoft.com/office/drawing/2016/5/9/chartex" xmlns:cx4="http://schemas.microsoft.com/office/drawing/2016/5/10/chartex" xmlns:cx5="http://schemas.microsoft.com/office/drawing/2016/5/11/chartex" xmlns:cx6="http://schemas.microsoft.com/office/drawing/2016/5/12/chartex" xmlns:cx7="http://schemas.microsoft.com/office/drawing/2016/5/13/chartex" xmlns:cx8="http://schemas.microsoft.com/office/drawing/2016/5/14/chartex" xmlns:mc="http://schemas.openxmlformats.org/markup-compatibility/2006" xmlns:aink="http://schemas.microsoft.com/office/drawing/2016/ink" xmlns:am3d="http://schemas.microsoft.com/office/drawing/2017/model3d" xmlns:o="urn:schemas-microsoft-com:office:office" xmlns:r="http://schemas.openxmlformats.org/officeDocument/2006/relationships" xmlns:m="http://schemas.openxmlformats.org/officeDocument/2006/math" xmlns:v="urn:schemas-microsoft-com:vml" xmlns:wp14="http://schemas.microsoft.com/office/word/2010/wordprocessingDrawing" xmlns:wp="http://schemas.openxmlformats.org/drawingml/2006/wordprocessingDrawing" xmlns:w10="urn:schemas-microsoft-com:office:word" xmlns:w="http://schemas.openxmlformats.org/wordprocessingml/2006/main" xmlns:w14="http://schemas.microsoft.com/office/word/2010/wordml" xmlns:w15="http://schemas.microsoft.com/office/word/2012/wordml" xmlns:w16cid="http://schemas.microsoft.com/office/word/2016/wordml/cid" xmlns:w16se="http://schemas.microsoft.com/office/word/2015/wordml/symex" xmlns:wpg="http://schemas.microsoft.com/office/word/2010/wordprocessingGroup" xmlns:wpi="http://schemas.microsoft.com/office/word/2010/wordprocessingInk" xmlns:wne="http://schemas.microsoft.com/office/word/2006/wordml" xmlns:wps="http://schemas.microsoft.com/office/word/2010/wordprocessingShape" mc:Ignorable="w14 w15 w16se w16cid wp14">
+<w:footnotes xmlns:mo="http://schemas.microsoft.com/office/mac/office/2008/main" xmlns:ve="http://schemas.openxmlformats.org/markup-compatibility/2006" xmlns:mv="urn:schemas-microsoft-com:mac:vml" xmlns:o="urn:schemas-microsoft-com:office:office" xmlns:r="http://schemas.openxmlformats.org/officeDocument/2006/relationships" xmlns:m="http://schemas.openxmlformats.org/officeDocument/2006/math" xmlns:v="urn:schemas-microsoft-com:vml" xmlns:wp="http://schemas.openxmlformats.org/drawingml/2006/wordprocessingDrawing" xmlns:w10="urn:schemas-microsoft-com:office:word" xmlns:w="http://schemas.openxmlformats.org/wordprocessingml/2006/main" xmlns:wne="http://schemas.microsoft.com/office/word/2006/wordml">
   <w:footnote w:type="separator" w:id="-1">
     <w:p>
       <w:pPr>
@@ -44936,7 +46442,7 @@
 </file>
 
 <file path=word/styles.xml><?xml version="1.0" encoding="utf-8"?>
-<w:styles xmlns:mc="http://schemas.openxmlformats.org/markup-compatibility/2006" xmlns:r="http://schemas.openxmlformats.org/officeDocument/2006/relationships" xmlns:w="http://schemas.openxmlformats.org/wordprocessingml/2006/main" xmlns:w14="http://schemas.microsoft.com/office/word/2010/wordml" xmlns:w15="http://schemas.microsoft.com/office/word/2012/wordml" xmlns:w16cid="http://schemas.microsoft.com/office/word/2016/wordml/cid" xmlns:w16se="http://schemas.microsoft.com/office/word/2015/wordml/symex" mc:Ignorable="w14 w15 w16se w16cid">
+<w:styles xmlns:r="http://schemas.openxmlformats.org/officeDocument/2006/relationships" xmlns:w="http://schemas.openxmlformats.org/wordprocessingml/2006/main">
   <w:docDefaults>
     <w:rPrDefault>
       <w:rPr>
@@ -44952,386 +46458,11 @@
       </w:pPr>
     </w:pPrDefault>
   </w:docDefaults>
-  <w:latentStyles w:defLockedState="0" w:defUIPriority="99" w:defSemiHidden="0" w:defUnhideWhenUsed="0" w:defQFormat="0" w:count="375">
-    <w:lsdException w:name="Normal" w:uiPriority="0" w:qFormat="1"/>
-    <w:lsdException w:name="heading 1" w:uiPriority="9" w:qFormat="1"/>
-    <w:lsdException w:name="heading 2" w:semiHidden="1" w:uiPriority="9" w:unhideWhenUsed="1" w:qFormat="1"/>
-    <w:lsdException w:name="heading 3" w:semiHidden="1" w:uiPriority="9" w:unhideWhenUsed="1" w:qFormat="1"/>
-    <w:lsdException w:name="heading 4" w:semiHidden="1" w:uiPriority="9" w:unhideWhenUsed="1" w:qFormat="1"/>
-    <w:lsdException w:name="heading 5" w:semiHidden="1" w:uiPriority="9" w:unhideWhenUsed="1" w:qFormat="1"/>
-    <w:lsdException w:name="heading 6" w:semiHidden="1" w:uiPriority="9" w:unhideWhenUsed="1" w:qFormat="1"/>
-    <w:lsdException w:name="heading 7" w:semiHidden="1" w:uiPriority="9" w:unhideWhenUsed="1" w:qFormat="1"/>
-    <w:lsdException w:name="heading 8" w:semiHidden="1" w:uiPriority="9" w:unhideWhenUsed="1" w:qFormat="1"/>
-    <w:lsdException w:name="heading 9" w:semiHidden="1" w:uiPriority="9" w:unhideWhenUsed="1" w:qFormat="1"/>
-    <w:lsdException w:name="index 1" w:semiHidden="1" w:unhideWhenUsed="1"/>
-    <w:lsdException w:name="index 2" w:semiHidden="1" w:unhideWhenUsed="1"/>
-    <w:lsdException w:name="index 3" w:semiHidden="1" w:unhideWhenUsed="1"/>
-    <w:lsdException w:name="index 4" w:semiHidden="1" w:unhideWhenUsed="1"/>
-    <w:lsdException w:name="index 5" w:semiHidden="1" w:unhideWhenUsed="1"/>
-    <w:lsdException w:name="index 6" w:semiHidden="1" w:unhideWhenUsed="1"/>
-    <w:lsdException w:name="index 7" w:semiHidden="1" w:unhideWhenUsed="1"/>
-    <w:lsdException w:name="index 8" w:semiHidden="1" w:unhideWhenUsed="1"/>
-    <w:lsdException w:name="index 9" w:semiHidden="1" w:unhideWhenUsed="1"/>
-    <w:lsdException w:name="toc 1" w:semiHidden="1" w:uiPriority="39" w:unhideWhenUsed="1"/>
-    <w:lsdException w:name="toc 2" w:semiHidden="1" w:uiPriority="39" w:unhideWhenUsed="1"/>
-    <w:lsdException w:name="toc 3" w:semiHidden="1" w:uiPriority="39" w:unhideWhenUsed="1"/>
-    <w:lsdException w:name="toc 4" w:semiHidden="1" w:uiPriority="39" w:unhideWhenUsed="1"/>
-    <w:lsdException w:name="toc 5" w:semiHidden="1" w:uiPriority="39" w:unhideWhenUsed="1"/>
-    <w:lsdException w:name="toc 6" w:semiHidden="1" w:uiPriority="39" w:unhideWhenUsed="1"/>
-    <w:lsdException w:name="toc 7" w:semiHidden="1" w:uiPriority="39" w:unhideWhenUsed="1"/>
-    <w:lsdException w:name="toc 8" w:semiHidden="1" w:uiPriority="39" w:unhideWhenUsed="1"/>
-    <w:lsdException w:name="toc 9" w:semiHidden="1" w:uiPriority="39" w:unhideWhenUsed="1"/>
-    <w:lsdException w:name="Normal Indent" w:semiHidden="1" w:unhideWhenUsed="1"/>
-    <w:lsdException w:name="footnote text" w:semiHidden="1" w:unhideWhenUsed="1"/>
-    <w:lsdException w:name="annotation text" w:semiHidden="1" w:unhideWhenUsed="1"/>
-    <w:lsdException w:name="header" w:semiHidden="1" w:unhideWhenUsed="1"/>
-    <w:lsdException w:name="footer" w:semiHidden="1" w:unhideWhenUsed="1"/>
-    <w:lsdException w:name="index heading" w:semiHidden="1" w:unhideWhenUsed="1"/>
-    <w:lsdException w:name="caption" w:semiHidden="1" w:uiPriority="35" w:unhideWhenUsed="1" w:qFormat="1"/>
-    <w:lsdException w:name="table of figures" w:semiHidden="1" w:unhideWhenUsed="1"/>
-    <w:lsdException w:name="envelope address" w:semiHidden="1" w:unhideWhenUsed="1"/>
-    <w:lsdException w:name="envelope return" w:semiHidden="1" w:unhideWhenUsed="1"/>
-    <w:lsdException w:name="footnote reference" w:semiHidden="1" w:unhideWhenUsed="1"/>
-    <w:lsdException w:name="annotation reference" w:semiHidden="1" w:unhideWhenUsed="1"/>
-    <w:lsdException w:name="line number" w:semiHidden="1" w:unhideWhenUsed="1"/>
-    <w:lsdException w:name="page number" w:semiHidden="1" w:unhideWhenUsed="1"/>
-    <w:lsdException w:name="endnote reference" w:semiHidden="1" w:unhideWhenUsed="1"/>
-    <w:lsdException w:name="endnote text" w:semiHidden="1" w:unhideWhenUsed="1"/>
-    <w:lsdException w:name="table of authorities" w:semiHidden="1" w:unhideWhenUsed="1"/>
-    <w:lsdException w:name="macro" w:semiHidden="1" w:unhideWhenUsed="1"/>
-    <w:lsdException w:name="toa heading" w:semiHidden="1" w:unhideWhenUsed="1"/>
-    <w:lsdException w:name="List" w:semiHidden="1" w:unhideWhenUsed="1"/>
-    <w:lsdException w:name="List Bullet" w:semiHidden="1" w:unhideWhenUsed="1"/>
-    <w:lsdException w:name="List Number" w:semiHidden="1" w:unhideWhenUsed="1"/>
-    <w:lsdException w:name="List 2" w:semiHidden="1" w:unhideWhenUsed="1"/>
-    <w:lsdException w:name="List 3" w:semiHidden="1" w:unhideWhenUsed="1"/>
-    <w:lsdException w:name="List 4" w:semiHidden="1" w:unhideWhenUsed="1"/>
-    <w:lsdException w:name="List 5" w:semiHidden="1" w:unhideWhenUsed="1"/>
-    <w:lsdException w:name="List Bullet 2" w:semiHidden="1" w:unhideWhenUsed="1"/>
-    <w:lsdException w:name="List Bullet 3" w:semiHidden="1" w:unhideWhenUsed="1"/>
-    <w:lsdException w:name="List Bullet 4" w:semiHidden="1" w:unhideWhenUsed="1"/>
-    <w:lsdException w:name="List Bullet 5" w:semiHidden="1" w:unhideWhenUsed="1"/>
-    <w:lsdException w:name="List Number 2" w:semiHidden="1" w:unhideWhenUsed="1"/>
-    <w:lsdException w:name="List Number 3" w:semiHidden="1" w:unhideWhenUsed="1"/>
-    <w:lsdException w:name="List Number 4" w:semiHidden="1" w:unhideWhenUsed="1"/>
-    <w:lsdException w:name="List Number 5" w:semiHidden="1" w:unhideWhenUsed="1"/>
-    <w:lsdException w:name="Title" w:uiPriority="10" w:qFormat="1"/>
-    <w:lsdException w:name="Closing" w:semiHidden="1" w:unhideWhenUsed="1"/>
-    <w:lsdException w:name="Signature" w:semiHidden="1" w:unhideWhenUsed="1"/>
-    <w:lsdException w:name="Default Paragraph Font" w:semiHidden="1" w:uiPriority="1" w:unhideWhenUsed="1"/>
-    <w:lsdException w:name="Body Text" w:semiHidden="1" w:unhideWhenUsed="1"/>
-    <w:lsdException w:name="Body Text Indent" w:semiHidden="1" w:unhideWhenUsed="1"/>
-    <w:lsdException w:name="List Continue" w:semiHidden="1" w:unhideWhenUsed="1"/>
-    <w:lsdException w:name="List Continue 2" w:semiHidden="1" w:unhideWhenUsed="1"/>
-    <w:lsdException w:name="List Continue 3" w:semiHidden="1" w:unhideWhenUsed="1"/>
-    <w:lsdException w:name="List Continue 4" w:semiHidden="1" w:unhideWhenUsed="1"/>
-    <w:lsdException w:name="List Continue 5" w:semiHidden="1" w:unhideWhenUsed="1"/>
-    <w:lsdException w:name="Message Header" w:semiHidden="1" w:unhideWhenUsed="1"/>
-    <w:lsdException w:name="Subtitle" w:uiPriority="11" w:qFormat="1"/>
-    <w:lsdException w:name="Salutation" w:semiHidden="1" w:unhideWhenUsed="1"/>
-    <w:lsdException w:name="Date" w:semiHidden="1" w:unhideWhenUsed="1"/>
-    <w:lsdException w:name="Body Text First Indent" w:semiHidden="1" w:unhideWhenUsed="1"/>
-    <w:lsdException w:name="Body Text First Indent 2" w:semiHidden="1" w:unhideWhenUsed="1"/>
-    <w:lsdException w:name="Note Heading" w:semiHidden="1" w:unhideWhenUsed="1"/>
-    <w:lsdException w:name="Body Text 2" w:semiHidden="1" w:unhideWhenUsed="1"/>
-    <w:lsdException w:name="Body Text 3" w:semiHidden="1" w:unhideWhenUsed="1"/>
-    <w:lsdException w:name="Body Text Indent 2" w:semiHidden="1" w:unhideWhenUsed="1"/>
-    <w:lsdException w:name="Body Text Indent 3" w:semiHidden="1" w:unhideWhenUsed="1"/>
-    <w:lsdException w:name="Block Text" w:semiHidden="1" w:unhideWhenUsed="1"/>
-    <w:lsdException w:name="Hyperlink" w:semiHidden="1" w:unhideWhenUsed="1"/>
-    <w:lsdException w:name="FollowedHyperlink" w:semiHidden="1" w:unhideWhenUsed="1"/>
-    <w:lsdException w:name="Strong" w:uiPriority="22" w:qFormat="1"/>
-    <w:lsdException w:name="Emphasis" w:uiPriority="20" w:qFormat="1"/>
-    <w:lsdException w:name="Document Map" w:semiHidden="1" w:unhideWhenUsed="1"/>
-    <w:lsdException w:name="Plain Text" w:semiHidden="1" w:unhideWhenUsed="1"/>
-    <w:lsdException w:name="E-mail Signature" w:semiHidden="1" w:unhideWhenUsed="1"/>
-    <w:lsdException w:name="HTML Top of Form" w:semiHidden="1" w:unhideWhenUsed="1"/>
-    <w:lsdException w:name="HTML Bottom of Form" w:semiHidden="1" w:unhideWhenUsed="1"/>
-    <w:lsdException w:name="Normal (Web)" w:semiHidden="1" w:unhideWhenUsed="1"/>
-    <w:lsdException w:name="HTML Acronym" w:semiHidden="1" w:unhideWhenUsed="1"/>
-    <w:lsdException w:name="HTML Address" w:semiHidden="1" w:unhideWhenUsed="1"/>
-    <w:lsdException w:name="HTML Cite" w:semiHidden="1" w:unhideWhenUsed="1"/>
-    <w:lsdException w:name="HTML Code" w:semiHidden="1" w:unhideWhenUsed="1"/>
-    <w:lsdException w:name="HTML Definition" w:semiHidden="1" w:unhideWhenUsed="1"/>
-    <w:lsdException w:name="HTML Keyboard" w:semiHidden="1" w:unhideWhenUsed="1"/>
-    <w:lsdException w:name="HTML Preformatted" w:semiHidden="1" w:unhideWhenUsed="1"/>
-    <w:lsdException w:name="HTML Sample" w:semiHidden="1" w:unhideWhenUsed="1"/>
-    <w:lsdException w:name="HTML Typewriter" w:semiHidden="1" w:unhideWhenUsed="1"/>
-    <w:lsdException w:name="HTML Variable" w:semiHidden="1" w:unhideWhenUsed="1"/>
-    <w:lsdException w:name="Normal Table" w:semiHidden="1" w:unhideWhenUsed="1"/>
-    <w:lsdException w:name="annotation subject" w:semiHidden="1" w:unhideWhenUsed="1"/>
-    <w:lsdException w:name="No List" w:semiHidden="1" w:unhideWhenUsed="1"/>
-    <w:lsdException w:name="Outline List 1" w:semiHidden="1" w:unhideWhenUsed="1"/>
-    <w:lsdException w:name="Outline List 2" w:semiHidden="1" w:unhideWhenUsed="1"/>
-    <w:lsdException w:name="Outline List 3" w:semiHidden="1" w:unhideWhenUsed="1"/>
-    <w:lsdException w:name="Table Simple 1" w:semiHidden="1" w:unhideWhenUsed="1"/>
-    <w:lsdException w:name="Table Simple 2" w:semiHidden="1" w:unhideWhenUsed="1"/>
-    <w:lsdException w:name="Table Simple 3" w:semiHidden="1" w:unhideWhenUsed="1"/>
-    <w:lsdException w:name="Table Classic 1" w:semiHidden="1" w:unhideWhenUsed="1"/>
-    <w:lsdException w:name="Table Classic 2" w:semiHidden="1" w:unhideWhenUsed="1"/>
-    <w:lsdException w:name="Table Classic 3" w:semiHidden="1" w:unhideWhenUsed="1"/>
-    <w:lsdException w:name="Table Classic 4" w:semiHidden="1" w:unhideWhenUsed="1"/>
-    <w:lsdException w:name="Table Colorful 1" w:semiHidden="1" w:unhideWhenUsed="1"/>
-    <w:lsdException w:name="Table Colorful 2" w:semiHidden="1" w:unhideWhenUsed="1"/>
-    <w:lsdException w:name="Table Colorful 3" w:semiHidden="1" w:unhideWhenUsed="1"/>
-    <w:lsdException w:name="Table Columns 1" w:semiHidden="1" w:unhideWhenUsed="1"/>
-    <w:lsdException w:name="Table Columns 2" w:semiHidden="1" w:unhideWhenUsed="1"/>
-    <w:lsdException w:name="Table Columns 3" w:semiHidden="1" w:unhideWhenUsed="1"/>
-    <w:lsdException w:name="Table Columns 4" w:semiHidden="1" w:unhideWhenUsed="1"/>
-    <w:lsdException w:name="Table Columns 5" w:semiHidden="1" w:unhideWhenUsed="1"/>
-    <w:lsdException w:name="Table Grid 1" w:semiHidden="1" w:unhideWhenUsed="1"/>
-    <w:lsdException w:name="Table Grid 2" w:semiHidden="1" w:unhideWhenUsed="1"/>
-    <w:lsdException w:name="Table Grid 3" w:semiHidden="1" w:unhideWhenUsed="1"/>
-    <w:lsdException w:name="Table Grid 4" w:semiHidden="1" w:unhideWhenUsed="1"/>
-    <w:lsdException w:name="Table Grid 5" w:semiHidden="1" w:unhideWhenUsed="1"/>
-    <w:lsdException w:name="Table Grid 6" w:semiHidden="1" w:unhideWhenUsed="1"/>
-    <w:lsdException w:name="Table Grid 7" w:semiHidden="1" w:unhideWhenUsed="1"/>
-    <w:lsdException w:name="Table Grid 8" w:semiHidden="1" w:unhideWhenUsed="1"/>
-    <w:lsdException w:name="Table List 1" w:semiHidden="1" w:unhideWhenUsed="1"/>
-    <w:lsdException w:name="Table List 2" w:semiHidden="1" w:unhideWhenUsed="1"/>
-    <w:lsdException w:name="Table List 3" w:semiHidden="1" w:unhideWhenUsed="1"/>
-    <w:lsdException w:name="Table List 4" w:semiHidden="1" w:unhideWhenUsed="1"/>
-    <w:lsdException w:name="Table List 5" w:semiHidden="1" w:unhideWhenUsed="1"/>
-    <w:lsdException w:name="Table List 6" w:semiHidden="1" w:unhideWhenUsed="1"/>
-    <w:lsdException w:name="Table List 7" w:semiHidden="1" w:unhideWhenUsed="1"/>
-    <w:lsdException w:name="Table List 8" w:semiHidden="1" w:unhideWhenUsed="1"/>
-    <w:lsdException w:name="Table 3D effects 1" w:semiHidden="1" w:unhideWhenUsed="1"/>
-    <w:lsdException w:name="Table 3D effects 2" w:semiHidden="1" w:unhideWhenUsed="1"/>
-    <w:lsdException w:name="Table 3D effects 3" w:semiHidden="1" w:unhideWhenUsed="1"/>
-    <w:lsdException w:name="Table Contemporary" w:semiHidden="1" w:unhideWhenUsed="1"/>
-    <w:lsdException w:name="Table Elegant" w:semiHidden="1" w:unhideWhenUsed="1"/>
-    <w:lsdException w:name="Table Professional" w:semiHidden="1" w:unhideWhenUsed="1"/>
-    <w:lsdException w:name="Table Subtle 1" w:semiHidden="1" w:unhideWhenUsed="1"/>
-    <w:lsdException w:name="Table Subtle 2" w:semiHidden="1" w:unhideWhenUsed="1"/>
-    <w:lsdException w:name="Table Web 1" w:semiHidden="1" w:unhideWhenUsed="1"/>
-    <w:lsdException w:name="Table Web 2" w:semiHidden="1" w:unhideWhenUsed="1"/>
-    <w:lsdException w:name="Table Web 3" w:semiHidden="1" w:unhideWhenUsed="1"/>
-    <w:lsdException w:name="Balloon Text" w:semiHidden="1" w:unhideWhenUsed="1"/>
-    <w:lsdException w:name="Table Grid" w:uiPriority="39"/>
-    <w:lsdException w:name="Table Theme" w:semiHidden="1" w:unhideWhenUsed="1"/>
-    <w:lsdException w:name="Placeholder Text" w:semiHidden="1"/>
-    <w:lsdException w:name="No Spacing" w:uiPriority="1" w:qFormat="1"/>
-    <w:lsdException w:name="Light Shading" w:uiPriority="60"/>
-    <w:lsdException w:name="Light List" w:uiPriority="61"/>
-    <w:lsdException w:name="Light Grid" w:uiPriority="62"/>
-    <w:lsdException w:name="Medium Shading 1" w:uiPriority="63"/>
-    <w:lsdException w:name="Medium Shading 2" w:uiPriority="64"/>
-    <w:lsdException w:name="Medium List 1" w:uiPriority="65"/>
-    <w:lsdException w:name="Medium List 2" w:uiPriority="66"/>
-    <w:lsdException w:name="Medium Grid 1" w:uiPriority="67"/>
-    <w:lsdException w:name="Medium Grid 2" w:uiPriority="68"/>
-    <w:lsdException w:name="Medium Grid 3" w:uiPriority="69"/>
-    <w:lsdException w:name="Dark List" w:uiPriority="70"/>
-    <w:lsdException w:name="Colorful Shading" w:uiPriority="71"/>
-    <w:lsdException w:name="Colorful List" w:uiPriority="72"/>
-    <w:lsdException w:name="Colorful Grid" w:uiPriority="73"/>
-    <w:lsdException w:name="Light Shading Accent 1" w:uiPriority="60"/>
-    <w:lsdException w:name="Light List Accent 1" w:uiPriority="61"/>
-    <w:lsdException w:name="Light Grid Accent 1" w:uiPriority="62"/>
-    <w:lsdException w:name="Medium Shading 1 Accent 1" w:uiPriority="63"/>
-    <w:lsdException w:name="Medium Shading 2 Accent 1" w:uiPriority="64"/>
-    <w:lsdException w:name="Medium List 1 Accent 1" w:uiPriority="65"/>
-    <w:lsdException w:name="Revision" w:semiHidden="1"/>
-    <w:lsdException w:name="List Paragraph" w:uiPriority="34" w:qFormat="1"/>
-    <w:lsdException w:name="Quote" w:uiPriority="29" w:qFormat="1"/>
-    <w:lsdException w:name="Intense Quote" w:uiPriority="30" w:qFormat="1"/>
-    <w:lsdException w:name="Medium List 2 Accent 1" w:uiPriority="66"/>
-    <w:lsdException w:name="Medium Grid 1 Accent 1" w:uiPriority="67"/>
-    <w:lsdException w:name="Medium Grid 2 Accent 1" w:uiPriority="68"/>
-    <w:lsdException w:name="Medium Grid 3 Accent 1" w:uiPriority="69"/>
-    <w:lsdException w:name="Dark List Accent 1" w:uiPriority="70"/>
-    <w:lsdException w:name="Colorful Shading Accent 1" w:uiPriority="71"/>
-    <w:lsdException w:name="Colorful List Accent 1" w:uiPriority="72"/>
-    <w:lsdException w:name="Colorful Grid Accent 1" w:uiPriority="73"/>
-    <w:lsdException w:name="Light Shading Accent 2" w:uiPriority="60"/>
-    <w:lsdException w:name="Light List Accent 2" w:uiPriority="61"/>
-    <w:lsdException w:name="Light Grid Accent 2" w:uiPriority="62"/>
-    <w:lsdException w:name="Medium Shading 1 Accent 2" w:uiPriority="63"/>
-    <w:lsdException w:name="Medium Shading 2 Accent 2" w:uiPriority="64"/>
-    <w:lsdException w:name="Medium List 1 Accent 2" w:uiPriority="65"/>
-    <w:lsdException w:name="Medium List 2 Accent 2" w:uiPriority="66"/>
-    <w:lsdException w:name="Medium Grid 1 Accent 2" w:uiPriority="67"/>
-    <w:lsdException w:name="Medium Grid 2 Accent 2" w:uiPriority="68"/>
-    <w:lsdException w:name="Medium Grid 3 Accent 2" w:uiPriority="69"/>
-    <w:lsdException w:name="Dark List Accent 2" w:uiPriority="70"/>
-    <w:lsdException w:name="Colorful Shading Accent 2" w:uiPriority="71"/>
-    <w:lsdException w:name="Colorful List Accent 2" w:uiPriority="72"/>
-    <w:lsdException w:name="Colorful Grid Accent 2" w:uiPriority="73"/>
-    <w:lsdException w:name="Light Shading Accent 3" w:uiPriority="60"/>
-    <w:lsdException w:name="Light List Accent 3" w:uiPriority="61"/>
-    <w:lsdException w:name="Light Grid Accent 3" w:uiPriority="62"/>
-    <w:lsdException w:name="Medium Shading 1 Accent 3" w:uiPriority="63"/>
-    <w:lsdException w:name="Medium Shading 2 Accent 3" w:uiPriority="64"/>
-    <w:lsdException w:name="Medium List 1 Accent 3" w:uiPriority="65"/>
-    <w:lsdException w:name="Medium List 2 Accent 3" w:uiPriority="66"/>
-    <w:lsdException w:name="Medium Grid 1 Accent 3" w:uiPriority="67"/>
-    <w:lsdException w:name="Medium Grid 2 Accent 3" w:uiPriority="68"/>
-    <w:lsdException w:name="Medium Grid 3 Accent 3" w:uiPriority="69"/>
-    <w:lsdException w:name="Dark List Accent 3" w:uiPriority="70"/>
-    <w:lsdException w:name="Colorful Shading Accent 3" w:uiPriority="71"/>
-    <w:lsdException w:name="Colorful List Accent 3" w:uiPriority="72"/>
-    <w:lsdException w:name="Colorful Grid Accent 3" w:uiPriority="73"/>
-    <w:lsdException w:name="Light Shading Accent 4" w:uiPriority="60"/>
-    <w:lsdException w:name="Light List Accent 4" w:uiPriority="61"/>
-    <w:lsdException w:name="Light Grid Accent 4" w:uiPriority="62"/>
-    <w:lsdException w:name="Medium Shading 1 Accent 4" w:uiPriority="63"/>
-    <w:lsdException w:name="Medium Shading 2 Accent 4" w:uiPriority="64"/>
-    <w:lsdException w:name="Medium List 1 Accent 4" w:uiPriority="65"/>
-    <w:lsdException w:name="Medium List 2 Accent 4" w:uiPriority="66"/>
-    <w:lsdException w:name="Medium Grid 1 Accent 4" w:uiPriority="67"/>
-    <w:lsdException w:name="Medium Grid 2 Accent 4" w:uiPriority="68"/>
-    <w:lsdException w:name="Medium Grid 3 Accent 4" w:uiPriority="69"/>
-    <w:lsdException w:name="Dark List Accent 4" w:uiPriority="70"/>
-    <w:lsdException w:name="Colorful Shading Accent 4" w:uiPriority="71"/>
-    <w:lsdException w:name="Colorful List Accent 4" w:uiPriority="72"/>
-    <w:lsdException w:name="Colorful Grid Accent 4" w:uiPriority="73"/>
-    <w:lsdException w:name="Light Shading Accent 5" w:uiPriority="60"/>
-    <w:lsdException w:name="Light List Accent 5" w:uiPriority="61"/>
-    <w:lsdException w:name="Light Grid Accent 5" w:uiPriority="62"/>
-    <w:lsdException w:name="Medium Shading 1 Accent 5" w:uiPriority="63"/>
-    <w:lsdException w:name="Medium Shading 2 Accent 5" w:uiPriority="64"/>
-    <w:lsdException w:name="Medium List 1 Accent 5" w:uiPriority="65"/>
-    <w:lsdException w:name="Medium List 2 Accent 5" w:uiPriority="66"/>
-    <w:lsdException w:name="Medium Grid 1 Accent 5" w:uiPriority="67"/>
-    <w:lsdException w:name="Medium Grid 2 Accent 5" w:uiPriority="68"/>
-    <w:lsdException w:name="Medium Grid 3 Accent 5" w:uiPriority="69"/>
-    <w:lsdException w:name="Dark List Accent 5" w:uiPriority="70"/>
-    <w:lsdException w:name="Colorful Shading Accent 5" w:uiPriority="71"/>
-    <w:lsdException w:name="Colorful List Accent 5" w:uiPriority="72"/>
-    <w:lsdException w:name="Colorful Grid Accent 5" w:uiPriority="73"/>
-    <w:lsdException w:name="Light Shading Accent 6" w:uiPriority="60"/>
-    <w:lsdException w:name="Light List Accent 6" w:uiPriority="61"/>
-    <w:lsdException w:name="Light Grid Accent 6" w:uiPriority="62"/>
-    <w:lsdException w:name="Medium Shading 1 Accent 6" w:uiPriority="63"/>
-    <w:lsdException w:name="Medium Shading 2 Accent 6" w:uiPriority="64"/>
-    <w:lsdException w:name="Medium List 1 Accent 6" w:uiPriority="65"/>
-    <w:lsdException w:name="Medium List 2 Accent 6" w:uiPriority="66"/>
-    <w:lsdException w:name="Medium Grid 1 Accent 6" w:uiPriority="67"/>
-    <w:lsdException w:name="Medium Grid 2 Accent 6" w:uiPriority="68"/>
-    <w:lsdException w:name="Medium Grid 3 Accent 6" w:uiPriority="69"/>
-    <w:lsdException w:name="Dark List Accent 6" w:uiPriority="70"/>
-    <w:lsdException w:name="Colorful Shading Accent 6" w:uiPriority="71"/>
-    <w:lsdException w:name="Colorful List Accent 6" w:uiPriority="72"/>
-    <w:lsdException w:name="Colorful Grid Accent 6" w:uiPriority="73"/>
-    <w:lsdException w:name="Subtle Emphasis" w:uiPriority="19" w:qFormat="1"/>
-    <w:lsdException w:name="Intense Emphasis" w:uiPriority="21" w:qFormat="1"/>
-    <w:lsdException w:name="Subtle Reference" w:uiPriority="31" w:qFormat="1"/>
-    <w:lsdException w:name="Intense Reference" w:uiPriority="32" w:qFormat="1"/>
-    <w:lsdException w:name="Book Title" w:uiPriority="33" w:qFormat="1"/>
-    <w:lsdException w:name="Bibliography" w:semiHidden="1" w:uiPriority="37" w:unhideWhenUsed="1"/>
-    <w:lsdException w:name="TOC Heading" w:semiHidden="1" w:uiPriority="39" w:unhideWhenUsed="1" w:qFormat="1"/>
-    <w:lsdException w:name="Plain Table 1" w:uiPriority="41"/>
-    <w:lsdException w:name="Plain Table 2" w:uiPriority="42"/>
-    <w:lsdException w:name="Plain Table 3" w:uiPriority="43"/>
-    <w:lsdException w:name="Plain Table 4" w:uiPriority="44"/>
-    <w:lsdException w:name="Plain Table 5" w:uiPriority="45"/>
-    <w:lsdException w:name="Grid Table Light" w:uiPriority="40"/>
-    <w:lsdException w:name="Grid Table 1 Light" w:uiPriority="46"/>
-    <w:lsdException w:name="Grid Table 2" w:uiPriority="47"/>
-    <w:lsdException w:name="Grid Table 3" w:uiPriority="48"/>
-    <w:lsdException w:name="Grid Table 4" w:uiPriority="49"/>
-    <w:lsdException w:name="Grid Table 5 Dark" w:uiPriority="50"/>
-    <w:lsdException w:name="Grid Table 6 Colorful" w:uiPriority="51"/>
-    <w:lsdException w:name="Grid Table 7 Colorful" w:uiPriority="52"/>
-    <w:lsdException w:name="Grid Table 1 Light Accent 1" w:uiPriority="46"/>
-    <w:lsdException w:name="Grid Table 2 Accent 1" w:uiPriority="47"/>
-    <w:lsdException w:name="Grid Table 3 Accent 1" w:uiPriority="48"/>
-    <w:lsdException w:name="Grid Table 4 Accent 1" w:uiPriority="49"/>
-    <w:lsdException w:name="Grid Table 5 Dark Accent 1" w:uiPriority="50"/>
-    <w:lsdException w:name="Grid Table 6 Colorful Accent 1" w:uiPriority="51"/>
-    <w:lsdException w:name="Grid Table 7 Colorful Accent 1" w:uiPriority="52"/>
-    <w:lsdException w:name="Grid Table 1 Light Accent 2" w:uiPriority="46"/>
-    <w:lsdException w:name="Grid Table 2 Accent 2" w:uiPriority="47"/>
-    <w:lsdException w:name="Grid Table 3 Accent 2" w:uiPriority="48"/>
-    <w:lsdException w:name="Grid Table 4 Accent 2" w:uiPriority="49"/>
-    <w:lsdException w:name="Grid Table 5 Dark Accent 2" w:uiPriority="50"/>
-    <w:lsdException w:name="Grid Table 6 Colorful Accent 2" w:uiPriority="51"/>
-    <w:lsdException w:name="Grid Table 7 Colorful Accent 2" w:uiPriority="52"/>
-    <w:lsdException w:name="Grid Table 1 Light Accent 3" w:uiPriority="46"/>
-    <w:lsdException w:name="Grid Table 2 Accent 3" w:uiPriority="47"/>
-    <w:lsdException w:name="Grid Table 3 Accent 3" w:uiPriority="48"/>
-    <w:lsdException w:name="Grid Table 4 Accent 3" w:uiPriority="49"/>
-    <w:lsdException w:name="Grid Table 5 Dark Accent 3" w:uiPriority="50"/>
-    <w:lsdException w:name="Grid Table 6 Colorful Accent 3" w:uiPriority="51"/>
-    <w:lsdException w:name="Grid Table 7 Colorful Accent 3" w:uiPriority="52"/>
-    <w:lsdException w:name="Grid Table 1 Light Accent 4" w:uiPriority="46"/>
-    <w:lsdException w:name="Grid Table 2 Accent 4" w:uiPriority="47"/>
-    <w:lsdException w:name="Grid Table 3 Accent 4" w:uiPriority="48"/>
-    <w:lsdException w:name="Grid Table 4 Accent 4" w:uiPriority="49"/>
-    <w:lsdException w:name="Grid Table 5 Dark Accent 4" w:uiPriority="50"/>
-    <w:lsdException w:name="Grid Table 6 Colorful Accent 4" w:uiPriority="51"/>
-    <w:lsdException w:name="Grid Table 7 Colorful Accent 4" w:uiPriority="52"/>
-    <w:lsdException w:name="Grid Table 1 Light Accent 5" w:uiPriority="46"/>
-    <w:lsdException w:name="Grid Table 2 Accent 5" w:uiPriority="47"/>
-    <w:lsdException w:name="Grid Table 3 Accent 5" w:uiPriority="48"/>
-    <w:lsdException w:name="Grid Table 4 Accent 5" w:uiPriority="49"/>
-    <w:lsdException w:name="Grid Table 5 Dark Accent 5" w:uiPriority="50"/>
-    <w:lsdException w:name="Grid Table 6 Colorful Accent 5" w:uiPriority="51"/>
-    <w:lsdException w:name="Grid Table 7 Colorful Accent 5" w:uiPriority="52"/>
-    <w:lsdException w:name="Grid Table 1 Light Accent 6" w:uiPriority="46"/>
-    <w:lsdException w:name="Grid Table 2 Accent 6" w:uiPriority="47"/>
-    <w:lsdException w:name="Grid Table 3 Accent 6" w:uiPriority="48"/>
-    <w:lsdException w:name="Grid Table 4 Accent 6" w:uiPriority="49"/>
-    <w:lsdException w:name="Grid Table 5 Dark Accent 6" w:uiPriority="50"/>
-    <w:lsdException w:name="Grid Table 6 Colorful Accent 6" w:uiPriority="51"/>
-    <w:lsdException w:name="Grid Table 7 Colorful Accent 6" w:uiPriority="52"/>
-    <w:lsdException w:name="List Table 1 Light" w:uiPriority="46"/>
-    <w:lsdException w:name="List Table 2" w:uiPriority="47"/>
-    <w:lsdException w:name="List Table 3" w:uiPriority="48"/>
-    <w:lsdException w:name="List Table 4" w:uiPriority="49"/>
-    <w:lsdException w:name="List Table 5 Dark" w:uiPriority="50"/>
-    <w:lsdException w:name="List Table 6 Colorful" w:uiPriority="51"/>
-    <w:lsdException w:name="List Table 7 Colorful" w:uiPriority="52"/>
-    <w:lsdException w:name="List Table 1 Light Accent 1" w:uiPriority="46"/>
-    <w:lsdException w:name="List Table 2 Accent 1" w:uiPriority="47"/>
-    <w:lsdException w:name="List Table 3 Accent 1" w:uiPriority="48"/>
-    <w:lsdException w:name="List Table 4 Accent 1" w:uiPriority="49"/>
-    <w:lsdException w:name="List Table 5 Dark Accent 1" w:uiPriority="50"/>
-    <w:lsdException w:name="List Table 6 Colorful Accent 1" w:uiPriority="51"/>
-    <w:lsdException w:name="List Table 7 Colorful Accent 1" w:uiPriority="52"/>
-    <w:lsdException w:name="List Table 1 Light Accent 2" w:uiPriority="46"/>
-    <w:lsdException w:name="List Table 2 Accent 2" w:uiPriority="47"/>
-    <w:lsdException w:name="List Table 3 Accent 2" w:uiPriority="48"/>
-    <w:lsdException w:name="List Table 4 Accent 2" w:uiPriority="49"/>
-    <w:lsdException w:name="List Table 5 Dark Accent 2" w:uiPriority="50"/>
-    <w:lsdException w:name="List Table 6 Colorful Accent 2" w:uiPriority="51"/>
-    <w:lsdException w:name="List Table 7 Colorful Accent 2" w:uiPriority="52"/>
-    <w:lsdException w:name="List Table 1 Light Accent 3" w:uiPriority="46"/>
-    <w:lsdException w:name="List Table 2 Accent 3" w:uiPriority="47"/>
-    <w:lsdException w:name="List Table 3 Accent 3" w:uiPriority="48"/>
-    <w:lsdException w:name="List Table 4 Accent 3" w:uiPriority="49"/>
-    <w:lsdException w:name="List Table 5 Dark Accent 3" w:uiPriority="50"/>
-    <w:lsdException w:name="List Table 6 Colorful Accent 3" w:uiPriority="51"/>
-    <w:lsdException w:name="List Table 7 Colorful Accent 3" w:uiPriority="52"/>
-    <w:lsdException w:name="List Table 1 Light Accent 4" w:uiPriority="46"/>
-    <w:lsdException w:name="List Table 2 Accent 4" w:uiPriority="47"/>
-    <w:lsdException w:name="List Table 3 Accent 4" w:uiPriority="48"/>
-    <w:lsdException w:name="List Table 4 Accent 4" w:uiPriority="49"/>
-    <w:lsdException w:name="List Table 5 Dark Accent 4" w:uiPriority="50"/>
-    <w:lsdException w:name="List Table 6 Colorful Accent 4" w:uiPriority="51"/>
-    <w:lsdException w:name="List Table 7 Colorful Accent 4" w:uiPriority="52"/>
-    <w:lsdException w:name="List Table 1 Light Accent 5" w:uiPriority="46"/>
-    <w:lsdException w:name="List Table 2 Accent 5" w:uiPriority="47"/>
-    <w:lsdException w:name="List Table 3 Accent 5" w:uiPriority="48"/>
-    <w:lsdException w:name="List Table 4 Accent 5" w:uiPriority="49"/>
-    <w:lsdException w:name="List Table 5 Dark Accent 5" w:uiPriority="50"/>
-    <w:lsdException w:name="List Table 6 Colorful Accent 5" w:uiPriority="51"/>
-    <w:lsdException w:name="List Table 7 Colorful Accent 5" w:uiPriority="52"/>
-    <w:lsdException w:name="List Table 1 Light Accent 6" w:uiPriority="46"/>
-    <w:lsdException w:name="List Table 2 Accent 6" w:uiPriority="47"/>
-    <w:lsdException w:name="List Table 3 Accent 6" w:uiPriority="48"/>
-    <w:lsdException w:name="List Table 4 Accent 6" w:uiPriority="49"/>
-    <w:lsdException w:name="List Table 5 Dark Accent 6" w:uiPriority="50"/>
-    <w:lsdException w:name="List Table 6 Colorful Accent 6" w:uiPriority="51"/>
-    <w:lsdException w:name="List Table 7 Colorful Accent 6" w:uiPriority="52"/>
-    <w:lsdException w:name="Mention" w:semiHidden="1" w:unhideWhenUsed="1"/>
-    <w:lsdException w:name="Smart Hyperlink" w:semiHidden="1" w:unhideWhenUsed="1"/>
-    <w:lsdException w:name="Hashtag" w:semiHidden="1" w:unhideWhenUsed="1"/>
-    <w:lsdException w:name="Unresolved Mention" w:semiHidden="1" w:unhideWhenUsed="1"/>
-  </w:latentStyles>
+  <w:latentStyles w:defLockedState="0" w:defUIPriority="0" w:defSemiHidden="0" w:defUnhideWhenUsed="0" w:defQFormat="0" w:count="276"/>
   <w:style w:type="paragraph" w:default="1" w:styleId="Normal">
     <w:name w:val="Normal"/>
     <w:qFormat/>
+    <w:rsid w:val="0074432F"/>
     <w:pPr>
       <w:suppressAutoHyphens/>
       <w:spacing w:after="160"/>
@@ -45383,15 +46514,14 @@
   </w:style>
   <w:style w:type="character" w:default="1" w:styleId="DefaultParagraphFont">
     <w:name w:val="Default Paragraph Font"/>
-    <w:uiPriority w:val="1"/>
     <w:semiHidden/>
     <w:unhideWhenUsed/>
   </w:style>
   <w:style w:type="table" w:default="1" w:styleId="TableNormal">
     <w:name w:val="Normal Table"/>
-    <w:uiPriority w:val="99"/>
     <w:semiHidden/>
     <w:unhideWhenUsed/>
+    <w:qFormat/>
     <w:tblPr>
       <w:tblInd w:w="0" w:type="dxa"/>
       <w:tblCellMar>
@@ -45404,7 +46534,6 @@
   </w:style>
   <w:style w:type="numbering" w:default="1" w:styleId="NoList">
     <w:name w:val="No List"/>
-    <w:uiPriority w:val="99"/>
     <w:semiHidden/>
     <w:unhideWhenUsed/>
   </w:style>
@@ -45547,11 +46676,13 @@
   </w:style>
   <w:style w:type="character" w:customStyle="1" w:styleId="IndexLink">
     <w:name w:val="Index Link"/>
+    <w:rsid w:val="0074432F"/>
   </w:style>
   <w:style w:type="paragraph" w:customStyle="1" w:styleId="Heading">
     <w:name w:val="Heading"/>
     <w:basedOn w:val="Normal"/>
     <w:next w:val="TextBody"/>
+    <w:rsid w:val="0074432F"/>
     <w:pPr>
       <w:keepNext/>
       <w:spacing w:before="240" w:after="120"/>
@@ -45565,6 +46696,7 @@
   <w:style w:type="paragraph" w:customStyle="1" w:styleId="TextBody">
     <w:name w:val="Text Body"/>
     <w:basedOn w:val="Normal"/>
+    <w:rsid w:val="0074432F"/>
     <w:pPr>
       <w:spacing w:after="140" w:line="288" w:lineRule="auto"/>
     </w:pPr>
@@ -45572,6 +46704,7 @@
   <w:style w:type="paragraph" w:styleId="List">
     <w:name w:val="List"/>
     <w:basedOn w:val="TextBody"/>
+    <w:rsid w:val="0074432F"/>
     <w:rPr>
       <w:rFonts w:cs="Lohit Devanagari"/>
     </w:rPr>
@@ -45579,6 +46712,7 @@
   <w:style w:type="paragraph" w:styleId="Caption">
     <w:name w:val="caption"/>
     <w:basedOn w:val="Normal"/>
+    <w:rsid w:val="0074432F"/>
     <w:pPr>
       <w:suppressLineNumbers/>
       <w:spacing w:before="120" w:after="120"/>
@@ -45594,6 +46728,7 @@
   <w:style w:type="paragraph" w:customStyle="1" w:styleId="Index">
     <w:name w:val="Index"/>
     <w:basedOn w:val="Normal"/>
+    <w:rsid w:val="0074432F"/>
     <w:pPr>
       <w:suppressLineNumbers/>
     </w:pPr>
@@ -45839,6 +46974,41 @@
       <w:rFonts w:eastAsiaTheme="minorEastAsia"/>
     </w:rPr>
   </w:style>
+  <w:style w:type="character" w:styleId="Hyperlink">
+    <w:name w:val="Hyperlink"/>
+    <w:basedOn w:val="DefaultParagraphFont"/>
+    <w:uiPriority w:val="99"/>
+    <w:unhideWhenUsed/>
+    <w:rsid w:val="00093F01"/>
+    <w:rPr>
+      <w:color w:val="0563C1" w:themeColor="hyperlink"/>
+      <w:u w:val="single"/>
+    </w:rPr>
+  </w:style>
+  <w:style w:type="character" w:customStyle="1" w:styleId="UnresolvedMention">
+    <w:name w:val="Unresolved Mention"/>
+    <w:basedOn w:val="DefaultParagraphFont"/>
+    <w:uiPriority w:val="99"/>
+    <w:semiHidden/>
+    <w:unhideWhenUsed/>
+    <w:rsid w:val="00093F01"/>
+    <w:rPr>
+      <w:color w:val="605E5C"/>
+      <w:shd w:val="clear" w:color="auto" w:fill="E1DFDD"/>
+    </w:rPr>
+  </w:style>
+  <w:style w:type="paragraph" w:styleId="TOC1">
+    <w:name w:val="toc 1"/>
+    <w:basedOn w:val="Normal"/>
+    <w:next w:val="Normal"/>
+    <w:autoRedefine/>
+    <w:uiPriority w:val="39"/>
+    <w:unhideWhenUsed/>
+    <w:rsid w:val="00D64657"/>
+    <w:pPr>
+      <w:spacing w:after="100"/>
+    </w:pPr>
+  </w:style>
 </w:styles>
 </file>
 
@@ -45885,7 +47055,7 @@
     </a:clrScheme>
     <a:fontScheme name="Office">
       <a:majorFont>
-        <a:latin typeface="Calibri Light" panose="020F0302020204030204"/>
+        <a:latin typeface="Calibri Light"/>
         <a:ea typeface=""/>
         <a:cs typeface=""/>
         <a:font script="Jpan" typeface="ＭＳ ゴシック"/>
@@ -45920,7 +47090,7 @@
         <a:font script="Geor" typeface="Sylfaen"/>
       </a:majorFont>
       <a:minorFont>
-        <a:latin typeface="Calibri" panose="020F0502020204030204"/>
+        <a:latin typeface="Calibri"/>
         <a:ea typeface=""/>
         <a:cs typeface=""/>
         <a:font script="Jpan" typeface="ＭＳ 明朝"/>
@@ -46097,7 +47267,7 @@
   <a:extraClrSchemeLst/>
   <a:extLst>
     <a:ext uri="{05A4C25C-085E-4340-85A3-A5531E510DB2}">
-      <thm15:themeFamily xmlns:thm15="http://schemas.microsoft.com/office/thememl/2012/main" name="Office Theme" id="{62F939B6-93AF-4DB8-9C6B-D6C7DFDC589F}" vid="{4A3C46E8-61CC-4603-A589-7422A47A8E4A}"/>
+      <thm15:themeFamily xmlns="" xmlns:a="http://schemas.openxmlformats.org/drawingml/2006/main" xmlns:thm15="http://schemas.microsoft.com/office/thememl/2012/main" name="Office Theme" id="{62F939B6-93AF-4DB8-9C6B-D6C7DFDC589F}" vid="{4A3C46E8-61CC-4603-A589-7422A47A8E4A}"/>
     </a:ext>
   </a:extLst>
 </a:theme>
@@ -46108,7 +47278,7 @@
 </file>
 
 <file path=customXml/itemProps1.xml><?xml version="1.0" encoding="utf-8"?>
-<ds:datastoreItem xmlns:ds="http://schemas.openxmlformats.org/officeDocument/2006/customXml" ds:itemID="{A117AF9D-A3AC-E243-A1A0-71C4A699C212}">
+<ds:datastoreItem xmlns:ds="http://schemas.openxmlformats.org/officeDocument/2006/customXml" ds:itemID="{A3AB1719-2547-4748-8646-BAF713CF02B3}">
   <ds:schemaRefs>
     <ds:schemaRef ds:uri="http://schemas.openxmlformats.org/officeDocument/2006/bibliography"/>
   </ds:schemaRefs>

</xml_diff>